<commit_message>
Actualizada la base de datos
</commit_message>
<xml_diff>
--- a/Documentos/Documentos Propios/Memoria.docx
+++ b/Documentos/Documentos Propios/Memoria.docx
@@ -1,6 +1,6 @@
 
 <file path=word/document.xml><?xml version="1.0" encoding="utf-8"?>
-<w:document xmlns:wpc="http://schemas.microsoft.com/office/word/2010/wordprocessingCanvas" xmlns:cx="http://schemas.microsoft.com/office/drawing/2014/chartex" xmlns:cx1="http://schemas.microsoft.com/office/drawing/2015/9/8/chartex" xmlns:cx2="http://schemas.microsoft.com/office/drawing/2015/10/21/chartex" xmlns:cx3="http://schemas.microsoft.com/office/drawing/2016/5/9/chartex" xmlns:cx4="http://schemas.microsoft.com/office/drawing/2016/5/10/chartex" xmlns:cx5="http://schemas.microsoft.com/office/drawing/2016/5/11/chartex" xmlns:cx6="http://schemas.microsoft.com/office/drawing/2016/5/12/chartex" xmlns:cx7="http://schemas.microsoft.com/office/drawing/2016/5/13/chartex" xmlns:cx8="http://schemas.microsoft.com/office/drawing/2016/5/14/chartex" xmlns:mc="http://schemas.openxmlformats.org/markup-compatibility/2006" xmlns:aink="http://schemas.microsoft.com/office/drawing/2016/ink" xmlns:am3d="http://schemas.microsoft.com/office/drawing/2017/model3d" xmlns:o="urn:schemas-microsoft-com:office:office" xmlns:oel="http://schemas.microsoft.com/office/2019/extlst" xmlns:r="http://schemas.openxmlformats.org/officeDocument/2006/relationships" xmlns:m="http://schemas.openxmlformats.org/officeDocument/2006/math" xmlns:v="urn:schemas-microsoft-com:vml" xmlns:wp14="http://schemas.microsoft.com/office/word/2010/wordprocessingDrawing" xmlns:wp="http://schemas.openxmlformats.org/drawingml/2006/wordprocessingDrawing" xmlns:w10="urn:schemas-microsoft-com:office:word" xmlns:w="http://schemas.openxmlformats.org/wordprocessingml/2006/main" xmlns:w14="http://schemas.microsoft.com/office/word/2010/wordml" xmlns:w15="http://schemas.microsoft.com/office/word/2012/wordml" xmlns:w16cex="http://schemas.microsoft.com/office/word/2018/wordml/cex" xmlns:w16cid="http://schemas.microsoft.com/office/word/2016/wordml/cid" xmlns:w16="http://schemas.microsoft.com/office/word/2018/wordml" xmlns:w16sdtdh="http://schemas.microsoft.com/office/word/2020/wordml/sdtdatahash" xmlns:w16se="http://schemas.microsoft.com/office/word/2015/wordml/symex" xmlns:wpg="http://schemas.microsoft.com/office/word/2010/wordprocessingGroup" xmlns:wpi="http://schemas.microsoft.com/office/word/2010/wordprocessingInk" xmlns:wne="http://schemas.microsoft.com/office/word/2006/wordml" xmlns:wps="http://schemas.microsoft.com/office/word/2010/wordprocessingShape" mc:Ignorable="w14 w15 w16se w16cid w16 w16cex w16sdtdh wp14">
+<w:document xmlns:wpc="http://schemas.microsoft.com/office/word/2010/wordprocessingCanvas" xmlns:cx="http://schemas.microsoft.com/office/drawing/2014/chartex" xmlns:cx1="http://schemas.microsoft.com/office/drawing/2015/9/8/chartex" xmlns:cx2="http://schemas.microsoft.com/office/drawing/2015/10/21/chartex" xmlns:cx3="http://schemas.microsoft.com/office/drawing/2016/5/9/chartex" xmlns:cx4="http://schemas.microsoft.com/office/drawing/2016/5/10/chartex" xmlns:cx5="http://schemas.microsoft.com/office/drawing/2016/5/11/chartex" xmlns:cx6="http://schemas.microsoft.com/office/drawing/2016/5/12/chartex" xmlns:cx7="http://schemas.microsoft.com/office/drawing/2016/5/13/chartex" xmlns:cx8="http://schemas.microsoft.com/office/drawing/2016/5/14/chartex" xmlns:mc="http://schemas.openxmlformats.org/markup-compatibility/2006" xmlns:aink="http://schemas.microsoft.com/office/drawing/2016/ink" xmlns:am3d="http://schemas.microsoft.com/office/drawing/2017/model3d" xmlns:o="urn:schemas-microsoft-com:office:office" xmlns:oel="http://schemas.microsoft.com/office/2019/extlst" xmlns:r="http://schemas.openxmlformats.org/officeDocument/2006/relationships" xmlns:m="http://schemas.openxmlformats.org/officeDocument/2006/math" xmlns:v="urn:schemas-microsoft-com:vml" xmlns:wp14="http://schemas.microsoft.com/office/word/2010/wordprocessingDrawing" xmlns:wp="http://schemas.openxmlformats.org/drawingml/2006/wordprocessingDrawing" xmlns:w10="urn:schemas-microsoft-com:office:word" xmlns:w="http://schemas.openxmlformats.org/wordprocessingml/2006/main" xmlns:w14="http://schemas.microsoft.com/office/word/2010/wordml" xmlns:w15="http://schemas.microsoft.com/office/word/2012/wordml" xmlns:w16cex="http://schemas.microsoft.com/office/word/2018/wordml/cex" xmlns:w16cid="http://schemas.microsoft.com/office/word/2016/wordml/cid" xmlns:w16="http://schemas.microsoft.com/office/word/2018/wordml" xmlns:w16du="http://schemas.microsoft.com/office/word/2023/wordml/word16du" xmlns:w16sdtdh="http://schemas.microsoft.com/office/word/2020/wordml/sdtdatahash" xmlns:w16se="http://schemas.microsoft.com/office/word/2015/wordml/symex" xmlns:wpg="http://schemas.microsoft.com/office/word/2010/wordprocessingGroup" xmlns:wpi="http://schemas.microsoft.com/office/word/2010/wordprocessingInk" xmlns:wne="http://schemas.microsoft.com/office/word/2006/wordml" xmlns:wps="http://schemas.microsoft.com/office/word/2010/wordprocessingShape" mc:Ignorable="w14 w15 w16se w16cid w16 w16cex w16sdtdh w16du wp14">
   <w:body>
     <w:p>
       <w:pPr>
@@ -2503,15 +2503,7 @@
     </w:p>
     <w:p>
       <w:r>
-        <w:t xml:space="preserve">He definido las diferentes entidades existentes de la aplicación mediante un archivo de </w:t>
-      </w:r>
-      <w:proofErr w:type="spellStart"/>
-      <w:r>
-        <w:t>typescript</w:t>
-      </w:r>
-      <w:proofErr w:type="spellEnd"/>
-      <w:r>
-        <w:t xml:space="preserve"> para visualizar los “tipos” claramente.</w:t>
+        <w:t>He definido las diferentes entidades existentes de la aplicación mediante un archivo de typescript para visualizar los “tipos” claramente.</w:t>
       </w:r>
       <w:r>
         <w:t xml:space="preserve"> La base de datos en las que trabajaran estas entidades será MongoDB; una base de datos no relacional muy flexible.</w:t>
@@ -2937,25 +2929,7 @@
           <w:bCs/>
           <w:lang w:val="en-US"/>
         </w:rPr>
-        <w:t xml:space="preserve"> /mesas/:</w:t>
-      </w:r>
-      <w:proofErr w:type="spellStart"/>
-      <w:r>
-        <w:rPr>
-          <w:b/>
-          <w:bCs/>
-          <w:lang w:val="en-US"/>
-        </w:rPr>
-        <w:t>mesa_id</w:t>
-      </w:r>
-      <w:proofErr w:type="spellEnd"/>
-      <w:r>
-        <w:rPr>
-          <w:b/>
-          <w:bCs/>
-          <w:lang w:val="en-US"/>
-        </w:rPr>
-        <w:t>/tickets</w:t>
+        <w:t xml:space="preserve"> /mesas/:mesa_id/tickets</w:t>
       </w:r>
     </w:p>
     <w:p>
@@ -2984,25 +2958,7 @@
           <w:bCs/>
           <w:lang w:val="en-US"/>
         </w:rPr>
-        <w:t xml:space="preserve"> /mesas/:</w:t>
-      </w:r>
-      <w:proofErr w:type="spellStart"/>
-      <w:r>
-        <w:rPr>
-          <w:b/>
-          <w:bCs/>
-          <w:lang w:val="en-US"/>
-        </w:rPr>
-        <w:t>mesa_id</w:t>
-      </w:r>
-      <w:proofErr w:type="spellEnd"/>
-      <w:r>
-        <w:rPr>
-          <w:b/>
-          <w:bCs/>
-          <w:lang w:val="en-US"/>
-        </w:rPr>
-        <w:t>/tickets</w:t>
+        <w:t xml:space="preserve"> /mesas/:mesa_id/tickets</w:t>
       </w:r>
     </w:p>
     <w:p>
@@ -3030,25 +2986,7 @@
           <w:bCs/>
           <w:lang w:val="en-US"/>
         </w:rPr>
-        <w:t xml:space="preserve"> /mesas/:</w:t>
-      </w:r>
-      <w:proofErr w:type="spellStart"/>
-      <w:r>
-        <w:rPr>
-          <w:b/>
-          <w:bCs/>
-          <w:lang w:val="en-US"/>
-        </w:rPr>
-        <w:t>mesa_id</w:t>
-      </w:r>
-      <w:proofErr w:type="spellEnd"/>
-      <w:r>
-        <w:rPr>
-          <w:b/>
-          <w:bCs/>
-          <w:lang w:val="en-US"/>
-        </w:rPr>
-        <w:t>/tickets/:id</w:t>
+        <w:t xml:space="preserve"> /mesas/:mesa_id/tickets/:id</w:t>
       </w:r>
     </w:p>
     <w:p>
@@ -3073,23 +3011,7 @@
           <w:b/>
           <w:bCs/>
         </w:rPr>
-        <w:t xml:space="preserve"> /mesas/:</w:t>
-      </w:r>
-      <w:proofErr w:type="spellStart"/>
-      <w:r>
-        <w:rPr>
-          <w:b/>
-          <w:bCs/>
-        </w:rPr>
-        <w:t>mesa_id</w:t>
-      </w:r>
-      <w:proofErr w:type="spellEnd"/>
-      <w:r>
-        <w:rPr>
-          <w:b/>
-          <w:bCs/>
-        </w:rPr>
-        <w:t>/tickets/:id</w:t>
+        <w:t xml:space="preserve"> /mesas/:mesa_id/tickets/:id</w:t>
       </w:r>
     </w:p>
     <w:p>
@@ -3144,36 +3066,8 @@
           <w:bCs/>
           <w:lang w:val="en-US"/>
         </w:rPr>
-        <w:t xml:space="preserve"> /tickets/:</w:t>
-      </w:r>
-      <w:proofErr w:type="spellStart"/>
-      <w:r>
-        <w:rPr>
-          <w:b/>
-          <w:bCs/>
-          <w:lang w:val="en-US"/>
-        </w:rPr>
-        <w:t>ticket_id</w:t>
-      </w:r>
-      <w:proofErr w:type="spellEnd"/>
-      <w:r>
-        <w:rPr>
-          <w:b/>
-          <w:bCs/>
-          <w:lang w:val="en-US"/>
-        </w:rPr>
-        <w:t>/</w:t>
-      </w:r>
-      <w:proofErr w:type="spellStart"/>
-      <w:r>
-        <w:rPr>
-          <w:b/>
-          <w:bCs/>
-          <w:lang w:val="en-US"/>
-        </w:rPr>
-        <w:t>pedidos</w:t>
-      </w:r>
-      <w:proofErr w:type="spellEnd"/>
+        <w:t xml:space="preserve"> /tickets/:ticket_id/pedidos</w:t>
+      </w:r>
     </w:p>
     <w:p>
       <w:pPr>
@@ -3200,36 +3094,8 @@
           <w:bCs/>
           <w:lang w:val="en-US"/>
         </w:rPr>
-        <w:t xml:space="preserve"> /tickets/:</w:t>
-      </w:r>
-      <w:proofErr w:type="spellStart"/>
-      <w:r>
-        <w:rPr>
-          <w:b/>
-          <w:bCs/>
-          <w:lang w:val="en-US"/>
-        </w:rPr>
-        <w:t>ticket_id</w:t>
-      </w:r>
-      <w:proofErr w:type="spellEnd"/>
-      <w:r>
-        <w:rPr>
-          <w:b/>
-          <w:bCs/>
-          <w:lang w:val="en-US"/>
-        </w:rPr>
-        <w:t>/</w:t>
-      </w:r>
-      <w:proofErr w:type="spellStart"/>
-      <w:r>
-        <w:rPr>
-          <w:b/>
-          <w:bCs/>
-          <w:lang w:val="en-US"/>
-        </w:rPr>
-        <w:t>pedidos</w:t>
-      </w:r>
-      <w:proofErr w:type="spellEnd"/>
+        <w:t xml:space="preserve"> /tickets/:ticket_id/pedidos</w:t>
+      </w:r>
     </w:p>
     <w:p>
       <w:pPr>
@@ -3256,43 +3122,7 @@
           <w:bCs/>
           <w:lang w:val="en-US"/>
         </w:rPr>
-        <w:t xml:space="preserve"> /tickets/:</w:t>
-      </w:r>
-      <w:proofErr w:type="spellStart"/>
-      <w:r>
-        <w:rPr>
-          <w:b/>
-          <w:bCs/>
-          <w:lang w:val="en-US"/>
-        </w:rPr>
-        <w:t>ticket_id</w:t>
-      </w:r>
-      <w:proofErr w:type="spellEnd"/>
-      <w:r>
-        <w:rPr>
-          <w:b/>
-          <w:bCs/>
-          <w:lang w:val="en-US"/>
-        </w:rPr>
-        <w:t>/</w:t>
-      </w:r>
-      <w:proofErr w:type="spellStart"/>
-      <w:r>
-        <w:rPr>
-          <w:b/>
-          <w:bCs/>
-          <w:lang w:val="en-US"/>
-        </w:rPr>
-        <w:t>pedidos</w:t>
-      </w:r>
-      <w:proofErr w:type="spellEnd"/>
-      <w:r>
-        <w:rPr>
-          <w:b/>
-          <w:bCs/>
-          <w:lang w:val="en-US"/>
-        </w:rPr>
-        <w:t>/:id</w:t>
+        <w:t xml:space="preserve"> /tickets/:ticket_id/pedidos/:id</w:t>
       </w:r>
     </w:p>
     <w:p>
@@ -3320,43 +3150,7 @@
           <w:bCs/>
           <w:lang w:val="en-US"/>
         </w:rPr>
-        <w:t xml:space="preserve"> /tickets/:</w:t>
-      </w:r>
-      <w:proofErr w:type="spellStart"/>
-      <w:r>
-        <w:rPr>
-          <w:b/>
-          <w:bCs/>
-          <w:lang w:val="en-US"/>
-        </w:rPr>
-        <w:t>ticket_id</w:t>
-      </w:r>
-      <w:proofErr w:type="spellEnd"/>
-      <w:r>
-        <w:rPr>
-          <w:b/>
-          <w:bCs/>
-          <w:lang w:val="en-US"/>
-        </w:rPr>
-        <w:t>/</w:t>
-      </w:r>
-      <w:proofErr w:type="spellStart"/>
-      <w:r>
-        <w:rPr>
-          <w:b/>
-          <w:bCs/>
-          <w:lang w:val="en-US"/>
-        </w:rPr>
-        <w:t>pedidos</w:t>
-      </w:r>
-      <w:proofErr w:type="spellEnd"/>
-      <w:r>
-        <w:rPr>
-          <w:b/>
-          <w:bCs/>
-          <w:lang w:val="en-US"/>
-        </w:rPr>
-        <w:t>/:id</w:t>
+        <w:t xml:space="preserve"> /tickets/:ticket_id/pedidos/:id</w:t>
       </w:r>
     </w:p>
     <w:p>
@@ -3384,43 +3178,7 @@
           <w:bCs/>
           <w:lang w:val="en-US"/>
         </w:rPr>
-        <w:t>/tickets/:</w:t>
-      </w:r>
-      <w:proofErr w:type="spellStart"/>
-      <w:r>
-        <w:rPr>
-          <w:b/>
-          <w:bCs/>
-          <w:lang w:val="en-US"/>
-        </w:rPr>
-        <w:t>ticket_id</w:t>
-      </w:r>
-      <w:proofErr w:type="spellEnd"/>
-      <w:r>
-        <w:rPr>
-          <w:b/>
-          <w:bCs/>
-          <w:lang w:val="en-US"/>
-        </w:rPr>
-        <w:t>/</w:t>
-      </w:r>
-      <w:proofErr w:type="spellStart"/>
-      <w:r>
-        <w:rPr>
-          <w:b/>
-          <w:bCs/>
-          <w:lang w:val="en-US"/>
-        </w:rPr>
-        <w:t>pedidos</w:t>
-      </w:r>
-      <w:proofErr w:type="spellEnd"/>
-      <w:r>
-        <w:rPr>
-          <w:b/>
-          <w:bCs/>
-          <w:lang w:val="en-US"/>
-        </w:rPr>
-        <w:t>/:id</w:t>
+        <w:t>/tickets/:ticket_id/pedidos/:id</w:t>
       </w:r>
     </w:p>
     <w:p>
@@ -3444,7 +3202,6 @@
           <w:lang w:val="en-US"/>
         </w:rPr>
       </w:pPr>
-      <w:proofErr w:type="spellStart"/>
       <w:r>
         <w:rPr>
           <w:b/>
@@ -3453,7 +3210,6 @@
         </w:rPr>
         <w:t>Platos</w:t>
       </w:r>
-      <w:proofErr w:type="spellEnd"/>
     </w:p>
     <w:p>
       <w:pPr>
@@ -3480,18 +3236,8 @@
           <w:bCs/>
           <w:lang w:val="en-US"/>
         </w:rPr>
-        <w:t>/</w:t>
-      </w:r>
-      <w:proofErr w:type="spellStart"/>
-      <w:r>
-        <w:rPr>
-          <w:b/>
-          <w:bCs/>
-          <w:lang w:val="en-US"/>
-        </w:rPr>
-        <w:t>platos</w:t>
-      </w:r>
-      <w:proofErr w:type="spellEnd"/>
+        <w:t>/platos</w:t>
+      </w:r>
     </w:p>
     <w:p>
       <w:pPr>
@@ -3518,18 +3264,8 @@
           <w:bCs/>
           <w:lang w:val="en-US"/>
         </w:rPr>
-        <w:t xml:space="preserve"> /</w:t>
-      </w:r>
-      <w:proofErr w:type="spellStart"/>
-      <w:r>
-        <w:rPr>
-          <w:b/>
-          <w:bCs/>
-          <w:lang w:val="en-US"/>
-        </w:rPr>
-        <w:t>platos</w:t>
-      </w:r>
-      <w:proofErr w:type="spellEnd"/>
+        <w:t xml:space="preserve"> /platos</w:t>
+      </w:r>
     </w:p>
     <w:p>
       <w:pPr>
@@ -3556,25 +3292,7 @@
           <w:bCs/>
           <w:lang w:val="en-US"/>
         </w:rPr>
-        <w:t xml:space="preserve"> /</w:t>
-      </w:r>
-      <w:proofErr w:type="spellStart"/>
-      <w:r>
-        <w:rPr>
-          <w:b/>
-          <w:bCs/>
-          <w:lang w:val="en-US"/>
-        </w:rPr>
-        <w:t>platos</w:t>
-      </w:r>
-      <w:proofErr w:type="spellEnd"/>
-      <w:r>
-        <w:rPr>
-          <w:b/>
-          <w:bCs/>
-          <w:lang w:val="en-US"/>
-        </w:rPr>
-        <w:t>/:id</w:t>
+        <w:t xml:space="preserve"> /platos/:id</w:t>
       </w:r>
     </w:p>
     <w:p>
@@ -3602,25 +3320,7 @@
           <w:bCs/>
           <w:lang w:val="en-US"/>
         </w:rPr>
-        <w:t>/</w:t>
-      </w:r>
-      <w:proofErr w:type="spellStart"/>
-      <w:r>
-        <w:rPr>
-          <w:b/>
-          <w:bCs/>
-          <w:lang w:val="en-US"/>
-        </w:rPr>
-        <w:t>platos</w:t>
-      </w:r>
-      <w:proofErr w:type="spellEnd"/>
-      <w:r>
-        <w:rPr>
-          <w:b/>
-          <w:bCs/>
-          <w:lang w:val="en-US"/>
-        </w:rPr>
-        <w:t>/:id</w:t>
+        <w:t>/platos/:id</w:t>
       </w:r>
     </w:p>
     <w:p>
@@ -3648,25 +3348,7 @@
           <w:bCs/>
           <w:lang w:val="en-US"/>
         </w:rPr>
-        <w:t xml:space="preserve"> /</w:t>
-      </w:r>
-      <w:proofErr w:type="spellStart"/>
-      <w:r>
-        <w:rPr>
-          <w:b/>
-          <w:bCs/>
-          <w:lang w:val="en-US"/>
-        </w:rPr>
-        <w:t>platos</w:t>
-      </w:r>
-      <w:proofErr w:type="spellEnd"/>
-      <w:r>
-        <w:rPr>
-          <w:b/>
-          <w:bCs/>
-          <w:lang w:val="en-US"/>
-        </w:rPr>
-        <w:t>/:id</w:t>
+        <w:t xml:space="preserve"> /platos/:id</w:t>
       </w:r>
     </w:p>
     <w:p>
@@ -3930,15 +3612,7 @@
     </w:p>
     <w:p>
       <w:r>
-        <w:t xml:space="preserve">Hay 2 hostings utilizados, diferenciando la parte del </w:t>
-      </w:r>
-      <w:proofErr w:type="spellStart"/>
-      <w:r>
-        <w:t>front</w:t>
-      </w:r>
-      <w:proofErr w:type="spellEnd"/>
-      <w:r>
-        <w:t>(interfaces de usuario) y la del servidor.</w:t>
+        <w:t>Hay 2 hostings utilizados, diferenciando la parte del front(interfaces de usuario) y la del servidor.</w:t>
       </w:r>
     </w:p>
     <w:p>
@@ -3950,13 +3624,8 @@
         </w:numPr>
       </w:pPr>
       <w:r>
-        <w:t xml:space="preserve">Para las diferentes interfaces se usa </w:t>
-      </w:r>
-      <w:proofErr w:type="spellStart"/>
-      <w:r>
-        <w:t>Vercel</w:t>
-      </w:r>
-      <w:proofErr w:type="spellEnd"/>
+        <w:t>Para las diferentes interfaces se usa Vercel</w:t>
+      </w:r>
     </w:p>
     <w:p>
       <w:pPr>
@@ -3994,23 +3663,7 @@
         </w:numPr>
       </w:pPr>
       <w:r>
-        <w:t xml:space="preserve">Express: Framework de desarrollo para facilitar la elaboración del servidor, consta de un sistema avanzado de </w:t>
-      </w:r>
-      <w:proofErr w:type="spellStart"/>
-      <w:r>
-        <w:t>routing</w:t>
-      </w:r>
-      <w:proofErr w:type="spellEnd"/>
-      <w:r>
-        <w:t xml:space="preserve"> y librerías para </w:t>
-      </w:r>
-      <w:proofErr w:type="spellStart"/>
-      <w:r>
-        <w:t>parsear</w:t>
-      </w:r>
-      <w:proofErr w:type="spellEnd"/>
-      <w:r>
-        <w:t xml:space="preserve"> las cookies u otros.</w:t>
+        <w:t>Express: Framework de desarrollo para facilitar la elaboración del servidor, consta de un sistema avanzado de routing y librerías para parsear las cookies u otros.</w:t>
       </w:r>
     </w:p>
     <w:p>
@@ -4021,22 +3674,21 @@
           <w:numId w:val="1"/>
         </w:numPr>
       </w:pPr>
-      <w:proofErr w:type="spellStart"/>
       <w:r>
         <w:lastRenderedPageBreak/>
-        <w:t>Mongoose</w:t>
-      </w:r>
-      <w:proofErr w:type="spellEnd"/>
-      <w:r>
-        <w:t xml:space="preserve">: Interfaz para la base de datos mongo, permite crear </w:t>
-      </w:r>
-      <w:proofErr w:type="spellStart"/>
-      <w:r>
-        <w:t>Schemas</w:t>
-      </w:r>
-      <w:proofErr w:type="spellEnd"/>
-      <w:r>
-        <w:t xml:space="preserve"> (Estructuras de objetos) y muchas funciones añadidas.</w:t>
+        <w:t>Mongoose: Interfaz para la base de datos mongo, permite crear Schemas (Estructuras de objetos) y muchas funciones añadidas.</w:t>
+      </w:r>
+    </w:p>
+    <w:p>
+      <w:pPr>
+        <w:pStyle w:val="Prrafodelista"/>
+        <w:numPr>
+          <w:ilvl w:val="0"/>
+          <w:numId w:val="1"/>
+        </w:numPr>
+      </w:pPr>
+      <w:r>
+        <w:t>Bcrypt para encriptar las contraseñas.</w:t>
       </w:r>
     </w:p>
     <w:p>
@@ -4157,6 +3809,19 @@
     <w:p>
       <w:pPr>
         <w:spacing w:after="160" w:line="259" w:lineRule="auto"/>
+      </w:pPr>
+      <w:r>
+        <w:t>Modelar los datos con MongoDB:</w:t>
+      </w:r>
+    </w:p>
+    <w:p>
+      <w:pPr>
+        <w:pStyle w:val="Prrafodelista"/>
+        <w:numPr>
+          <w:ilvl w:val="0"/>
+          <w:numId w:val="1"/>
+        </w:numPr>
+        <w:spacing w:after="160" w:line="259" w:lineRule="auto"/>
         <w:rPr>
           <w:rFonts w:asciiTheme="majorHAnsi" w:eastAsiaTheme="majorEastAsia" w:hAnsiTheme="majorHAnsi" w:cstheme="majorBidi"/>
           <w:color w:val="0F4761" w:themeColor="accent1" w:themeShade="BF"/>
@@ -4164,6 +3829,54 @@
           <w:szCs w:val="40"/>
         </w:rPr>
       </w:pPr>
+      <w:hyperlink r:id="rId13" w:history="1">
+        <w:r>
+          <w:rPr>
+            <w:rStyle w:val="Hipervnculo"/>
+          </w:rPr>
+          <w:t>https://www.youtube.com/watch?v=YsaOcUDUJKY</w:t>
+        </w:r>
+      </w:hyperlink>
+    </w:p>
+    <w:p>
+      <w:pPr>
+        <w:pStyle w:val="Prrafodelista"/>
+        <w:numPr>
+          <w:ilvl w:val="0"/>
+          <w:numId w:val="1"/>
+        </w:numPr>
+        <w:spacing w:after="160" w:line="259" w:lineRule="auto"/>
+        <w:rPr>
+          <w:rFonts w:asciiTheme="majorHAnsi" w:eastAsiaTheme="majorEastAsia" w:hAnsiTheme="majorHAnsi" w:cstheme="majorBidi"/>
+          <w:color w:val="0F4761" w:themeColor="accent1" w:themeShade="BF"/>
+          <w:sz w:val="40"/>
+          <w:szCs w:val="40"/>
+        </w:rPr>
+      </w:pPr>
+      <w:hyperlink r:id="rId14" w:history="1">
+        <w:r>
+          <w:rPr>
+            <w:rStyle w:val="Hipervnculo"/>
+          </w:rPr>
+          <w:t>https://www.youtube.com/watch?v=Hidk36H6hBY</w:t>
+        </w:r>
+      </w:hyperlink>
+    </w:p>
+    <w:p>
+      <w:pPr>
+        <w:pStyle w:val="Prrafodelista"/>
+        <w:numPr>
+          <w:ilvl w:val="0"/>
+          <w:numId w:val="1"/>
+        </w:numPr>
+        <w:spacing w:after="160" w:line="259" w:lineRule="auto"/>
+        <w:rPr>
+          <w:rFonts w:asciiTheme="majorHAnsi" w:eastAsiaTheme="majorEastAsia" w:hAnsiTheme="majorHAnsi" w:cstheme="majorBidi"/>
+          <w:color w:val="0F4761" w:themeColor="accent1" w:themeShade="BF"/>
+          <w:sz w:val="40"/>
+          <w:szCs w:val="40"/>
+        </w:rPr>
+      </w:pPr>
       <w:r>
         <w:br w:type="page"/>
       </w:r>
@@ -4180,7 +3893,7 @@
       <w:bookmarkEnd w:id="22"/>
     </w:p>
     <w:sectPr>
-      <w:footerReference w:type="default" r:id="rId13"/>
+      <w:footerReference w:type="default" r:id="rId15"/>
       <w:pgSz w:w="11906" w:h="16838"/>
       <w:pgMar w:top="1417" w:right="1701" w:bottom="1417" w:left="1701" w:header="708" w:footer="708" w:gutter="0"/>
       <w:cols w:space="708"/>
@@ -4191,7 +3904,7 @@
 </file>
 
 <file path=word/endnotes.xml><?xml version="1.0" encoding="utf-8"?>
-<w:endnotes xmlns:wpc="http://schemas.microsoft.com/office/word/2010/wordprocessingCanvas" xmlns:cx="http://schemas.microsoft.com/office/drawing/2014/chartex" xmlns:cx1="http://schemas.microsoft.com/office/drawing/2015/9/8/chartex" xmlns:cx2="http://schemas.microsoft.com/office/drawing/2015/10/21/chartex" xmlns:cx3="http://schemas.microsoft.com/office/drawing/2016/5/9/chartex" xmlns:cx4="http://schemas.microsoft.com/office/drawing/2016/5/10/chartex" xmlns:cx5="http://schemas.microsoft.com/office/drawing/2016/5/11/chartex" xmlns:cx6="http://schemas.microsoft.com/office/drawing/2016/5/12/chartex" xmlns:cx7="http://schemas.microsoft.com/office/drawing/2016/5/13/chartex" xmlns:cx8="http://schemas.microsoft.com/office/drawing/2016/5/14/chartex" xmlns:mc="http://schemas.openxmlformats.org/markup-compatibility/2006" xmlns:aink="http://schemas.microsoft.com/office/drawing/2016/ink" xmlns:am3d="http://schemas.microsoft.com/office/drawing/2017/model3d" xmlns:o="urn:schemas-microsoft-com:office:office" xmlns:oel="http://schemas.microsoft.com/office/2019/extlst" xmlns:r="http://schemas.openxmlformats.org/officeDocument/2006/relationships" xmlns:m="http://schemas.openxmlformats.org/officeDocument/2006/math" xmlns:v="urn:schemas-microsoft-com:vml" xmlns:wp14="http://schemas.microsoft.com/office/word/2010/wordprocessingDrawing" xmlns:wp="http://schemas.openxmlformats.org/drawingml/2006/wordprocessingDrawing" xmlns:w10="urn:schemas-microsoft-com:office:word" xmlns:w="http://schemas.openxmlformats.org/wordprocessingml/2006/main" xmlns:w14="http://schemas.microsoft.com/office/word/2010/wordml" xmlns:w15="http://schemas.microsoft.com/office/word/2012/wordml" xmlns:w16cex="http://schemas.microsoft.com/office/word/2018/wordml/cex" xmlns:w16cid="http://schemas.microsoft.com/office/word/2016/wordml/cid" xmlns:w16="http://schemas.microsoft.com/office/word/2018/wordml" xmlns:w16sdtdh="http://schemas.microsoft.com/office/word/2020/wordml/sdtdatahash" xmlns:w16se="http://schemas.microsoft.com/office/word/2015/wordml/symex" xmlns:wpg="http://schemas.microsoft.com/office/word/2010/wordprocessingGroup" xmlns:wpi="http://schemas.microsoft.com/office/word/2010/wordprocessingInk" xmlns:wne="http://schemas.microsoft.com/office/word/2006/wordml" xmlns:wps="http://schemas.microsoft.com/office/word/2010/wordprocessingShape" mc:Ignorable="w14 w15 w16se w16cid w16 w16cex w16sdtdh wp14">
+<w:endnotes xmlns:wpc="http://schemas.microsoft.com/office/word/2010/wordprocessingCanvas" xmlns:cx="http://schemas.microsoft.com/office/drawing/2014/chartex" xmlns:cx1="http://schemas.microsoft.com/office/drawing/2015/9/8/chartex" xmlns:cx2="http://schemas.microsoft.com/office/drawing/2015/10/21/chartex" xmlns:cx3="http://schemas.microsoft.com/office/drawing/2016/5/9/chartex" xmlns:cx4="http://schemas.microsoft.com/office/drawing/2016/5/10/chartex" xmlns:cx5="http://schemas.microsoft.com/office/drawing/2016/5/11/chartex" xmlns:cx6="http://schemas.microsoft.com/office/drawing/2016/5/12/chartex" xmlns:cx7="http://schemas.microsoft.com/office/drawing/2016/5/13/chartex" xmlns:cx8="http://schemas.microsoft.com/office/drawing/2016/5/14/chartex" xmlns:mc="http://schemas.openxmlformats.org/markup-compatibility/2006" xmlns:aink="http://schemas.microsoft.com/office/drawing/2016/ink" xmlns:am3d="http://schemas.microsoft.com/office/drawing/2017/model3d" xmlns:o="urn:schemas-microsoft-com:office:office" xmlns:oel="http://schemas.microsoft.com/office/2019/extlst" xmlns:r="http://schemas.openxmlformats.org/officeDocument/2006/relationships" xmlns:m="http://schemas.openxmlformats.org/officeDocument/2006/math" xmlns:v="urn:schemas-microsoft-com:vml" xmlns:wp14="http://schemas.microsoft.com/office/word/2010/wordprocessingDrawing" xmlns:wp="http://schemas.openxmlformats.org/drawingml/2006/wordprocessingDrawing" xmlns:w10="urn:schemas-microsoft-com:office:word" xmlns:w="http://schemas.openxmlformats.org/wordprocessingml/2006/main" xmlns:w14="http://schemas.microsoft.com/office/word/2010/wordml" xmlns:w15="http://schemas.microsoft.com/office/word/2012/wordml" xmlns:w16cex="http://schemas.microsoft.com/office/word/2018/wordml/cex" xmlns:w16cid="http://schemas.microsoft.com/office/word/2016/wordml/cid" xmlns:w16="http://schemas.microsoft.com/office/word/2018/wordml" xmlns:w16du="http://schemas.microsoft.com/office/word/2023/wordml/word16du" xmlns:w16sdtdh="http://schemas.microsoft.com/office/word/2020/wordml/sdtdatahash" xmlns:w16se="http://schemas.microsoft.com/office/word/2015/wordml/symex" xmlns:wpg="http://schemas.microsoft.com/office/word/2010/wordprocessingGroup" xmlns:wpi="http://schemas.microsoft.com/office/word/2010/wordprocessingInk" xmlns:wne="http://schemas.microsoft.com/office/word/2006/wordml" xmlns:wps="http://schemas.microsoft.com/office/word/2010/wordprocessingShape" mc:Ignorable="w14 w15 w16se w16cid w16 w16cex w16sdtdh w16du wp14">
   <w:endnote w:type="separator" w:id="-1">
     <w:p>
       <w:pPr>
@@ -4216,7 +3929,7 @@
 </file>
 
 <file path=word/footer1.xml><?xml version="1.0" encoding="utf-8"?>
-<w:ftr xmlns:wpc="http://schemas.microsoft.com/office/word/2010/wordprocessingCanvas" xmlns:cx="http://schemas.microsoft.com/office/drawing/2014/chartex" xmlns:cx1="http://schemas.microsoft.com/office/drawing/2015/9/8/chartex" xmlns:cx2="http://schemas.microsoft.com/office/drawing/2015/10/21/chartex" xmlns:cx3="http://schemas.microsoft.com/office/drawing/2016/5/9/chartex" xmlns:cx4="http://schemas.microsoft.com/office/drawing/2016/5/10/chartex" xmlns:cx5="http://schemas.microsoft.com/office/drawing/2016/5/11/chartex" xmlns:cx6="http://schemas.microsoft.com/office/drawing/2016/5/12/chartex" xmlns:cx7="http://schemas.microsoft.com/office/drawing/2016/5/13/chartex" xmlns:cx8="http://schemas.microsoft.com/office/drawing/2016/5/14/chartex" xmlns:mc="http://schemas.openxmlformats.org/markup-compatibility/2006" xmlns:aink="http://schemas.microsoft.com/office/drawing/2016/ink" xmlns:am3d="http://schemas.microsoft.com/office/drawing/2017/model3d" xmlns:o="urn:schemas-microsoft-com:office:office" xmlns:oel="http://schemas.microsoft.com/office/2019/extlst" xmlns:r="http://schemas.openxmlformats.org/officeDocument/2006/relationships" xmlns:m="http://schemas.openxmlformats.org/officeDocument/2006/math" xmlns:v="urn:schemas-microsoft-com:vml" xmlns:wp14="http://schemas.microsoft.com/office/word/2010/wordprocessingDrawing" xmlns:wp="http://schemas.openxmlformats.org/drawingml/2006/wordprocessingDrawing" xmlns:w10="urn:schemas-microsoft-com:office:word" xmlns:w="http://schemas.openxmlformats.org/wordprocessingml/2006/main" xmlns:w14="http://schemas.microsoft.com/office/word/2010/wordml" xmlns:w15="http://schemas.microsoft.com/office/word/2012/wordml" xmlns:w16cex="http://schemas.microsoft.com/office/word/2018/wordml/cex" xmlns:w16cid="http://schemas.microsoft.com/office/word/2016/wordml/cid" xmlns:w16="http://schemas.microsoft.com/office/word/2018/wordml" xmlns:w16sdtdh="http://schemas.microsoft.com/office/word/2020/wordml/sdtdatahash" xmlns:w16se="http://schemas.microsoft.com/office/word/2015/wordml/symex" xmlns:wpg="http://schemas.microsoft.com/office/word/2010/wordprocessingGroup" xmlns:wpi="http://schemas.microsoft.com/office/word/2010/wordprocessingInk" xmlns:wne="http://schemas.microsoft.com/office/word/2006/wordml" xmlns:wps="http://schemas.microsoft.com/office/word/2010/wordprocessingShape" mc:Ignorable="w14 w15 w16se w16cid w16 w16cex w16sdtdh wp14">
+<w:ftr xmlns:wpc="http://schemas.microsoft.com/office/word/2010/wordprocessingCanvas" xmlns:cx="http://schemas.microsoft.com/office/drawing/2014/chartex" xmlns:cx1="http://schemas.microsoft.com/office/drawing/2015/9/8/chartex" xmlns:cx2="http://schemas.microsoft.com/office/drawing/2015/10/21/chartex" xmlns:cx3="http://schemas.microsoft.com/office/drawing/2016/5/9/chartex" xmlns:cx4="http://schemas.microsoft.com/office/drawing/2016/5/10/chartex" xmlns:cx5="http://schemas.microsoft.com/office/drawing/2016/5/11/chartex" xmlns:cx6="http://schemas.microsoft.com/office/drawing/2016/5/12/chartex" xmlns:cx7="http://schemas.microsoft.com/office/drawing/2016/5/13/chartex" xmlns:cx8="http://schemas.microsoft.com/office/drawing/2016/5/14/chartex" xmlns:mc="http://schemas.openxmlformats.org/markup-compatibility/2006" xmlns:aink="http://schemas.microsoft.com/office/drawing/2016/ink" xmlns:am3d="http://schemas.microsoft.com/office/drawing/2017/model3d" xmlns:o="urn:schemas-microsoft-com:office:office" xmlns:oel="http://schemas.microsoft.com/office/2019/extlst" xmlns:r="http://schemas.openxmlformats.org/officeDocument/2006/relationships" xmlns:m="http://schemas.openxmlformats.org/officeDocument/2006/math" xmlns:v="urn:schemas-microsoft-com:vml" xmlns:wp14="http://schemas.microsoft.com/office/word/2010/wordprocessingDrawing" xmlns:wp="http://schemas.openxmlformats.org/drawingml/2006/wordprocessingDrawing" xmlns:w10="urn:schemas-microsoft-com:office:word" xmlns:w="http://schemas.openxmlformats.org/wordprocessingml/2006/main" xmlns:w14="http://schemas.microsoft.com/office/word/2010/wordml" xmlns:w15="http://schemas.microsoft.com/office/word/2012/wordml" xmlns:w16cex="http://schemas.microsoft.com/office/word/2018/wordml/cex" xmlns:w16cid="http://schemas.microsoft.com/office/word/2016/wordml/cid" xmlns:w16="http://schemas.microsoft.com/office/word/2018/wordml" xmlns:w16du="http://schemas.microsoft.com/office/word/2023/wordml/word16du" xmlns:w16sdtdh="http://schemas.microsoft.com/office/word/2020/wordml/sdtdatahash" xmlns:w16se="http://schemas.microsoft.com/office/word/2015/wordml/symex" xmlns:wpg="http://schemas.microsoft.com/office/word/2010/wordprocessingGroup" xmlns:wpi="http://schemas.microsoft.com/office/word/2010/wordprocessingInk" xmlns:wne="http://schemas.microsoft.com/office/word/2006/wordml" xmlns:wps="http://schemas.microsoft.com/office/word/2010/wordprocessingShape" mc:Ignorable="w14 w15 w16se w16cid w16 w16cex w16sdtdh w16du wp14">
   <w:sdt>
     <w:sdtPr>
       <w:id w:val="-81613960"/>
@@ -4270,7 +3983,7 @@
 </file>
 
 <file path=word/footnotes.xml><?xml version="1.0" encoding="utf-8"?>
-<w:footnotes xmlns:wpc="http://schemas.microsoft.com/office/word/2010/wordprocessingCanvas" xmlns:cx="http://schemas.microsoft.com/office/drawing/2014/chartex" xmlns:cx1="http://schemas.microsoft.com/office/drawing/2015/9/8/chartex" xmlns:cx2="http://schemas.microsoft.com/office/drawing/2015/10/21/chartex" xmlns:cx3="http://schemas.microsoft.com/office/drawing/2016/5/9/chartex" xmlns:cx4="http://schemas.microsoft.com/office/drawing/2016/5/10/chartex" xmlns:cx5="http://schemas.microsoft.com/office/drawing/2016/5/11/chartex" xmlns:cx6="http://schemas.microsoft.com/office/drawing/2016/5/12/chartex" xmlns:cx7="http://schemas.microsoft.com/office/drawing/2016/5/13/chartex" xmlns:cx8="http://schemas.microsoft.com/office/drawing/2016/5/14/chartex" xmlns:mc="http://schemas.openxmlformats.org/markup-compatibility/2006" xmlns:aink="http://schemas.microsoft.com/office/drawing/2016/ink" xmlns:am3d="http://schemas.microsoft.com/office/drawing/2017/model3d" xmlns:o="urn:schemas-microsoft-com:office:office" xmlns:oel="http://schemas.microsoft.com/office/2019/extlst" xmlns:r="http://schemas.openxmlformats.org/officeDocument/2006/relationships" xmlns:m="http://schemas.openxmlformats.org/officeDocument/2006/math" xmlns:v="urn:schemas-microsoft-com:vml" xmlns:wp14="http://schemas.microsoft.com/office/word/2010/wordprocessingDrawing" xmlns:wp="http://schemas.openxmlformats.org/drawingml/2006/wordprocessingDrawing" xmlns:w10="urn:schemas-microsoft-com:office:word" xmlns:w="http://schemas.openxmlformats.org/wordprocessingml/2006/main" xmlns:w14="http://schemas.microsoft.com/office/word/2010/wordml" xmlns:w15="http://schemas.microsoft.com/office/word/2012/wordml" xmlns:w16cex="http://schemas.microsoft.com/office/word/2018/wordml/cex" xmlns:w16cid="http://schemas.microsoft.com/office/word/2016/wordml/cid" xmlns:w16="http://schemas.microsoft.com/office/word/2018/wordml" xmlns:w16sdtdh="http://schemas.microsoft.com/office/word/2020/wordml/sdtdatahash" xmlns:w16se="http://schemas.microsoft.com/office/word/2015/wordml/symex" xmlns:wpg="http://schemas.microsoft.com/office/word/2010/wordprocessingGroup" xmlns:wpi="http://schemas.microsoft.com/office/word/2010/wordprocessingInk" xmlns:wne="http://schemas.microsoft.com/office/word/2006/wordml" xmlns:wps="http://schemas.microsoft.com/office/word/2010/wordprocessingShape" mc:Ignorable="w14 w15 w16se w16cid w16 w16cex w16sdtdh wp14">
+<w:footnotes xmlns:wpc="http://schemas.microsoft.com/office/word/2010/wordprocessingCanvas" xmlns:cx="http://schemas.microsoft.com/office/drawing/2014/chartex" xmlns:cx1="http://schemas.microsoft.com/office/drawing/2015/9/8/chartex" xmlns:cx2="http://schemas.microsoft.com/office/drawing/2015/10/21/chartex" xmlns:cx3="http://schemas.microsoft.com/office/drawing/2016/5/9/chartex" xmlns:cx4="http://schemas.microsoft.com/office/drawing/2016/5/10/chartex" xmlns:cx5="http://schemas.microsoft.com/office/drawing/2016/5/11/chartex" xmlns:cx6="http://schemas.microsoft.com/office/drawing/2016/5/12/chartex" xmlns:cx7="http://schemas.microsoft.com/office/drawing/2016/5/13/chartex" xmlns:cx8="http://schemas.microsoft.com/office/drawing/2016/5/14/chartex" xmlns:mc="http://schemas.openxmlformats.org/markup-compatibility/2006" xmlns:aink="http://schemas.microsoft.com/office/drawing/2016/ink" xmlns:am3d="http://schemas.microsoft.com/office/drawing/2017/model3d" xmlns:o="urn:schemas-microsoft-com:office:office" xmlns:oel="http://schemas.microsoft.com/office/2019/extlst" xmlns:r="http://schemas.openxmlformats.org/officeDocument/2006/relationships" xmlns:m="http://schemas.openxmlformats.org/officeDocument/2006/math" xmlns:v="urn:schemas-microsoft-com:vml" xmlns:wp14="http://schemas.microsoft.com/office/word/2010/wordprocessingDrawing" xmlns:wp="http://schemas.openxmlformats.org/drawingml/2006/wordprocessingDrawing" xmlns:w10="urn:schemas-microsoft-com:office:word" xmlns:w="http://schemas.openxmlformats.org/wordprocessingml/2006/main" xmlns:w14="http://schemas.microsoft.com/office/word/2010/wordml" xmlns:w15="http://schemas.microsoft.com/office/word/2012/wordml" xmlns:w16cex="http://schemas.microsoft.com/office/word/2018/wordml/cex" xmlns:w16cid="http://schemas.microsoft.com/office/word/2016/wordml/cid" xmlns:w16="http://schemas.microsoft.com/office/word/2018/wordml" xmlns:w16du="http://schemas.microsoft.com/office/word/2023/wordml/word16du" xmlns:w16sdtdh="http://schemas.microsoft.com/office/word/2020/wordml/sdtdatahash" xmlns:w16se="http://schemas.microsoft.com/office/word/2015/wordml/symex" xmlns:wpg="http://schemas.microsoft.com/office/word/2010/wordprocessingGroup" xmlns:wpi="http://schemas.microsoft.com/office/word/2010/wordprocessingInk" xmlns:wne="http://schemas.microsoft.com/office/word/2006/wordml" xmlns:wps="http://schemas.microsoft.com/office/word/2010/wordprocessingShape" mc:Ignorable="w14 w15 w16se w16cid w16 w16cex w16sdtdh w16du wp14">
   <w:footnote w:type="separator" w:id="-1">
     <w:p>
       <w:pPr>
@@ -4295,7 +4008,7 @@
 </file>
 
 <file path=word/numbering.xml><?xml version="1.0" encoding="utf-8"?>
-<w:numbering xmlns:wpc="http://schemas.microsoft.com/office/word/2010/wordprocessingCanvas" xmlns:cx="http://schemas.microsoft.com/office/drawing/2014/chartex" xmlns:cx1="http://schemas.microsoft.com/office/drawing/2015/9/8/chartex" xmlns:cx2="http://schemas.microsoft.com/office/drawing/2015/10/21/chartex" xmlns:cx3="http://schemas.microsoft.com/office/drawing/2016/5/9/chartex" xmlns:cx4="http://schemas.microsoft.com/office/drawing/2016/5/10/chartex" xmlns:cx5="http://schemas.microsoft.com/office/drawing/2016/5/11/chartex" xmlns:cx6="http://schemas.microsoft.com/office/drawing/2016/5/12/chartex" xmlns:cx7="http://schemas.microsoft.com/office/drawing/2016/5/13/chartex" xmlns:cx8="http://schemas.microsoft.com/office/drawing/2016/5/14/chartex" xmlns:mc="http://schemas.openxmlformats.org/markup-compatibility/2006" xmlns:aink="http://schemas.microsoft.com/office/drawing/2016/ink" xmlns:am3d="http://schemas.microsoft.com/office/drawing/2017/model3d" xmlns:o="urn:schemas-microsoft-com:office:office" xmlns:oel="http://schemas.microsoft.com/office/2019/extlst" xmlns:r="http://schemas.openxmlformats.org/officeDocument/2006/relationships" xmlns:m="http://schemas.openxmlformats.org/officeDocument/2006/math" xmlns:v="urn:schemas-microsoft-com:vml" xmlns:wp14="http://schemas.microsoft.com/office/word/2010/wordprocessingDrawing" xmlns:wp="http://schemas.openxmlformats.org/drawingml/2006/wordprocessingDrawing" xmlns:w10="urn:schemas-microsoft-com:office:word" xmlns:w="http://schemas.openxmlformats.org/wordprocessingml/2006/main" xmlns:w14="http://schemas.microsoft.com/office/word/2010/wordml" xmlns:w15="http://schemas.microsoft.com/office/word/2012/wordml" xmlns:w16cex="http://schemas.microsoft.com/office/word/2018/wordml/cex" xmlns:w16cid="http://schemas.microsoft.com/office/word/2016/wordml/cid" xmlns:w16="http://schemas.microsoft.com/office/word/2018/wordml" xmlns:w16sdtdh="http://schemas.microsoft.com/office/word/2020/wordml/sdtdatahash" xmlns:w16se="http://schemas.microsoft.com/office/word/2015/wordml/symex" xmlns:wpg="http://schemas.microsoft.com/office/word/2010/wordprocessingGroup" xmlns:wpi="http://schemas.microsoft.com/office/word/2010/wordprocessingInk" xmlns:wne="http://schemas.microsoft.com/office/word/2006/wordml" xmlns:wps="http://schemas.microsoft.com/office/word/2010/wordprocessingShape" mc:Ignorable="w14 w15 w16se w16cid w16 w16cex w16sdtdh wp14">
+<w:numbering xmlns:wpc="http://schemas.microsoft.com/office/word/2010/wordprocessingCanvas" xmlns:cx="http://schemas.microsoft.com/office/drawing/2014/chartex" xmlns:cx1="http://schemas.microsoft.com/office/drawing/2015/9/8/chartex" xmlns:cx2="http://schemas.microsoft.com/office/drawing/2015/10/21/chartex" xmlns:cx3="http://schemas.microsoft.com/office/drawing/2016/5/9/chartex" xmlns:cx4="http://schemas.microsoft.com/office/drawing/2016/5/10/chartex" xmlns:cx5="http://schemas.microsoft.com/office/drawing/2016/5/11/chartex" xmlns:cx6="http://schemas.microsoft.com/office/drawing/2016/5/12/chartex" xmlns:cx7="http://schemas.microsoft.com/office/drawing/2016/5/13/chartex" xmlns:cx8="http://schemas.microsoft.com/office/drawing/2016/5/14/chartex" xmlns:mc="http://schemas.openxmlformats.org/markup-compatibility/2006" xmlns:aink="http://schemas.microsoft.com/office/drawing/2016/ink" xmlns:am3d="http://schemas.microsoft.com/office/drawing/2017/model3d" xmlns:o="urn:schemas-microsoft-com:office:office" xmlns:oel="http://schemas.microsoft.com/office/2019/extlst" xmlns:r="http://schemas.openxmlformats.org/officeDocument/2006/relationships" xmlns:m="http://schemas.openxmlformats.org/officeDocument/2006/math" xmlns:v="urn:schemas-microsoft-com:vml" xmlns:wp14="http://schemas.microsoft.com/office/word/2010/wordprocessingDrawing" xmlns:wp="http://schemas.openxmlformats.org/drawingml/2006/wordprocessingDrawing" xmlns:w10="urn:schemas-microsoft-com:office:word" xmlns:w="http://schemas.openxmlformats.org/wordprocessingml/2006/main" xmlns:w14="http://schemas.microsoft.com/office/word/2010/wordml" xmlns:w15="http://schemas.microsoft.com/office/word/2012/wordml" xmlns:w16cex="http://schemas.microsoft.com/office/word/2018/wordml/cex" xmlns:w16cid="http://schemas.microsoft.com/office/word/2016/wordml/cid" xmlns:w16="http://schemas.microsoft.com/office/word/2018/wordml" xmlns:w16du="http://schemas.microsoft.com/office/word/2023/wordml/word16du" xmlns:w16sdtdh="http://schemas.microsoft.com/office/word/2020/wordml/sdtdatahash" xmlns:w16se="http://schemas.microsoft.com/office/word/2015/wordml/symex" xmlns:wpg="http://schemas.microsoft.com/office/word/2010/wordprocessingGroup" xmlns:wpi="http://schemas.microsoft.com/office/word/2010/wordprocessingInk" xmlns:wne="http://schemas.microsoft.com/office/word/2006/wordml" xmlns:wps="http://schemas.microsoft.com/office/word/2010/wordprocessingShape" mc:Ignorable="w14 w15 w16se w16cid w16 w16cex w16sdtdh w16du wp14">
   <w:abstractNum w:abstractNumId="0" w15:restartNumberingAfterBreak="0">
     <w:nsid w:val="08815DF4"/>
     <w:multiLevelType w:val="hybridMultilevel"/>
@@ -4530,7 +4243,7 @@
 </file>
 
 <file path=word/styles.xml><?xml version="1.0" encoding="utf-8"?>
-<w:styles xmlns:mc="http://schemas.openxmlformats.org/markup-compatibility/2006" xmlns:r="http://schemas.openxmlformats.org/officeDocument/2006/relationships" xmlns:w="http://schemas.openxmlformats.org/wordprocessingml/2006/main" xmlns:w14="http://schemas.microsoft.com/office/word/2010/wordml" xmlns:w15="http://schemas.microsoft.com/office/word/2012/wordml" xmlns:w16cex="http://schemas.microsoft.com/office/word/2018/wordml/cex" xmlns:w16cid="http://schemas.microsoft.com/office/word/2016/wordml/cid" xmlns:w16="http://schemas.microsoft.com/office/word/2018/wordml" xmlns:w16sdtdh="http://schemas.microsoft.com/office/word/2020/wordml/sdtdatahash" xmlns:w16se="http://schemas.microsoft.com/office/word/2015/wordml/symex" mc:Ignorable="w14 w15 w16se w16cid w16 w16cex w16sdtdh">
+<w:styles xmlns:mc="http://schemas.openxmlformats.org/markup-compatibility/2006" xmlns:r="http://schemas.openxmlformats.org/officeDocument/2006/relationships" xmlns:w="http://schemas.openxmlformats.org/wordprocessingml/2006/main" xmlns:w14="http://schemas.microsoft.com/office/word/2010/wordml" xmlns:w15="http://schemas.microsoft.com/office/word/2012/wordml" xmlns:w16cex="http://schemas.microsoft.com/office/word/2018/wordml/cex" xmlns:w16cid="http://schemas.microsoft.com/office/word/2016/wordml/cid" xmlns:w16="http://schemas.microsoft.com/office/word/2018/wordml" xmlns:w16du="http://schemas.microsoft.com/office/word/2023/wordml/word16du" xmlns:w16sdtdh="http://schemas.microsoft.com/office/word/2020/wordml/sdtdatahash" xmlns:w16se="http://schemas.microsoft.com/office/word/2015/wordml/symex" mc:Ignorable="w14 w15 w16se w16cid w16 w16cex w16sdtdh w16du">
   <w:docDefaults>
     <w:rPrDefault>
       <w:rPr>

</xml_diff>

<commit_message>
Arreglada página de errores
</commit_message>
<xml_diff>
--- a/Documentos/Documentos Propios/Memoria.docx
+++ b/Documentos/Documentos Propios/Memoria.docx
@@ -400,7 +400,7 @@
           <w:r>
             <w:fldChar w:fldCharType="separate"/>
           </w:r>
-          <w:hyperlink w:anchor="_Toc164720133" w:history="1">
+          <w:hyperlink w:anchor="_Toc165484125" w:history="1">
             <w:r>
               <w:rPr>
                 <w:rStyle w:val="Hipervnculo"/>
@@ -427,7 +427,7 @@
                 <w:noProof/>
                 <w:webHidden/>
               </w:rPr>
-              <w:instrText xml:space="preserve"> PAGEREF _Toc164720133 \h </w:instrText>
+              <w:instrText xml:space="preserve"> PAGEREF _Toc165484125 \h </w:instrText>
             </w:r>
             <w:r>
               <w:rPr>
@@ -447,7 +447,7 @@
                 <w:noProof/>
                 <w:webHidden/>
               </w:rPr>
-              <w:t>3</w:t>
+              <w:t>4</w:t>
             </w:r>
             <w:r>
               <w:rPr>
@@ -473,7 +473,7 @@
               <w14:ligatures w14:val="standardContextual"/>
             </w:rPr>
           </w:pPr>
-          <w:hyperlink w:anchor="_Toc164720134" w:history="1">
+          <w:hyperlink w:anchor="_Toc165484126" w:history="1">
             <w:r>
               <w:rPr>
                 <w:rStyle w:val="Hipervnculo"/>
@@ -500,7 +500,7 @@
                 <w:noProof/>
                 <w:webHidden/>
               </w:rPr>
-              <w:instrText xml:space="preserve"> PAGEREF _Toc164720134 \h </w:instrText>
+              <w:instrText xml:space="preserve"> PAGEREF _Toc165484126 \h </w:instrText>
             </w:r>
             <w:r>
               <w:rPr>
@@ -520,7 +520,7 @@
                 <w:noProof/>
                 <w:webHidden/>
               </w:rPr>
-              <w:t>3</w:t>
+              <w:t>4</w:t>
             </w:r>
             <w:r>
               <w:rPr>
@@ -546,7 +546,7 @@
               <w14:ligatures w14:val="standardContextual"/>
             </w:rPr>
           </w:pPr>
-          <w:hyperlink w:anchor="_Toc164720135" w:history="1">
+          <w:hyperlink w:anchor="_Toc165484127" w:history="1">
             <w:r>
               <w:rPr>
                 <w:rStyle w:val="Hipervnculo"/>
@@ -573,7 +573,7 @@
                 <w:noProof/>
                 <w:webHidden/>
               </w:rPr>
-              <w:instrText xml:space="preserve"> PAGEREF _Toc164720135 \h </w:instrText>
+              <w:instrText xml:space="preserve"> PAGEREF _Toc165484127 \h </w:instrText>
             </w:r>
             <w:r>
               <w:rPr>
@@ -593,7 +593,7 @@
                 <w:noProof/>
                 <w:webHidden/>
               </w:rPr>
-              <w:t>3</w:t>
+              <w:t>4</w:t>
             </w:r>
             <w:r>
               <w:rPr>
@@ -619,7 +619,7 @@
               <w14:ligatures w14:val="standardContextual"/>
             </w:rPr>
           </w:pPr>
-          <w:hyperlink w:anchor="_Toc164720136" w:history="1">
+          <w:hyperlink w:anchor="_Toc165484128" w:history="1">
             <w:r>
               <w:rPr>
                 <w:rStyle w:val="Hipervnculo"/>
@@ -646,7 +646,7 @@
                 <w:noProof/>
                 <w:webHidden/>
               </w:rPr>
-              <w:instrText xml:space="preserve"> PAGEREF _Toc164720136 \h </w:instrText>
+              <w:instrText xml:space="preserve"> PAGEREF _Toc165484128 \h </w:instrText>
             </w:r>
             <w:r>
               <w:rPr>
@@ -666,7 +666,7 @@
                 <w:noProof/>
                 <w:webHidden/>
               </w:rPr>
-              <w:t>3</w:t>
+              <w:t>4</w:t>
             </w:r>
             <w:r>
               <w:rPr>
@@ -692,7 +692,7 @@
               <w14:ligatures w14:val="standardContextual"/>
             </w:rPr>
           </w:pPr>
-          <w:hyperlink w:anchor="_Toc164720137" w:history="1">
+          <w:hyperlink w:anchor="_Toc165484129" w:history="1">
             <w:r>
               <w:rPr>
                 <w:rStyle w:val="Hipervnculo"/>
@@ -719,7 +719,7 @@
                 <w:noProof/>
                 <w:webHidden/>
               </w:rPr>
-              <w:instrText xml:space="preserve"> PAGEREF _Toc164720137 \h </w:instrText>
+              <w:instrText xml:space="preserve"> PAGEREF _Toc165484129 \h </w:instrText>
             </w:r>
             <w:r>
               <w:rPr>
@@ -739,7 +739,7 @@
                 <w:noProof/>
                 <w:webHidden/>
               </w:rPr>
-              <w:t>5</w:t>
+              <w:t>6</w:t>
             </w:r>
             <w:r>
               <w:rPr>
@@ -765,7 +765,7 @@
               <w14:ligatures w14:val="standardContextual"/>
             </w:rPr>
           </w:pPr>
-          <w:hyperlink w:anchor="_Toc164720138" w:history="1">
+          <w:hyperlink w:anchor="_Toc165484130" w:history="1">
             <w:r>
               <w:rPr>
                 <w:rStyle w:val="Hipervnculo"/>
@@ -792,7 +792,7 @@
                 <w:noProof/>
                 <w:webHidden/>
               </w:rPr>
-              <w:instrText xml:space="preserve"> PAGEREF _Toc164720138 \h </w:instrText>
+              <w:instrText xml:space="preserve"> PAGEREF _Toc165484130 \h </w:instrText>
             </w:r>
             <w:r>
               <w:rPr>
@@ -812,7 +812,7 @@
                 <w:noProof/>
                 <w:webHidden/>
               </w:rPr>
-              <w:t>5</w:t>
+              <w:t>6</w:t>
             </w:r>
             <w:r>
               <w:rPr>
@@ -838,7 +838,7 @@
               <w14:ligatures w14:val="standardContextual"/>
             </w:rPr>
           </w:pPr>
-          <w:hyperlink w:anchor="_Toc164720139" w:history="1">
+          <w:hyperlink w:anchor="_Toc165484131" w:history="1">
             <w:r>
               <w:rPr>
                 <w:rStyle w:val="Hipervnculo"/>
@@ -865,7 +865,7 @@
                 <w:noProof/>
                 <w:webHidden/>
               </w:rPr>
-              <w:instrText xml:space="preserve"> PAGEREF _Toc164720139 \h </w:instrText>
+              <w:instrText xml:space="preserve"> PAGEREF _Toc165484131 \h </w:instrText>
             </w:r>
             <w:r>
               <w:rPr>
@@ -885,7 +885,7 @@
                 <w:noProof/>
                 <w:webHidden/>
               </w:rPr>
-              <w:t>5</w:t>
+              <w:t>6</w:t>
             </w:r>
             <w:r>
               <w:rPr>
@@ -911,7 +911,7 @@
               <w14:ligatures w14:val="standardContextual"/>
             </w:rPr>
           </w:pPr>
-          <w:hyperlink w:anchor="_Toc164720140" w:history="1">
+          <w:hyperlink w:anchor="_Toc165484132" w:history="1">
             <w:r>
               <w:rPr>
                 <w:rStyle w:val="Hipervnculo"/>
@@ -938,7 +938,7 @@
                 <w:noProof/>
                 <w:webHidden/>
               </w:rPr>
-              <w:instrText xml:space="preserve"> PAGEREF _Toc164720140 \h </w:instrText>
+              <w:instrText xml:space="preserve"> PAGEREF _Toc165484132 \h </w:instrText>
             </w:r>
             <w:r>
               <w:rPr>
@@ -958,7 +958,7 @@
                 <w:noProof/>
                 <w:webHidden/>
               </w:rPr>
-              <w:t>5</w:t>
+              <w:t>6</w:t>
             </w:r>
             <w:r>
               <w:rPr>
@@ -984,7 +984,7 @@
               <w14:ligatures w14:val="standardContextual"/>
             </w:rPr>
           </w:pPr>
-          <w:hyperlink w:anchor="_Toc164720141" w:history="1">
+          <w:hyperlink w:anchor="_Toc165484133" w:history="1">
             <w:r>
               <w:rPr>
                 <w:rStyle w:val="Hipervnculo"/>
@@ -1011,7 +1011,7 @@
                 <w:noProof/>
                 <w:webHidden/>
               </w:rPr>
-              <w:instrText xml:space="preserve"> PAGEREF _Toc164720141 \h </w:instrText>
+              <w:instrText xml:space="preserve"> PAGEREF _Toc165484133 \h </w:instrText>
             </w:r>
             <w:r>
               <w:rPr>
@@ -1031,7 +1031,7 @@
                 <w:noProof/>
                 <w:webHidden/>
               </w:rPr>
-              <w:t>5</w:t>
+              <w:t>6</w:t>
             </w:r>
             <w:r>
               <w:rPr>
@@ -1057,7 +1057,7 @@
               <w14:ligatures w14:val="standardContextual"/>
             </w:rPr>
           </w:pPr>
-          <w:hyperlink w:anchor="_Toc164720142" w:history="1">
+          <w:hyperlink w:anchor="_Toc165484134" w:history="1">
             <w:r>
               <w:rPr>
                 <w:rStyle w:val="Hipervnculo"/>
@@ -1084,7 +1084,7 @@
                 <w:noProof/>
                 <w:webHidden/>
               </w:rPr>
-              <w:instrText xml:space="preserve"> PAGEREF _Toc164720142 \h </w:instrText>
+              <w:instrText xml:space="preserve"> PAGEREF _Toc165484134 \h </w:instrText>
             </w:r>
             <w:r>
               <w:rPr>
@@ -1104,7 +1104,7 @@
                 <w:noProof/>
                 <w:webHidden/>
               </w:rPr>
-              <w:t>8</w:t>
+              <w:t>9</w:t>
             </w:r>
             <w:r>
               <w:rPr>
@@ -1130,7 +1130,7 @@
               <w14:ligatures w14:val="standardContextual"/>
             </w:rPr>
           </w:pPr>
-          <w:hyperlink w:anchor="_Toc164720143" w:history="1">
+          <w:hyperlink w:anchor="_Toc165484135" w:history="1">
             <w:r>
               <w:rPr>
                 <w:rStyle w:val="Hipervnculo"/>
@@ -1157,7 +1157,7 @@
                 <w:noProof/>
                 <w:webHidden/>
               </w:rPr>
-              <w:instrText xml:space="preserve"> PAGEREF _Toc164720143 \h </w:instrText>
+              <w:instrText xml:space="preserve"> PAGEREF _Toc165484135 \h </w:instrText>
             </w:r>
             <w:r>
               <w:rPr>
@@ -1177,7 +1177,7 @@
                 <w:noProof/>
                 <w:webHidden/>
               </w:rPr>
-              <w:t>8</w:t>
+              <w:t>9</w:t>
             </w:r>
             <w:r>
               <w:rPr>
@@ -1203,7 +1203,7 @@
               <w14:ligatures w14:val="standardContextual"/>
             </w:rPr>
           </w:pPr>
-          <w:hyperlink w:anchor="_Toc164720144" w:history="1">
+          <w:hyperlink w:anchor="_Toc165484136" w:history="1">
             <w:r>
               <w:rPr>
                 <w:rStyle w:val="Hipervnculo"/>
@@ -1230,7 +1230,7 @@
                 <w:noProof/>
                 <w:webHidden/>
               </w:rPr>
-              <w:instrText xml:space="preserve"> PAGEREF _Toc164720144 \h </w:instrText>
+              <w:instrText xml:space="preserve"> PAGEREF _Toc165484136 \h </w:instrText>
             </w:r>
             <w:r>
               <w:rPr>
@@ -1250,7 +1250,7 @@
                 <w:noProof/>
                 <w:webHidden/>
               </w:rPr>
-              <w:t>8</w:t>
+              <w:t>9</w:t>
             </w:r>
             <w:r>
               <w:rPr>
@@ -1276,7 +1276,7 @@
               <w14:ligatures w14:val="standardContextual"/>
             </w:rPr>
           </w:pPr>
-          <w:hyperlink w:anchor="_Toc164720145" w:history="1">
+          <w:hyperlink w:anchor="_Toc165484137" w:history="1">
             <w:r>
               <w:rPr>
                 <w:rStyle w:val="Hipervnculo"/>
@@ -1303,7 +1303,7 @@
                 <w:noProof/>
                 <w:webHidden/>
               </w:rPr>
-              <w:instrText xml:space="preserve"> PAGEREF _Toc164720145 \h </w:instrText>
+              <w:instrText xml:space="preserve"> PAGEREF _Toc165484137 \h </w:instrText>
             </w:r>
             <w:r>
               <w:rPr>
@@ -1323,7 +1323,7 @@
                 <w:noProof/>
                 <w:webHidden/>
               </w:rPr>
-              <w:t>8</w:t>
+              <w:t>10</w:t>
             </w:r>
             <w:r>
               <w:rPr>
@@ -1349,13 +1349,13 @@
               <w14:ligatures w14:val="standardContextual"/>
             </w:rPr>
           </w:pPr>
-          <w:hyperlink w:anchor="_Toc164720146" w:history="1">
+          <w:hyperlink w:anchor="_Toc165484138" w:history="1">
             <w:r>
               <w:rPr>
                 <w:rStyle w:val="Hipervnculo"/>
                 <w:noProof/>
               </w:rPr>
-              <w:t>Presupuesto</w:t>
+              <w:t>Interfaces finales</w:t>
             </w:r>
             <w:r>
               <w:rPr>
@@ -1376,7 +1376,7 @@
                 <w:noProof/>
                 <w:webHidden/>
               </w:rPr>
-              <w:instrText xml:space="preserve"> PAGEREF _Toc164720146 \h </w:instrText>
+              <w:instrText xml:space="preserve"> PAGEREF _Toc165484138 \h </w:instrText>
             </w:r>
             <w:r>
               <w:rPr>
@@ -1396,7 +1396,80 @@
                 <w:noProof/>
                 <w:webHidden/>
               </w:rPr>
-              <w:t>11</w:t>
+              <w:t>12</w:t>
+            </w:r>
+            <w:r>
+              <w:rPr>
+                <w:noProof/>
+                <w:webHidden/>
+              </w:rPr>
+              <w:fldChar w:fldCharType="end"/>
+            </w:r>
+          </w:hyperlink>
+        </w:p>
+        <w:p>
+          <w:pPr>
+            <w:pStyle w:val="TDC3"/>
+            <w:tabs>
+              <w:tab w:val="right" w:leader="dot" w:pos="8494"/>
+            </w:tabs>
+            <w:rPr>
+              <w:rFonts w:asciiTheme="minorHAnsi" w:eastAsiaTheme="minorEastAsia" w:hAnsiTheme="minorHAnsi" w:cstheme="minorBidi"/>
+              <w:noProof/>
+              <w:kern w:val="2"/>
+              <w:szCs w:val="24"/>
+              <w:lang w:eastAsia="es-ES"/>
+              <w14:ligatures w14:val="standardContextual"/>
+            </w:rPr>
+          </w:pPr>
+          <w:hyperlink w:anchor="_Toc165484139" w:history="1">
+            <w:r>
+              <w:rPr>
+                <w:rStyle w:val="Hipervnculo"/>
+                <w:noProof/>
+              </w:rPr>
+              <w:t>Página de error</w:t>
+            </w:r>
+            <w:r>
+              <w:rPr>
+                <w:noProof/>
+                <w:webHidden/>
+              </w:rPr>
+              <w:tab/>
+            </w:r>
+            <w:r>
+              <w:rPr>
+                <w:noProof/>
+                <w:webHidden/>
+              </w:rPr>
+              <w:fldChar w:fldCharType="begin"/>
+            </w:r>
+            <w:r>
+              <w:rPr>
+                <w:noProof/>
+                <w:webHidden/>
+              </w:rPr>
+              <w:instrText xml:space="preserve"> PAGEREF _Toc165484139 \h </w:instrText>
+            </w:r>
+            <w:r>
+              <w:rPr>
+                <w:noProof/>
+                <w:webHidden/>
+              </w:rPr>
+            </w:r>
+            <w:r>
+              <w:rPr>
+                <w:noProof/>
+                <w:webHidden/>
+              </w:rPr>
+              <w:fldChar w:fldCharType="separate"/>
+            </w:r>
+            <w:r>
+              <w:rPr>
+                <w:noProof/>
+                <w:webHidden/>
+              </w:rPr>
+              <w:t>12</w:t>
             </w:r>
             <w:r>
               <w:rPr>
@@ -1422,12 +1495,85 @@
               <w14:ligatures w14:val="standardContextual"/>
             </w:rPr>
           </w:pPr>
-          <w:hyperlink w:anchor="_Toc164720147" w:history="1">
+          <w:hyperlink w:anchor="_Toc165484140" w:history="1">
             <w:r>
               <w:rPr>
                 <w:rStyle w:val="Hipervnculo"/>
                 <w:noProof/>
               </w:rPr>
+              <w:t>Presupuesto</w:t>
+            </w:r>
+            <w:r>
+              <w:rPr>
+                <w:noProof/>
+                <w:webHidden/>
+              </w:rPr>
+              <w:tab/>
+            </w:r>
+            <w:r>
+              <w:rPr>
+                <w:noProof/>
+                <w:webHidden/>
+              </w:rPr>
+              <w:fldChar w:fldCharType="begin"/>
+            </w:r>
+            <w:r>
+              <w:rPr>
+                <w:noProof/>
+                <w:webHidden/>
+              </w:rPr>
+              <w:instrText xml:space="preserve"> PAGEREF _Toc165484140 \h </w:instrText>
+            </w:r>
+            <w:r>
+              <w:rPr>
+                <w:noProof/>
+                <w:webHidden/>
+              </w:rPr>
+            </w:r>
+            <w:r>
+              <w:rPr>
+                <w:noProof/>
+                <w:webHidden/>
+              </w:rPr>
+              <w:fldChar w:fldCharType="separate"/>
+            </w:r>
+            <w:r>
+              <w:rPr>
+                <w:noProof/>
+                <w:webHidden/>
+              </w:rPr>
+              <w:t>13</w:t>
+            </w:r>
+            <w:r>
+              <w:rPr>
+                <w:noProof/>
+                <w:webHidden/>
+              </w:rPr>
+              <w:fldChar w:fldCharType="end"/>
+            </w:r>
+          </w:hyperlink>
+        </w:p>
+        <w:p>
+          <w:pPr>
+            <w:pStyle w:val="TDC2"/>
+            <w:tabs>
+              <w:tab w:val="right" w:leader="dot" w:pos="8494"/>
+            </w:tabs>
+            <w:rPr>
+              <w:rFonts w:asciiTheme="minorHAnsi" w:eastAsiaTheme="minorEastAsia" w:hAnsiTheme="minorHAnsi" w:cstheme="minorBidi"/>
+              <w:noProof/>
+              <w:kern w:val="2"/>
+              <w:szCs w:val="24"/>
+              <w:lang w:eastAsia="es-ES"/>
+              <w14:ligatures w14:val="standardContextual"/>
+            </w:rPr>
+          </w:pPr>
+          <w:hyperlink w:anchor="_Toc165484141" w:history="1">
+            <w:r>
+              <w:rPr>
+                <w:rStyle w:val="Hipervnculo"/>
+                <w:noProof/>
+              </w:rPr>
               <w:t>Modelo de negocio</w:t>
             </w:r>
             <w:r>
@@ -1449,7 +1595,7 @@
                 <w:noProof/>
                 <w:webHidden/>
               </w:rPr>
-              <w:instrText xml:space="preserve"> PAGEREF _Toc164720147 \h </w:instrText>
+              <w:instrText xml:space="preserve"> PAGEREF _Toc165484141 \h </w:instrText>
             </w:r>
             <w:r>
               <w:rPr>
@@ -1469,7 +1615,7 @@
                 <w:noProof/>
                 <w:webHidden/>
               </w:rPr>
-              <w:t>11</w:t>
+              <w:t>13</w:t>
             </w:r>
             <w:r>
               <w:rPr>
@@ -1495,7 +1641,7 @@
               <w14:ligatures w14:val="standardContextual"/>
             </w:rPr>
           </w:pPr>
-          <w:hyperlink w:anchor="_Toc164720148" w:history="1">
+          <w:hyperlink w:anchor="_Toc165484142" w:history="1">
             <w:r>
               <w:rPr>
                 <w:rStyle w:val="Hipervnculo"/>
@@ -1522,7 +1668,7 @@
                 <w:noProof/>
                 <w:webHidden/>
               </w:rPr>
-              <w:instrText xml:space="preserve"> PAGEREF _Toc164720148 \h </w:instrText>
+              <w:instrText xml:space="preserve"> PAGEREF _Toc165484142 \h </w:instrText>
             </w:r>
             <w:r>
               <w:rPr>
@@ -1542,7 +1688,7 @@
                 <w:noProof/>
                 <w:webHidden/>
               </w:rPr>
-              <w:t>12</w:t>
+              <w:t>14</w:t>
             </w:r>
             <w:r>
               <w:rPr>
@@ -1568,7 +1714,7 @@
               <w14:ligatures w14:val="standardContextual"/>
             </w:rPr>
           </w:pPr>
-          <w:hyperlink w:anchor="_Toc164720149" w:history="1">
+          <w:hyperlink w:anchor="_Toc165484143" w:history="1">
             <w:r>
               <w:rPr>
                 <w:rStyle w:val="Hipervnculo"/>
@@ -1595,7 +1741,7 @@
                 <w:noProof/>
                 <w:webHidden/>
               </w:rPr>
-              <w:instrText xml:space="preserve"> PAGEREF _Toc164720149 \h </w:instrText>
+              <w:instrText xml:space="preserve"> PAGEREF _Toc165484143 \h </w:instrText>
             </w:r>
             <w:r>
               <w:rPr>
@@ -1615,7 +1761,7 @@
                 <w:noProof/>
                 <w:webHidden/>
               </w:rPr>
-              <w:t>12</w:t>
+              <w:t>14</w:t>
             </w:r>
             <w:r>
               <w:rPr>
@@ -1641,7 +1787,7 @@
               <w14:ligatures w14:val="standardContextual"/>
             </w:rPr>
           </w:pPr>
-          <w:hyperlink w:anchor="_Toc164720150" w:history="1">
+          <w:hyperlink w:anchor="_Toc165484144" w:history="1">
             <w:r>
               <w:rPr>
                 <w:rStyle w:val="Hipervnculo"/>
@@ -1668,7 +1814,7 @@
                 <w:noProof/>
                 <w:webHidden/>
               </w:rPr>
-              <w:instrText xml:space="preserve"> PAGEREF _Toc164720150 \h </w:instrText>
+              <w:instrText xml:space="preserve"> PAGEREF _Toc165484144 \h </w:instrText>
             </w:r>
             <w:r>
               <w:rPr>
@@ -1688,7 +1834,7 @@
                 <w:noProof/>
                 <w:webHidden/>
               </w:rPr>
-              <w:t>12</w:t>
+              <w:t>14</w:t>
             </w:r>
             <w:r>
               <w:rPr>
@@ -1714,7 +1860,7 @@
               <w14:ligatures w14:val="standardContextual"/>
             </w:rPr>
           </w:pPr>
-          <w:hyperlink w:anchor="_Toc164720151" w:history="1">
+          <w:hyperlink w:anchor="_Toc165484145" w:history="1">
             <w:r>
               <w:rPr>
                 <w:rStyle w:val="Hipervnculo"/>
@@ -1741,7 +1887,7 @@
                 <w:noProof/>
                 <w:webHidden/>
               </w:rPr>
-              <w:instrText xml:space="preserve"> PAGEREF _Toc164720151 \h </w:instrText>
+              <w:instrText xml:space="preserve"> PAGEREF _Toc165484145 \h </w:instrText>
             </w:r>
             <w:r>
               <w:rPr>
@@ -1761,7 +1907,7 @@
                 <w:noProof/>
                 <w:webHidden/>
               </w:rPr>
-              <w:t>13</w:t>
+              <w:t>15</w:t>
             </w:r>
             <w:r>
               <w:rPr>
@@ -1787,7 +1933,7 @@
               <w14:ligatures w14:val="standardContextual"/>
             </w:rPr>
           </w:pPr>
-          <w:hyperlink w:anchor="_Toc164720152" w:history="1">
+          <w:hyperlink w:anchor="_Toc165484146" w:history="1">
             <w:r>
               <w:rPr>
                 <w:rStyle w:val="Hipervnculo"/>
@@ -1814,7 +1960,7 @@
                 <w:noProof/>
                 <w:webHidden/>
               </w:rPr>
-              <w:instrText xml:space="preserve"> PAGEREF _Toc164720152 \h </w:instrText>
+              <w:instrText xml:space="preserve"> PAGEREF _Toc165484146 \h </w:instrText>
             </w:r>
             <w:r>
               <w:rPr>
@@ -1834,7 +1980,80 @@
                 <w:noProof/>
                 <w:webHidden/>
               </w:rPr>
-              <w:t>13</w:t>
+              <w:t>15</w:t>
+            </w:r>
+            <w:r>
+              <w:rPr>
+                <w:noProof/>
+                <w:webHidden/>
+              </w:rPr>
+              <w:fldChar w:fldCharType="end"/>
+            </w:r>
+          </w:hyperlink>
+        </w:p>
+        <w:p>
+          <w:pPr>
+            <w:pStyle w:val="TDC2"/>
+            <w:tabs>
+              <w:tab w:val="right" w:leader="dot" w:pos="8494"/>
+            </w:tabs>
+            <w:rPr>
+              <w:rFonts w:asciiTheme="minorHAnsi" w:eastAsiaTheme="minorEastAsia" w:hAnsiTheme="minorHAnsi" w:cstheme="minorBidi"/>
+              <w:noProof/>
+              <w:kern w:val="2"/>
+              <w:szCs w:val="24"/>
+              <w:lang w:eastAsia="es-ES"/>
+              <w14:ligatures w14:val="standardContextual"/>
+            </w:rPr>
+          </w:pPr>
+          <w:hyperlink w:anchor="_Toc165484147" w:history="1">
+            <w:r>
+              <w:rPr>
+                <w:rStyle w:val="Hipervnculo"/>
+                <w:noProof/>
+              </w:rPr>
+              <w:t>Pruebas</w:t>
+            </w:r>
+            <w:r>
+              <w:rPr>
+                <w:noProof/>
+                <w:webHidden/>
+              </w:rPr>
+              <w:tab/>
+            </w:r>
+            <w:r>
+              <w:rPr>
+                <w:noProof/>
+                <w:webHidden/>
+              </w:rPr>
+              <w:fldChar w:fldCharType="begin"/>
+            </w:r>
+            <w:r>
+              <w:rPr>
+                <w:noProof/>
+                <w:webHidden/>
+              </w:rPr>
+              <w:instrText xml:space="preserve"> PAGEREF _Toc165484147 \h </w:instrText>
+            </w:r>
+            <w:r>
+              <w:rPr>
+                <w:noProof/>
+                <w:webHidden/>
+              </w:rPr>
+            </w:r>
+            <w:r>
+              <w:rPr>
+                <w:noProof/>
+                <w:webHidden/>
+              </w:rPr>
+              <w:fldChar w:fldCharType="separate"/>
+            </w:r>
+            <w:r>
+              <w:rPr>
+                <w:noProof/>
+                <w:webHidden/>
+              </w:rPr>
+              <w:t>16</w:t>
             </w:r>
             <w:r>
               <w:rPr>
@@ -1860,7 +2079,7 @@
               <w14:ligatures w14:val="standardContextual"/>
             </w:rPr>
           </w:pPr>
-          <w:hyperlink w:anchor="_Toc164720153" w:history="1">
+          <w:hyperlink w:anchor="_Toc165484148" w:history="1">
             <w:r>
               <w:rPr>
                 <w:rStyle w:val="Hipervnculo"/>
@@ -1887,7 +2106,7 @@
                 <w:noProof/>
                 <w:webHidden/>
               </w:rPr>
-              <w:instrText xml:space="preserve"> PAGEREF _Toc164720153 \h </w:instrText>
+              <w:instrText xml:space="preserve"> PAGEREF _Toc165484148 \h </w:instrText>
             </w:r>
             <w:r>
               <w:rPr>
@@ -1907,7 +2126,7 @@
                 <w:noProof/>
                 <w:webHidden/>
               </w:rPr>
-              <w:t>15</w:t>
+              <w:t>17</w:t>
             </w:r>
             <w:r>
               <w:rPr>
@@ -1933,7 +2152,7 @@
               <w14:ligatures w14:val="standardContextual"/>
             </w:rPr>
           </w:pPr>
-          <w:hyperlink w:anchor="_Toc164720154" w:history="1">
+          <w:hyperlink w:anchor="_Toc165484149" w:history="1">
             <w:r>
               <w:rPr>
                 <w:rStyle w:val="Hipervnculo"/>
@@ -1960,7 +2179,7 @@
                 <w:noProof/>
                 <w:webHidden/>
               </w:rPr>
-              <w:instrText xml:space="preserve"> PAGEREF _Toc164720154 \h </w:instrText>
+              <w:instrText xml:space="preserve"> PAGEREF _Toc165484149 \h </w:instrText>
             </w:r>
             <w:r>
               <w:rPr>
@@ -1980,7 +2199,7 @@
                 <w:noProof/>
                 <w:webHidden/>
               </w:rPr>
-              <w:t>15</w:t>
+              <w:t>17</w:t>
             </w:r>
             <w:r>
               <w:rPr>
@@ -2006,7 +2225,7 @@
               <w14:ligatures w14:val="standardContextual"/>
             </w:rPr>
           </w:pPr>
-          <w:hyperlink w:anchor="_Toc164720155" w:history="1">
+          <w:hyperlink w:anchor="_Toc165484150" w:history="1">
             <w:r>
               <w:rPr>
                 <w:rStyle w:val="Hipervnculo"/>
@@ -2033,7 +2252,7 @@
                 <w:noProof/>
                 <w:webHidden/>
               </w:rPr>
-              <w:instrText xml:space="preserve"> PAGEREF _Toc164720155 \h </w:instrText>
+              <w:instrText xml:space="preserve"> PAGEREF _Toc165484150 \h </w:instrText>
             </w:r>
             <w:r>
               <w:rPr>
@@ -2053,7 +2272,7 @@
                 <w:noProof/>
                 <w:webHidden/>
               </w:rPr>
-              <w:t>15</w:t>
+              <w:t>17</w:t>
             </w:r>
             <w:r>
               <w:rPr>
@@ -2079,7 +2298,7 @@
               <w14:ligatures w14:val="standardContextual"/>
             </w:rPr>
           </w:pPr>
-          <w:hyperlink w:anchor="_Toc164720156" w:history="1">
+          <w:hyperlink w:anchor="_Toc165484151" w:history="1">
             <w:r>
               <w:rPr>
                 <w:rStyle w:val="Hipervnculo"/>
@@ -2106,7 +2325,7 @@
                 <w:noProof/>
                 <w:webHidden/>
               </w:rPr>
-              <w:instrText xml:space="preserve"> PAGEREF _Toc164720156 \h </w:instrText>
+              <w:instrText xml:space="preserve"> PAGEREF _Toc165484151 \h </w:instrText>
             </w:r>
             <w:r>
               <w:rPr>
@@ -2126,7 +2345,7 @@
                 <w:noProof/>
                 <w:webHidden/>
               </w:rPr>
-              <w:t>16</w:t>
+              <w:t>18</w:t>
             </w:r>
             <w:r>
               <w:rPr>
@@ -2152,7 +2371,7 @@
               <w14:ligatures w14:val="standardContextual"/>
             </w:rPr>
           </w:pPr>
-          <w:hyperlink w:anchor="_Toc164720157" w:history="1">
+          <w:hyperlink w:anchor="_Toc165484152" w:history="1">
             <w:r>
               <w:rPr>
                 <w:rStyle w:val="Hipervnculo"/>
@@ -2179,7 +2398,7 @@
                 <w:noProof/>
                 <w:webHidden/>
               </w:rPr>
-              <w:instrText xml:space="preserve"> PAGEREF _Toc164720157 \h </w:instrText>
+              <w:instrText xml:space="preserve"> PAGEREF _Toc165484152 \h </w:instrText>
             </w:r>
             <w:r>
               <w:rPr>
@@ -2199,7 +2418,7 @@
                 <w:noProof/>
                 <w:webHidden/>
               </w:rPr>
-              <w:t>16</w:t>
+              <w:t>18</w:t>
             </w:r>
             <w:r>
               <w:rPr>
@@ -2225,7 +2444,7 @@
               <w14:ligatures w14:val="standardContextual"/>
             </w:rPr>
           </w:pPr>
-          <w:hyperlink w:anchor="_Toc164720158" w:history="1">
+          <w:hyperlink w:anchor="_Toc165484153" w:history="1">
             <w:r>
               <w:rPr>
                 <w:rStyle w:val="Hipervnculo"/>
@@ -2252,7 +2471,7 @@
                 <w:noProof/>
                 <w:webHidden/>
               </w:rPr>
-              <w:instrText xml:space="preserve"> PAGEREF _Toc164720158 \h </w:instrText>
+              <w:instrText xml:space="preserve"> PAGEREF _Toc165484153 \h </w:instrText>
             </w:r>
             <w:r>
               <w:rPr>
@@ -2272,7 +2491,7 @@
                 <w:noProof/>
                 <w:webHidden/>
               </w:rPr>
-              <w:t>16</w:t>
+              <w:t>18</w:t>
             </w:r>
             <w:r>
               <w:rPr>
@@ -2298,7 +2517,7 @@
               <w14:ligatures w14:val="standardContextual"/>
             </w:rPr>
           </w:pPr>
-          <w:hyperlink w:anchor="_Toc164720159" w:history="1">
+          <w:hyperlink w:anchor="_Toc165484154" w:history="1">
             <w:r>
               <w:rPr>
                 <w:rStyle w:val="Hipervnculo"/>
@@ -2325,7 +2544,7 @@
                 <w:noProof/>
                 <w:webHidden/>
               </w:rPr>
-              <w:instrText xml:space="preserve"> PAGEREF _Toc164720159 \h </w:instrText>
+              <w:instrText xml:space="preserve"> PAGEREF _Toc165484154 \h </w:instrText>
             </w:r>
             <w:r>
               <w:rPr>
@@ -2345,7 +2564,7 @@
                 <w:noProof/>
                 <w:webHidden/>
               </w:rPr>
-              <w:t>17</w:t>
+              <w:t>19</w:t>
             </w:r>
             <w:r>
               <w:rPr>
@@ -2371,7 +2590,7 @@
               <w14:ligatures w14:val="standardContextual"/>
             </w:rPr>
           </w:pPr>
-          <w:hyperlink w:anchor="_Toc164720160" w:history="1">
+          <w:hyperlink w:anchor="_Toc165484155" w:history="1">
             <w:r>
               <w:rPr>
                 <w:rStyle w:val="Hipervnculo"/>
@@ -2398,7 +2617,7 @@
                 <w:noProof/>
                 <w:webHidden/>
               </w:rPr>
-              <w:instrText xml:space="preserve"> PAGEREF _Toc164720160 \h </w:instrText>
+              <w:instrText xml:space="preserve"> PAGEREF _Toc165484155 \h </w:instrText>
             </w:r>
             <w:r>
               <w:rPr>
@@ -2418,7 +2637,7 @@
                 <w:noProof/>
                 <w:webHidden/>
               </w:rPr>
-              <w:t>18</w:t>
+              <w:t>20</w:t>
             </w:r>
             <w:r>
               <w:rPr>
@@ -2444,7 +2663,7 @@
               <w14:ligatures w14:val="standardContextual"/>
             </w:rPr>
           </w:pPr>
-          <w:hyperlink w:anchor="_Toc164720161" w:history="1">
+          <w:hyperlink w:anchor="_Toc165484156" w:history="1">
             <w:r>
               <w:rPr>
                 <w:rStyle w:val="Hipervnculo"/>
@@ -2471,7 +2690,7 @@
                 <w:noProof/>
                 <w:webHidden/>
               </w:rPr>
-              <w:instrText xml:space="preserve"> PAGEREF _Toc164720161 \h </w:instrText>
+              <w:instrText xml:space="preserve"> PAGEREF _Toc165484156 \h </w:instrText>
             </w:r>
             <w:r>
               <w:rPr>
@@ -2491,7 +2710,7 @@
                 <w:noProof/>
                 <w:webHidden/>
               </w:rPr>
-              <w:t>19</w:t>
+              <w:t>21</w:t>
             </w:r>
             <w:r>
               <w:rPr>
@@ -2509,6 +2728,7 @@
               <w:bCs/>
               <w:noProof/>
             </w:rPr>
+            <w:lastRenderedPageBreak/>
             <w:fldChar w:fldCharType="end"/>
           </w:r>
         </w:p>
@@ -2534,7 +2754,7 @@
       <w:pPr>
         <w:pStyle w:val="Ttulo1"/>
       </w:pPr>
-      <w:bookmarkStart w:id="0" w:name="_Toc164720133"/>
+      <w:bookmarkStart w:id="0" w:name="_Toc165484125"/>
       <w:r>
         <w:lastRenderedPageBreak/>
         <w:t>Descripción general del proyecto</w:t>
@@ -2545,7 +2765,7 @@
       <w:pPr>
         <w:pStyle w:val="Ttulo2"/>
       </w:pPr>
-      <w:bookmarkStart w:id="1" w:name="_Toc164720134"/>
+      <w:bookmarkStart w:id="1" w:name="_Toc165484126"/>
       <w:r>
         <w:t>Objetivos</w:t>
       </w:r>
@@ -2611,7 +2831,7 @@
       <w:pPr>
         <w:pStyle w:val="Ttulo2"/>
       </w:pPr>
-      <w:bookmarkStart w:id="2" w:name="_Toc164720135"/>
+      <w:bookmarkStart w:id="2" w:name="_Toc165484127"/>
       <w:r>
         <w:t>Cuestiones metodológicas</w:t>
       </w:r>
@@ -2621,7 +2841,7 @@
       <w:pPr>
         <w:pStyle w:val="Ttulo2"/>
       </w:pPr>
-      <w:bookmarkStart w:id="3" w:name="_Toc164720136"/>
+      <w:bookmarkStart w:id="3" w:name="_Toc165484128"/>
       <w:r>
         <w:t>Entorno de trabajo</w:t>
       </w:r>
@@ -2750,7 +2970,7 @@
       <w:pPr>
         <w:pStyle w:val="Ttulo1"/>
       </w:pPr>
-      <w:bookmarkStart w:id="4" w:name="_Toc164720137"/>
+      <w:bookmarkStart w:id="4" w:name="_Toc165484129"/>
       <w:r>
         <w:lastRenderedPageBreak/>
         <w:t>Descripción general del producto</w:t>
@@ -2761,7 +2981,7 @@
       <w:pPr>
         <w:pStyle w:val="Ttulo2"/>
       </w:pPr>
-      <w:bookmarkStart w:id="5" w:name="_Toc164720138"/>
+      <w:bookmarkStart w:id="5" w:name="_Toc165484130"/>
       <w:r>
         <w:t>Límites del sistema</w:t>
       </w:r>
@@ -2779,7 +2999,7 @@
       <w:pPr>
         <w:pStyle w:val="Ttulo2"/>
       </w:pPr>
-      <w:bookmarkStart w:id="6" w:name="_Toc164720139"/>
+      <w:bookmarkStart w:id="6" w:name="_Toc165484131"/>
       <w:r>
         <w:t>Funcionalidades básicas</w:t>
       </w:r>
@@ -2842,7 +3062,7 @@
       <w:pPr>
         <w:pStyle w:val="Ttulo2"/>
       </w:pPr>
-      <w:bookmarkStart w:id="7" w:name="_Toc164720140"/>
+      <w:bookmarkStart w:id="7" w:name="_Toc165484132"/>
       <w:r>
         <w:t>Usuarios</w:t>
       </w:r>
@@ -2886,7 +3106,7 @@
       <w:pPr>
         <w:pStyle w:val="Ttulo2"/>
       </w:pPr>
-      <w:bookmarkStart w:id="8" w:name="_Toc164720141"/>
+      <w:bookmarkStart w:id="8" w:name="_Toc165484133"/>
       <w:r>
         <w:t>Hosting</w:t>
       </w:r>
@@ -3335,7 +3555,7 @@
       <w:pPr>
         <w:pStyle w:val="Ttulo1"/>
       </w:pPr>
-      <w:bookmarkStart w:id="9" w:name="_Toc164720142"/>
+      <w:bookmarkStart w:id="9" w:name="_Toc165484134"/>
       <w:r>
         <w:lastRenderedPageBreak/>
         <w:t>Planificación y presupuesto</w:t>
@@ -3346,7 +3566,7 @@
       <w:pPr>
         <w:pStyle w:val="Ttulo2"/>
       </w:pPr>
-      <w:bookmarkStart w:id="10" w:name="_Toc164720143"/>
+      <w:bookmarkStart w:id="10" w:name="_Toc165484135"/>
       <w:r>
         <w:t>Planificación</w:t>
       </w:r>
@@ -3398,7 +3618,7 @@
       <w:pPr>
         <w:pStyle w:val="Ttulo3"/>
       </w:pPr>
-      <w:bookmarkStart w:id="11" w:name="_Toc164720144"/>
+      <w:bookmarkStart w:id="11" w:name="_Toc165484136"/>
       <w:r>
         <w:t>Metodología</w:t>
       </w:r>
@@ -3481,23 +3701,18 @@
       <w:pPr>
         <w:pStyle w:val="Ttulo3"/>
       </w:pPr>
-      <w:bookmarkStart w:id="12" w:name="_Toc164720145"/>
-      <w:r>
+      <w:bookmarkStart w:id="12" w:name="_Toc165484137"/>
+      <w:r>
+        <w:lastRenderedPageBreak/>
         <w:t>Bocetos</w:t>
       </w:r>
       <w:bookmarkEnd w:id="12"/>
     </w:p>
     <w:p>
       <w:r>
-        <w:t>1.</w:t>
-      </w:r>
-    </w:p>
-    <w:p>
-      <w:r>
         <w:rPr>
           <w:noProof/>
         </w:rPr>
-        <w:lastRenderedPageBreak/>
         <w:drawing>
           <wp:inline distT="0" distB="0" distL="0" distR="0" wp14:anchorId="0810A09A" wp14:editId="74626B8C">
             <wp:extent cx="5422605" cy="3060377"/>
@@ -3550,11 +3765,6 @@
     </w:p>
     <w:p>
       <w:r>
-        <w:t>2.</w:t>
-      </w:r>
-    </w:p>
-    <w:p>
-      <w:r>
         <w:rPr>
           <w:noProof/>
         </w:rPr>
@@ -3616,7 +3826,7 @@
         </w:rPr>
         <w:lastRenderedPageBreak/>
         <w:drawing>
-          <wp:anchor distT="0" distB="0" distL="114300" distR="114300" simplePos="0" relativeHeight="251661312" behindDoc="0" locked="0" layoutInCell="1" allowOverlap="1" wp14:anchorId="22F792D7" wp14:editId="706291AC">
+          <wp:anchor distT="0" distB="0" distL="114300" distR="114300" simplePos="0" relativeHeight="251658240" behindDoc="0" locked="0" layoutInCell="1" allowOverlap="1" wp14:anchorId="22F792D7" wp14:editId="706291AC">
             <wp:simplePos x="0" y="0"/>
             <wp:positionH relativeFrom="column">
               <wp:posOffset>-1112703</wp:posOffset>
@@ -3697,12 +3907,75 @@
       <w:pPr>
         <w:pStyle w:val="Ttulo2"/>
       </w:pPr>
-      <w:bookmarkStart w:id="13" w:name="_Toc164720146"/>
+      <w:bookmarkStart w:id="13" w:name="_Toc165484138"/>
+      <w:r>
+        <w:lastRenderedPageBreak/>
+        <w:t>Interfaces finales</w:t>
+      </w:r>
+      <w:bookmarkEnd w:id="13"/>
+    </w:p>
+    <w:p>
+      <w:pPr>
+        <w:pStyle w:val="Ttulo3"/>
+      </w:pPr>
+      <w:bookmarkStart w:id="14" w:name="_Toc165484139"/>
+      <w:r>
+        <w:t>Página de error</w:t>
+      </w:r>
+      <w:bookmarkEnd w:id="14"/>
+    </w:p>
+    <w:p>
+      <w:r>
+        <w:drawing>
+          <wp:inline distT="0" distB="0" distL="0" distR="0" wp14:anchorId="0093F242" wp14:editId="057EA6F9">
+            <wp:extent cx="5400040" cy="2538095"/>
+            <wp:effectExtent l="0" t="0" r="0" b="0"/>
+            <wp:docPr id="680080958" name="Imagen 1" descr="Imagen que contiene Interfaz de usuario gráfica&#10;&#10;Descripción generada automáticamente"/>
+            <wp:cNvGraphicFramePr>
+              <a:graphicFrameLocks xmlns:a="http://schemas.openxmlformats.org/drawingml/2006/main" noChangeAspect="1"/>
+            </wp:cNvGraphicFramePr>
+            <a:graphic xmlns:a="http://schemas.openxmlformats.org/drawingml/2006/main">
+              <a:graphicData uri="http://schemas.openxmlformats.org/drawingml/2006/picture">
+                <pic:pic xmlns:pic="http://schemas.openxmlformats.org/drawingml/2006/picture">
+                  <pic:nvPicPr>
+                    <pic:cNvPr id="680080958" name="Imagen 1" descr="Imagen que contiene Interfaz de usuario gráfica&#10;&#10;Descripción generada automáticamente"/>
+                    <pic:cNvPicPr/>
+                  </pic:nvPicPr>
+                  <pic:blipFill>
+                    <a:blip r:embed="rId18"/>
+                    <a:stretch>
+                      <a:fillRect/>
+                    </a:stretch>
+                  </pic:blipFill>
+                  <pic:spPr>
+                    <a:xfrm>
+                      <a:off x="0" y="0"/>
+                      <a:ext cx="5400040" cy="2538095"/>
+                    </a:xfrm>
+                    <a:prstGeom prst="rect">
+                      <a:avLst/>
+                    </a:prstGeom>
+                  </pic:spPr>
+                </pic:pic>
+              </a:graphicData>
+            </a:graphic>
+          </wp:inline>
+        </w:drawing>
+      </w:r>
+      <w:r>
+        <w:br w:type="page"/>
+      </w:r>
+    </w:p>
+    <w:p>
+      <w:pPr>
+        <w:pStyle w:val="Ttulo2"/>
+      </w:pPr>
+      <w:bookmarkStart w:id="15" w:name="_Toc165484140"/>
       <w:r>
         <w:lastRenderedPageBreak/>
         <w:t>Presupuesto</w:t>
       </w:r>
-      <w:bookmarkEnd w:id="13"/>
+      <w:bookmarkEnd w:id="15"/>
     </w:p>
     <w:p>
       <w:pPr>
@@ -3743,11 +4016,11 @@
       <w:pPr>
         <w:pStyle w:val="Ttulo2"/>
       </w:pPr>
-      <w:bookmarkStart w:id="14" w:name="_Toc164720147"/>
+      <w:bookmarkStart w:id="16" w:name="_Toc165484141"/>
       <w:r>
         <w:t>Modelo de negocio</w:t>
       </w:r>
-      <w:bookmarkEnd w:id="14"/>
+      <w:bookmarkEnd w:id="16"/>
     </w:p>
     <w:p>
       <w:pPr>
@@ -3803,21 +4076,21 @@
       <w:pPr>
         <w:pStyle w:val="Ttulo1"/>
       </w:pPr>
-      <w:bookmarkStart w:id="15" w:name="_Toc164720148"/>
+      <w:bookmarkStart w:id="17" w:name="_Toc165484142"/>
       <w:r>
         <w:t>Documentación técnica</w:t>
       </w:r>
-      <w:bookmarkEnd w:id="15"/>
+      <w:bookmarkEnd w:id="17"/>
     </w:p>
     <w:p>
       <w:pPr>
         <w:pStyle w:val="Ttulo2"/>
       </w:pPr>
-      <w:bookmarkStart w:id="16" w:name="_Toc164720149"/>
+      <w:bookmarkStart w:id="18" w:name="_Toc165484143"/>
       <w:r>
         <w:t>Entidades</w:t>
       </w:r>
-      <w:bookmarkEnd w:id="16"/>
+      <w:bookmarkEnd w:id="18"/>
     </w:p>
     <w:p>
       <w:r>
@@ -3856,7 +4129,7 @@
                     <pic:cNvPicPr/>
                   </pic:nvPicPr>
                   <pic:blipFill>
-                    <a:blip r:embed="rId18"/>
+                    <a:blip r:embed="rId19"/>
                     <a:stretch>
                       <a:fillRect/>
                     </a:stretch>
@@ -3896,7 +4169,7 @@
                     <pic:cNvPicPr/>
                   </pic:nvPicPr>
                   <pic:blipFill>
-                    <a:blip r:embed="rId19"/>
+                    <a:blip r:embed="rId20"/>
                     <a:stretch>
                       <a:fillRect/>
                     </a:stretch>
@@ -3921,11 +4194,11 @@
       <w:pPr>
         <w:pStyle w:val="Ttulo2"/>
       </w:pPr>
-      <w:bookmarkStart w:id="17" w:name="_Toc164720150"/>
+      <w:bookmarkStart w:id="19" w:name="_Toc165484144"/>
       <w:r>
         <w:t>Rutas API</w:t>
       </w:r>
-      <w:bookmarkEnd w:id="17"/>
+      <w:bookmarkEnd w:id="19"/>
     </w:p>
     <w:p>
       <w:pPr>
@@ -5136,7 +5409,6 @@
         <w:rPr>
           <w:b/>
           <w:bCs/>
-          <w:lang w:val="en-US"/>
         </w:rPr>
       </w:pPr>
       <w:r>
@@ -5144,7 +5416,6 @@
           <w:b/>
           <w:bCs/>
           <w:color w:val="CC0000"/>
-          <w:lang w:val="en-US"/>
         </w:rPr>
         <w:t>DELETE</w:t>
       </w:r>
@@ -5152,7 +5423,6 @@
         <w:rPr>
           <w:b/>
           <w:bCs/>
-          <w:lang w:val="en-US"/>
         </w:rPr>
         <w:t xml:space="preserve"> /cocineros/:id</w:t>
       </w:r>
@@ -5164,7 +5434,6 @@
         <w:rPr>
           <w:b/>
           <w:bCs/>
-          <w:lang w:val="en-US"/>
         </w:rPr>
       </w:pPr>
     </w:p>
@@ -5175,16 +5444,23 @@
         <w:rPr>
           <w:b/>
           <w:bCs/>
-          <w:lang w:val="en-US"/>
-        </w:rPr>
-      </w:pPr>
-      <w:r>
-        <w:rPr>
-          <w:b/>
-          <w:bCs/>
-          <w:lang w:val="en-US"/>
-        </w:rPr>
-        <w:t>WebSocket para Cocineros</w:t>
+        </w:rPr>
+      </w:pPr>
+      <w:proofErr w:type="spellStart"/>
+      <w:r>
+        <w:rPr>
+          <w:b/>
+          <w:bCs/>
+        </w:rPr>
+        <w:t>WebSocket</w:t>
+      </w:r>
+      <w:proofErr w:type="spellEnd"/>
+      <w:r>
+        <w:rPr>
+          <w:b/>
+          <w:bCs/>
+        </w:rPr>
+        <w:t xml:space="preserve"> para Cocineros</w:t>
       </w:r>
     </w:p>
     <w:p>
@@ -5194,7 +5470,6 @@
         <w:rPr>
           <w:b/>
           <w:bCs/>
-          <w:lang w:val="en-US"/>
         </w:rPr>
       </w:pPr>
       <w:r>
@@ -5202,7 +5477,6 @@
           <w:b/>
           <w:bCs/>
           <w:color w:val="156082" w:themeColor="accent1"/>
-          <w:lang w:val="en-US"/>
         </w:rPr>
         <w:t>WS</w:t>
       </w:r>
@@ -5210,23 +5484,15 @@
         <w:rPr>
           <w:b/>
           <w:bCs/>
-          <w:lang w:val="en-US"/>
         </w:rPr>
         <w:t xml:space="preserve"> /cocineros/:id/socket</w:t>
       </w:r>
     </w:p>
-    <w:p>
-      <w:pPr>
-        <w:rPr>
-          <w:lang w:val="en-US"/>
-        </w:rPr>
-      </w:pPr>
-    </w:p>
+    <w:p/>
     <w:p>
       <w:pPr>
         <w:rPr>
           <w:u w:val="single"/>
-          <w:lang w:val="en-US"/>
         </w:rPr>
       </w:pPr>
     </w:p>
@@ -5234,21 +5500,21 @@
       <w:pPr>
         <w:pStyle w:val="Ttulo2"/>
       </w:pPr>
-      <w:bookmarkStart w:id="18" w:name="_Toc164720151"/>
+      <w:bookmarkStart w:id="20" w:name="_Toc165484145"/>
       <w:r>
         <w:t>Estructura del código</w:t>
       </w:r>
-      <w:bookmarkEnd w:id="18"/>
+      <w:bookmarkEnd w:id="20"/>
     </w:p>
     <w:p>
       <w:pPr>
         <w:pStyle w:val="Ttulo3"/>
       </w:pPr>
-      <w:bookmarkStart w:id="19" w:name="_Toc164720152"/>
+      <w:bookmarkStart w:id="21" w:name="_Toc165484146"/>
       <w:r>
         <w:t>Librerías</w:t>
       </w:r>
-      <w:bookmarkEnd w:id="19"/>
+      <w:bookmarkEnd w:id="21"/>
     </w:p>
     <w:p>
       <w:r>
@@ -5493,9 +5759,11 @@
       <w:pPr>
         <w:pStyle w:val="Ttulo2"/>
       </w:pPr>
+      <w:bookmarkStart w:id="22" w:name="_Toc165484147"/>
       <w:r>
         <w:t>Pruebas</w:t>
       </w:r>
+      <w:bookmarkEnd w:id="22"/>
     </w:p>
     <w:p/>
     <w:p>
@@ -5516,32 +5784,32 @@
       <w:pPr>
         <w:pStyle w:val="Ttulo1"/>
       </w:pPr>
-      <w:bookmarkStart w:id="20" w:name="_Toc164720153"/>
+      <w:bookmarkStart w:id="23" w:name="_Toc165484148"/>
       <w:r>
         <w:lastRenderedPageBreak/>
         <w:t>Manuales de usuario</w:t>
       </w:r>
-      <w:bookmarkEnd w:id="20"/>
+      <w:bookmarkEnd w:id="23"/>
     </w:p>
     <w:p>
       <w:pPr>
         <w:pStyle w:val="Ttulo2"/>
       </w:pPr>
-      <w:bookmarkStart w:id="21" w:name="_Toc164720154"/>
+      <w:bookmarkStart w:id="24" w:name="_Toc165484149"/>
       <w:r>
         <w:t>Instalación</w:t>
       </w:r>
-      <w:bookmarkEnd w:id="21"/>
+      <w:bookmarkEnd w:id="24"/>
     </w:p>
     <w:p>
       <w:pPr>
         <w:pStyle w:val="Ttulo2"/>
       </w:pPr>
-      <w:bookmarkStart w:id="22" w:name="_Toc164720155"/>
+      <w:bookmarkStart w:id="25" w:name="_Toc165484150"/>
       <w:r>
         <w:t>Uso</w:t>
       </w:r>
-      <w:bookmarkEnd w:id="22"/>
+      <w:bookmarkEnd w:id="25"/>
     </w:p>
     <w:p>
       <w:pPr>
@@ -5561,32 +5829,32 @@
       <w:pPr>
         <w:pStyle w:val="Ttulo1"/>
       </w:pPr>
-      <w:bookmarkStart w:id="23" w:name="_Toc164720156"/>
+      <w:bookmarkStart w:id="26" w:name="_Toc165484151"/>
       <w:r>
         <w:lastRenderedPageBreak/>
         <w:t>Conclusiones y ampliaciones</w:t>
       </w:r>
-      <w:bookmarkEnd w:id="23"/>
+      <w:bookmarkEnd w:id="26"/>
     </w:p>
     <w:p>
       <w:pPr>
         <w:pStyle w:val="Ttulo2"/>
       </w:pPr>
-      <w:bookmarkStart w:id="24" w:name="_Toc164720157"/>
+      <w:bookmarkStart w:id="27" w:name="_Toc165484152"/>
       <w:r>
         <w:t>Conclusiones</w:t>
       </w:r>
-      <w:bookmarkEnd w:id="24"/>
+      <w:bookmarkEnd w:id="27"/>
     </w:p>
     <w:p>
       <w:pPr>
         <w:pStyle w:val="Ttulo2"/>
       </w:pPr>
-      <w:bookmarkStart w:id="25" w:name="_Toc164720158"/>
+      <w:bookmarkStart w:id="28" w:name="_Toc165484153"/>
       <w:r>
         <w:t>Ampliaciones</w:t>
       </w:r>
-      <w:bookmarkEnd w:id="25"/>
+      <w:bookmarkEnd w:id="28"/>
     </w:p>
     <w:p>
       <w:pPr>
@@ -5606,12 +5874,12 @@
       <w:pPr>
         <w:pStyle w:val="Ttulo2"/>
       </w:pPr>
-      <w:bookmarkStart w:id="26" w:name="_Toc164720159"/>
+      <w:bookmarkStart w:id="29" w:name="_Toc165484154"/>
       <w:r>
         <w:lastRenderedPageBreak/>
         <w:t>Relación de ficheros en formato digital</w:t>
       </w:r>
-      <w:bookmarkEnd w:id="26"/>
+      <w:bookmarkEnd w:id="29"/>
     </w:p>
     <w:p>
       <w:pPr>
@@ -5631,12 +5899,12 @@
       <w:pPr>
         <w:pStyle w:val="Ttulo1"/>
       </w:pPr>
-      <w:bookmarkStart w:id="27" w:name="_Toc164720160"/>
+      <w:bookmarkStart w:id="30" w:name="_Toc165484155"/>
       <w:r>
         <w:lastRenderedPageBreak/>
         <w:t>Bibliografía</w:t>
       </w:r>
-      <w:bookmarkEnd w:id="27"/>
+      <w:bookmarkEnd w:id="30"/>
     </w:p>
     <w:p>
       <w:pPr>
@@ -5661,7 +5929,7 @@
           <w:szCs w:val="40"/>
         </w:rPr>
       </w:pPr>
-      <w:hyperlink r:id="rId20" w:history="1">
+      <w:hyperlink r:id="rId21" w:history="1">
         <w:r>
           <w:rPr>
             <w:rStyle w:val="Hipervnculo"/>
@@ -5687,7 +5955,7 @@
           <w:u w:val="none"/>
         </w:rPr>
       </w:pPr>
-      <w:hyperlink r:id="rId21" w:history="1">
+      <w:hyperlink r:id="rId22" w:history="1">
         <w:r>
           <w:rPr>
             <w:rStyle w:val="Hipervnculo"/>
@@ -5716,7 +5984,7 @@
           <w:szCs w:val="40"/>
         </w:rPr>
       </w:pPr>
-      <w:hyperlink r:id="rId22" w:history="1">
+      <w:hyperlink r:id="rId23" w:history="1">
         <w:r>
           <w:rPr>
             <w:rStyle w:val="Hipervnculo"/>
@@ -5732,12 +6000,12 @@
       <w:pPr>
         <w:pStyle w:val="Ttulo1"/>
       </w:pPr>
-      <w:bookmarkStart w:id="28" w:name="_Toc164720161"/>
+      <w:bookmarkStart w:id="31" w:name="_Toc165484156"/>
       <w:r>
         <w:lastRenderedPageBreak/>
         <w:t>Glosario</w:t>
       </w:r>
-      <w:bookmarkEnd w:id="28"/>
+      <w:bookmarkEnd w:id="31"/>
     </w:p>
     <w:p>
       <w:pPr>
@@ -5863,7 +6131,7 @@
       </w:r>
     </w:p>
     <w:sectPr>
-      <w:footerReference w:type="default" r:id="rId23"/>
+      <w:footerReference w:type="default" r:id="rId24"/>
       <w:pgSz w:w="11906" w:h="16838"/>
       <w:pgMar w:top="1417" w:right="1701" w:bottom="1417" w:left="1701" w:header="708" w:footer="708" w:gutter="0"/>
       <w:cols w:space="708"/>

</xml_diff>

<commit_message>
Arreglado el script de generar datos
</commit_message>
<xml_diff>
--- a/Documentos/Documentos Propios/Memoria.docx
+++ b/Documentos/Documentos Propios/Memoria.docx
@@ -400,7 +400,7 @@
           <w:r>
             <w:fldChar w:fldCharType="separate"/>
           </w:r>
-          <w:hyperlink w:anchor="_Toc165484125" w:history="1">
+          <w:hyperlink w:anchor="_Toc166168016" w:history="1">
             <w:r>
               <w:rPr>
                 <w:rStyle w:val="Hipervnculo"/>
@@ -427,7 +427,7 @@
                 <w:noProof/>
                 <w:webHidden/>
               </w:rPr>
-              <w:instrText xml:space="preserve"> PAGEREF _Toc165484125 \h </w:instrText>
+              <w:instrText xml:space="preserve"> PAGEREF _Toc166168016 \h </w:instrText>
             </w:r>
             <w:r>
               <w:rPr>
@@ -473,7 +473,7 @@
               <w14:ligatures w14:val="standardContextual"/>
             </w:rPr>
           </w:pPr>
-          <w:hyperlink w:anchor="_Toc165484126" w:history="1">
+          <w:hyperlink w:anchor="_Toc166168017" w:history="1">
             <w:r>
               <w:rPr>
                 <w:rStyle w:val="Hipervnculo"/>
@@ -500,7 +500,7 @@
                 <w:noProof/>
                 <w:webHidden/>
               </w:rPr>
-              <w:instrText xml:space="preserve"> PAGEREF _Toc165484126 \h </w:instrText>
+              <w:instrText xml:space="preserve"> PAGEREF _Toc166168017 \h </w:instrText>
             </w:r>
             <w:r>
               <w:rPr>
@@ -546,7 +546,7 @@
               <w14:ligatures w14:val="standardContextual"/>
             </w:rPr>
           </w:pPr>
-          <w:hyperlink w:anchor="_Toc165484127" w:history="1">
+          <w:hyperlink w:anchor="_Toc166168018" w:history="1">
             <w:r>
               <w:rPr>
                 <w:rStyle w:val="Hipervnculo"/>
@@ -573,7 +573,7 @@
                 <w:noProof/>
                 <w:webHidden/>
               </w:rPr>
-              <w:instrText xml:space="preserve"> PAGEREF _Toc165484127 \h </w:instrText>
+              <w:instrText xml:space="preserve"> PAGEREF _Toc166168018 \h </w:instrText>
             </w:r>
             <w:r>
               <w:rPr>
@@ -619,7 +619,7 @@
               <w14:ligatures w14:val="standardContextual"/>
             </w:rPr>
           </w:pPr>
-          <w:hyperlink w:anchor="_Toc165484128" w:history="1">
+          <w:hyperlink w:anchor="_Toc166168019" w:history="1">
             <w:r>
               <w:rPr>
                 <w:rStyle w:val="Hipervnculo"/>
@@ -646,7 +646,7 @@
                 <w:noProof/>
                 <w:webHidden/>
               </w:rPr>
-              <w:instrText xml:space="preserve"> PAGEREF _Toc165484128 \h </w:instrText>
+              <w:instrText xml:space="preserve"> PAGEREF _Toc166168019 \h </w:instrText>
             </w:r>
             <w:r>
               <w:rPr>
@@ -692,7 +692,7 @@
               <w14:ligatures w14:val="standardContextual"/>
             </w:rPr>
           </w:pPr>
-          <w:hyperlink w:anchor="_Toc165484129" w:history="1">
+          <w:hyperlink w:anchor="_Toc166168020" w:history="1">
             <w:r>
               <w:rPr>
                 <w:rStyle w:val="Hipervnculo"/>
@@ -719,7 +719,7 @@
                 <w:noProof/>
                 <w:webHidden/>
               </w:rPr>
-              <w:instrText xml:space="preserve"> PAGEREF _Toc165484129 \h </w:instrText>
+              <w:instrText xml:space="preserve"> PAGEREF _Toc166168020 \h </w:instrText>
             </w:r>
             <w:r>
               <w:rPr>
@@ -765,7 +765,7 @@
               <w14:ligatures w14:val="standardContextual"/>
             </w:rPr>
           </w:pPr>
-          <w:hyperlink w:anchor="_Toc165484130" w:history="1">
+          <w:hyperlink w:anchor="_Toc166168021" w:history="1">
             <w:r>
               <w:rPr>
                 <w:rStyle w:val="Hipervnculo"/>
@@ -792,7 +792,7 @@
                 <w:noProof/>
                 <w:webHidden/>
               </w:rPr>
-              <w:instrText xml:space="preserve"> PAGEREF _Toc165484130 \h </w:instrText>
+              <w:instrText xml:space="preserve"> PAGEREF _Toc166168021 \h </w:instrText>
             </w:r>
             <w:r>
               <w:rPr>
@@ -838,7 +838,7 @@
               <w14:ligatures w14:val="standardContextual"/>
             </w:rPr>
           </w:pPr>
-          <w:hyperlink w:anchor="_Toc165484131" w:history="1">
+          <w:hyperlink w:anchor="_Toc166168022" w:history="1">
             <w:r>
               <w:rPr>
                 <w:rStyle w:val="Hipervnculo"/>
@@ -865,7 +865,7 @@
                 <w:noProof/>
                 <w:webHidden/>
               </w:rPr>
-              <w:instrText xml:space="preserve"> PAGEREF _Toc165484131 \h </w:instrText>
+              <w:instrText xml:space="preserve"> PAGEREF _Toc166168022 \h </w:instrText>
             </w:r>
             <w:r>
               <w:rPr>
@@ -911,7 +911,7 @@
               <w14:ligatures w14:val="standardContextual"/>
             </w:rPr>
           </w:pPr>
-          <w:hyperlink w:anchor="_Toc165484132" w:history="1">
+          <w:hyperlink w:anchor="_Toc166168023" w:history="1">
             <w:r>
               <w:rPr>
                 <w:rStyle w:val="Hipervnculo"/>
@@ -938,7 +938,7 @@
                 <w:noProof/>
                 <w:webHidden/>
               </w:rPr>
-              <w:instrText xml:space="preserve"> PAGEREF _Toc165484132 \h </w:instrText>
+              <w:instrText xml:space="preserve"> PAGEREF _Toc166168023 \h </w:instrText>
             </w:r>
             <w:r>
               <w:rPr>
@@ -984,7 +984,7 @@
               <w14:ligatures w14:val="standardContextual"/>
             </w:rPr>
           </w:pPr>
-          <w:hyperlink w:anchor="_Toc165484133" w:history="1">
+          <w:hyperlink w:anchor="_Toc166168024" w:history="1">
             <w:r>
               <w:rPr>
                 <w:rStyle w:val="Hipervnculo"/>
@@ -1011,7 +1011,7 @@
                 <w:noProof/>
                 <w:webHidden/>
               </w:rPr>
-              <w:instrText xml:space="preserve"> PAGEREF _Toc165484133 \h </w:instrText>
+              <w:instrText xml:space="preserve"> PAGEREF _Toc166168024 \h </w:instrText>
             </w:r>
             <w:r>
               <w:rPr>
@@ -1057,7 +1057,7 @@
               <w14:ligatures w14:val="standardContextual"/>
             </w:rPr>
           </w:pPr>
-          <w:hyperlink w:anchor="_Toc165484134" w:history="1">
+          <w:hyperlink w:anchor="_Toc166168025" w:history="1">
             <w:r>
               <w:rPr>
                 <w:rStyle w:val="Hipervnculo"/>
@@ -1084,7 +1084,7 @@
                 <w:noProof/>
                 <w:webHidden/>
               </w:rPr>
-              <w:instrText xml:space="preserve"> PAGEREF _Toc165484134 \h </w:instrText>
+              <w:instrText xml:space="preserve"> PAGEREF _Toc166168025 \h </w:instrText>
             </w:r>
             <w:r>
               <w:rPr>
@@ -1130,7 +1130,7 @@
               <w14:ligatures w14:val="standardContextual"/>
             </w:rPr>
           </w:pPr>
-          <w:hyperlink w:anchor="_Toc165484135" w:history="1">
+          <w:hyperlink w:anchor="_Toc166168026" w:history="1">
             <w:r>
               <w:rPr>
                 <w:rStyle w:val="Hipervnculo"/>
@@ -1157,7 +1157,7 @@
                 <w:noProof/>
                 <w:webHidden/>
               </w:rPr>
-              <w:instrText xml:space="preserve"> PAGEREF _Toc165484135 \h </w:instrText>
+              <w:instrText xml:space="preserve"> PAGEREF _Toc166168026 \h </w:instrText>
             </w:r>
             <w:r>
               <w:rPr>
@@ -1203,7 +1203,7 @@
               <w14:ligatures w14:val="standardContextual"/>
             </w:rPr>
           </w:pPr>
-          <w:hyperlink w:anchor="_Toc165484136" w:history="1">
+          <w:hyperlink w:anchor="_Toc166168027" w:history="1">
             <w:r>
               <w:rPr>
                 <w:rStyle w:val="Hipervnculo"/>
@@ -1230,7 +1230,7 @@
                 <w:noProof/>
                 <w:webHidden/>
               </w:rPr>
-              <w:instrText xml:space="preserve"> PAGEREF _Toc165484136 \h </w:instrText>
+              <w:instrText xml:space="preserve"> PAGEREF _Toc166168027 \h </w:instrText>
             </w:r>
             <w:r>
               <w:rPr>
@@ -1276,7 +1276,7 @@
               <w14:ligatures w14:val="standardContextual"/>
             </w:rPr>
           </w:pPr>
-          <w:hyperlink w:anchor="_Toc165484137" w:history="1">
+          <w:hyperlink w:anchor="_Toc166168028" w:history="1">
             <w:r>
               <w:rPr>
                 <w:rStyle w:val="Hipervnculo"/>
@@ -1303,7 +1303,7 @@
                 <w:noProof/>
                 <w:webHidden/>
               </w:rPr>
-              <w:instrText xml:space="preserve"> PAGEREF _Toc165484137 \h </w:instrText>
+              <w:instrText xml:space="preserve"> PAGEREF _Toc166168028 \h </w:instrText>
             </w:r>
             <w:r>
               <w:rPr>
@@ -1349,7 +1349,7 @@
               <w14:ligatures w14:val="standardContextual"/>
             </w:rPr>
           </w:pPr>
-          <w:hyperlink w:anchor="_Toc165484138" w:history="1">
+          <w:hyperlink w:anchor="_Toc166168029" w:history="1">
             <w:r>
               <w:rPr>
                 <w:rStyle w:val="Hipervnculo"/>
@@ -1376,7 +1376,7 @@
                 <w:noProof/>
                 <w:webHidden/>
               </w:rPr>
-              <w:instrText xml:space="preserve"> PAGEREF _Toc165484138 \h </w:instrText>
+              <w:instrText xml:space="preserve"> PAGEREF _Toc166168029 \h </w:instrText>
             </w:r>
             <w:r>
               <w:rPr>
@@ -1422,7 +1422,7 @@
               <w14:ligatures w14:val="standardContextual"/>
             </w:rPr>
           </w:pPr>
-          <w:hyperlink w:anchor="_Toc165484139" w:history="1">
+          <w:hyperlink w:anchor="_Toc166168030" w:history="1">
             <w:r>
               <w:rPr>
                 <w:rStyle w:val="Hipervnculo"/>
@@ -1449,7 +1449,7 @@
                 <w:noProof/>
                 <w:webHidden/>
               </w:rPr>
-              <w:instrText xml:space="preserve"> PAGEREF _Toc165484139 \h </w:instrText>
+              <w:instrText xml:space="preserve"> PAGEREF _Toc166168030 \h </w:instrText>
             </w:r>
             <w:r>
               <w:rPr>
@@ -1470,6 +1470,298 @@
                 <w:webHidden/>
               </w:rPr>
               <w:t>12</w:t>
+            </w:r>
+            <w:r>
+              <w:rPr>
+                <w:noProof/>
+                <w:webHidden/>
+              </w:rPr>
+              <w:fldChar w:fldCharType="end"/>
+            </w:r>
+          </w:hyperlink>
+        </w:p>
+        <w:p>
+          <w:pPr>
+            <w:pStyle w:val="TDC3"/>
+            <w:tabs>
+              <w:tab w:val="right" w:leader="dot" w:pos="8494"/>
+            </w:tabs>
+            <w:rPr>
+              <w:rFonts w:asciiTheme="minorHAnsi" w:eastAsiaTheme="minorEastAsia" w:hAnsiTheme="minorHAnsi" w:cstheme="minorBidi"/>
+              <w:noProof/>
+              <w:kern w:val="2"/>
+              <w:szCs w:val="24"/>
+              <w:lang w:eastAsia="es-ES"/>
+              <w14:ligatures w14:val="standardContextual"/>
+            </w:rPr>
+          </w:pPr>
+          <w:hyperlink w:anchor="_Toc166168031" w:history="1">
+            <w:r>
+              <w:rPr>
+                <w:rStyle w:val="Hipervnculo"/>
+                <w:noProof/>
+              </w:rPr>
+              <w:t>Pantalla de Login</w:t>
+            </w:r>
+            <w:r>
+              <w:rPr>
+                <w:noProof/>
+                <w:webHidden/>
+              </w:rPr>
+              <w:tab/>
+            </w:r>
+            <w:r>
+              <w:rPr>
+                <w:noProof/>
+                <w:webHidden/>
+              </w:rPr>
+              <w:fldChar w:fldCharType="begin"/>
+            </w:r>
+            <w:r>
+              <w:rPr>
+                <w:noProof/>
+                <w:webHidden/>
+              </w:rPr>
+              <w:instrText xml:space="preserve"> PAGEREF _Toc166168031 \h </w:instrText>
+            </w:r>
+            <w:r>
+              <w:rPr>
+                <w:noProof/>
+                <w:webHidden/>
+              </w:rPr>
+            </w:r>
+            <w:r>
+              <w:rPr>
+                <w:noProof/>
+                <w:webHidden/>
+              </w:rPr>
+              <w:fldChar w:fldCharType="separate"/>
+            </w:r>
+            <w:r>
+              <w:rPr>
+                <w:noProof/>
+                <w:webHidden/>
+              </w:rPr>
+              <w:t>12</w:t>
+            </w:r>
+            <w:r>
+              <w:rPr>
+                <w:noProof/>
+                <w:webHidden/>
+              </w:rPr>
+              <w:fldChar w:fldCharType="end"/>
+            </w:r>
+          </w:hyperlink>
+        </w:p>
+        <w:p>
+          <w:pPr>
+            <w:pStyle w:val="TDC3"/>
+            <w:tabs>
+              <w:tab w:val="right" w:leader="dot" w:pos="8494"/>
+            </w:tabs>
+            <w:rPr>
+              <w:rFonts w:asciiTheme="minorHAnsi" w:eastAsiaTheme="minorEastAsia" w:hAnsiTheme="minorHAnsi" w:cstheme="minorBidi"/>
+              <w:noProof/>
+              <w:kern w:val="2"/>
+              <w:szCs w:val="24"/>
+              <w:lang w:eastAsia="es-ES"/>
+              <w14:ligatures w14:val="standardContextual"/>
+            </w:rPr>
+          </w:pPr>
+          <w:hyperlink w:anchor="_Toc166168032" w:history="1">
+            <w:r>
+              <w:rPr>
+                <w:rStyle w:val="Hipervnculo"/>
+                <w:noProof/>
+              </w:rPr>
+              <w:t>Editor de comidas</w:t>
+            </w:r>
+            <w:r>
+              <w:rPr>
+                <w:noProof/>
+                <w:webHidden/>
+              </w:rPr>
+              <w:tab/>
+            </w:r>
+            <w:r>
+              <w:rPr>
+                <w:noProof/>
+                <w:webHidden/>
+              </w:rPr>
+              <w:fldChar w:fldCharType="begin"/>
+            </w:r>
+            <w:r>
+              <w:rPr>
+                <w:noProof/>
+                <w:webHidden/>
+              </w:rPr>
+              <w:instrText xml:space="preserve"> PAGEREF _Toc166168032 \h </w:instrText>
+            </w:r>
+            <w:r>
+              <w:rPr>
+                <w:noProof/>
+                <w:webHidden/>
+              </w:rPr>
+            </w:r>
+            <w:r>
+              <w:rPr>
+                <w:noProof/>
+                <w:webHidden/>
+              </w:rPr>
+              <w:fldChar w:fldCharType="separate"/>
+            </w:r>
+            <w:r>
+              <w:rPr>
+                <w:noProof/>
+                <w:webHidden/>
+              </w:rPr>
+              <w:t>13</w:t>
+            </w:r>
+            <w:r>
+              <w:rPr>
+                <w:noProof/>
+                <w:webHidden/>
+              </w:rPr>
+              <w:fldChar w:fldCharType="end"/>
+            </w:r>
+          </w:hyperlink>
+        </w:p>
+        <w:p>
+          <w:pPr>
+            <w:pStyle w:val="TDC3"/>
+            <w:tabs>
+              <w:tab w:val="right" w:leader="dot" w:pos="8494"/>
+            </w:tabs>
+            <w:rPr>
+              <w:rFonts w:asciiTheme="minorHAnsi" w:eastAsiaTheme="minorEastAsia" w:hAnsiTheme="minorHAnsi" w:cstheme="minorBidi"/>
+              <w:noProof/>
+              <w:kern w:val="2"/>
+              <w:szCs w:val="24"/>
+              <w:lang w:eastAsia="es-ES"/>
+              <w14:ligatures w14:val="standardContextual"/>
+            </w:rPr>
+          </w:pPr>
+          <w:hyperlink w:anchor="_Toc166168033" w:history="1">
+            <w:r>
+              <w:rPr>
+                <w:rStyle w:val="Hipervnculo"/>
+                <w:noProof/>
+              </w:rPr>
+              <w:t>Editor del restaurante</w:t>
+            </w:r>
+            <w:r>
+              <w:rPr>
+                <w:noProof/>
+                <w:webHidden/>
+              </w:rPr>
+              <w:tab/>
+            </w:r>
+            <w:r>
+              <w:rPr>
+                <w:noProof/>
+                <w:webHidden/>
+              </w:rPr>
+              <w:fldChar w:fldCharType="begin"/>
+            </w:r>
+            <w:r>
+              <w:rPr>
+                <w:noProof/>
+                <w:webHidden/>
+              </w:rPr>
+              <w:instrText xml:space="preserve"> PAGEREF _Toc166168033 \h </w:instrText>
+            </w:r>
+            <w:r>
+              <w:rPr>
+                <w:noProof/>
+                <w:webHidden/>
+              </w:rPr>
+            </w:r>
+            <w:r>
+              <w:rPr>
+                <w:noProof/>
+                <w:webHidden/>
+              </w:rPr>
+              <w:fldChar w:fldCharType="separate"/>
+            </w:r>
+            <w:r>
+              <w:rPr>
+                <w:noProof/>
+                <w:webHidden/>
+              </w:rPr>
+              <w:t>13</w:t>
+            </w:r>
+            <w:r>
+              <w:rPr>
+                <w:noProof/>
+                <w:webHidden/>
+              </w:rPr>
+              <w:fldChar w:fldCharType="end"/>
+            </w:r>
+          </w:hyperlink>
+        </w:p>
+        <w:p>
+          <w:pPr>
+            <w:pStyle w:val="TDC3"/>
+            <w:tabs>
+              <w:tab w:val="right" w:leader="dot" w:pos="8494"/>
+            </w:tabs>
+            <w:rPr>
+              <w:rFonts w:asciiTheme="minorHAnsi" w:eastAsiaTheme="minorEastAsia" w:hAnsiTheme="minorHAnsi" w:cstheme="minorBidi"/>
+              <w:noProof/>
+              <w:kern w:val="2"/>
+              <w:szCs w:val="24"/>
+              <w:lang w:eastAsia="es-ES"/>
+              <w14:ligatures w14:val="standardContextual"/>
+            </w:rPr>
+          </w:pPr>
+          <w:hyperlink w:anchor="_Toc166168034" w:history="1">
+            <w:r>
+              <w:rPr>
+                <w:rStyle w:val="Hipervnculo"/>
+                <w:noProof/>
+              </w:rPr>
+              <w:t>Pantall de tickets</w:t>
+            </w:r>
+            <w:r>
+              <w:rPr>
+                <w:noProof/>
+                <w:webHidden/>
+              </w:rPr>
+              <w:tab/>
+            </w:r>
+            <w:r>
+              <w:rPr>
+                <w:noProof/>
+                <w:webHidden/>
+              </w:rPr>
+              <w:fldChar w:fldCharType="begin"/>
+            </w:r>
+            <w:r>
+              <w:rPr>
+                <w:noProof/>
+                <w:webHidden/>
+              </w:rPr>
+              <w:instrText xml:space="preserve"> PAGEREF _Toc166168034 \h </w:instrText>
+            </w:r>
+            <w:r>
+              <w:rPr>
+                <w:noProof/>
+                <w:webHidden/>
+              </w:rPr>
+            </w:r>
+            <w:r>
+              <w:rPr>
+                <w:noProof/>
+                <w:webHidden/>
+              </w:rPr>
+              <w:fldChar w:fldCharType="separate"/>
+            </w:r>
+            <w:r>
+              <w:rPr>
+                <w:noProof/>
+                <w:webHidden/>
+              </w:rPr>
+              <w:t>13</w:t>
             </w:r>
             <w:r>
               <w:rPr>
@@ -1495,7 +1787,7 @@
               <w14:ligatures w14:val="standardContextual"/>
             </w:rPr>
           </w:pPr>
-          <w:hyperlink w:anchor="_Toc165484140" w:history="1">
+          <w:hyperlink w:anchor="_Toc166168035" w:history="1">
             <w:r>
               <w:rPr>
                 <w:rStyle w:val="Hipervnculo"/>
@@ -1522,7 +1814,7 @@
                 <w:noProof/>
                 <w:webHidden/>
               </w:rPr>
-              <w:instrText xml:space="preserve"> PAGEREF _Toc165484140 \h </w:instrText>
+              <w:instrText xml:space="preserve"> PAGEREF _Toc166168035 \h </w:instrText>
             </w:r>
             <w:r>
               <w:rPr>
@@ -1542,7 +1834,7 @@
                 <w:noProof/>
                 <w:webHidden/>
               </w:rPr>
-              <w:t>13</w:t>
+              <w:t>14</w:t>
             </w:r>
             <w:r>
               <w:rPr>
@@ -1568,7 +1860,7 @@
               <w14:ligatures w14:val="standardContextual"/>
             </w:rPr>
           </w:pPr>
-          <w:hyperlink w:anchor="_Toc165484141" w:history="1">
+          <w:hyperlink w:anchor="_Toc166168036" w:history="1">
             <w:r>
               <w:rPr>
                 <w:rStyle w:val="Hipervnculo"/>
@@ -1595,7 +1887,7 @@
                 <w:noProof/>
                 <w:webHidden/>
               </w:rPr>
-              <w:instrText xml:space="preserve"> PAGEREF _Toc165484141 \h </w:instrText>
+              <w:instrText xml:space="preserve"> PAGEREF _Toc166168036 \h </w:instrText>
             </w:r>
             <w:r>
               <w:rPr>
@@ -1615,7 +1907,7 @@
                 <w:noProof/>
                 <w:webHidden/>
               </w:rPr>
-              <w:t>13</w:t>
+              <w:t>14</w:t>
             </w:r>
             <w:r>
               <w:rPr>
@@ -1641,7 +1933,7 @@
               <w14:ligatures w14:val="standardContextual"/>
             </w:rPr>
           </w:pPr>
-          <w:hyperlink w:anchor="_Toc165484142" w:history="1">
+          <w:hyperlink w:anchor="_Toc166168037" w:history="1">
             <w:r>
               <w:rPr>
                 <w:rStyle w:val="Hipervnculo"/>
@@ -1668,7 +1960,7 @@
                 <w:noProof/>
                 <w:webHidden/>
               </w:rPr>
-              <w:instrText xml:space="preserve"> PAGEREF _Toc165484142 \h </w:instrText>
+              <w:instrText xml:space="preserve"> PAGEREF _Toc166168037 \h </w:instrText>
             </w:r>
             <w:r>
               <w:rPr>
@@ -1688,7 +1980,7 @@
                 <w:noProof/>
                 <w:webHidden/>
               </w:rPr>
-              <w:t>14</w:t>
+              <w:t>15</w:t>
             </w:r>
             <w:r>
               <w:rPr>
@@ -1714,7 +2006,7 @@
               <w14:ligatures w14:val="standardContextual"/>
             </w:rPr>
           </w:pPr>
-          <w:hyperlink w:anchor="_Toc165484143" w:history="1">
+          <w:hyperlink w:anchor="_Toc166168038" w:history="1">
             <w:r>
               <w:rPr>
                 <w:rStyle w:val="Hipervnculo"/>
@@ -1741,7 +2033,7 @@
                 <w:noProof/>
                 <w:webHidden/>
               </w:rPr>
-              <w:instrText xml:space="preserve"> PAGEREF _Toc165484143 \h </w:instrText>
+              <w:instrText xml:space="preserve"> PAGEREF _Toc166168038 \h </w:instrText>
             </w:r>
             <w:r>
               <w:rPr>
@@ -1761,7 +2053,7 @@
                 <w:noProof/>
                 <w:webHidden/>
               </w:rPr>
-              <w:t>14</w:t>
+              <w:t>15</w:t>
             </w:r>
             <w:r>
               <w:rPr>
@@ -1787,7 +2079,7 @@
               <w14:ligatures w14:val="standardContextual"/>
             </w:rPr>
           </w:pPr>
-          <w:hyperlink w:anchor="_Toc165484144" w:history="1">
+          <w:hyperlink w:anchor="_Toc166168039" w:history="1">
             <w:r>
               <w:rPr>
                 <w:rStyle w:val="Hipervnculo"/>
@@ -1814,7 +2106,7 @@
                 <w:noProof/>
                 <w:webHidden/>
               </w:rPr>
-              <w:instrText xml:space="preserve"> PAGEREF _Toc165484144 \h </w:instrText>
+              <w:instrText xml:space="preserve"> PAGEREF _Toc166168039 \h </w:instrText>
             </w:r>
             <w:r>
               <w:rPr>
@@ -1834,7 +2126,7 @@
                 <w:noProof/>
                 <w:webHidden/>
               </w:rPr>
-              <w:t>14</w:t>
+              <w:t>15</w:t>
             </w:r>
             <w:r>
               <w:rPr>
@@ -1860,7 +2152,7 @@
               <w14:ligatures w14:val="standardContextual"/>
             </w:rPr>
           </w:pPr>
-          <w:hyperlink w:anchor="_Toc165484145" w:history="1">
+          <w:hyperlink w:anchor="_Toc166168040" w:history="1">
             <w:r>
               <w:rPr>
                 <w:rStyle w:val="Hipervnculo"/>
@@ -1887,7 +2179,7 @@
                 <w:noProof/>
                 <w:webHidden/>
               </w:rPr>
-              <w:instrText xml:space="preserve"> PAGEREF _Toc165484145 \h </w:instrText>
+              <w:instrText xml:space="preserve"> PAGEREF _Toc166168040 \h </w:instrText>
             </w:r>
             <w:r>
               <w:rPr>
@@ -1907,7 +2199,7 @@
                 <w:noProof/>
                 <w:webHidden/>
               </w:rPr>
-              <w:t>15</w:t>
+              <w:t>16</w:t>
             </w:r>
             <w:r>
               <w:rPr>
@@ -1933,7 +2225,7 @@
               <w14:ligatures w14:val="standardContextual"/>
             </w:rPr>
           </w:pPr>
-          <w:hyperlink w:anchor="_Toc165484146" w:history="1">
+          <w:hyperlink w:anchor="_Toc166168041" w:history="1">
             <w:r>
               <w:rPr>
                 <w:rStyle w:val="Hipervnculo"/>
@@ -1960,7 +2252,7 @@
                 <w:noProof/>
                 <w:webHidden/>
               </w:rPr>
-              <w:instrText xml:space="preserve"> PAGEREF _Toc165484146 \h </w:instrText>
+              <w:instrText xml:space="preserve"> PAGEREF _Toc166168041 \h </w:instrText>
             </w:r>
             <w:r>
               <w:rPr>
@@ -1980,7 +2272,7 @@
                 <w:noProof/>
                 <w:webHidden/>
               </w:rPr>
-              <w:t>15</w:t>
+              <w:t>16</w:t>
             </w:r>
             <w:r>
               <w:rPr>
@@ -2006,7 +2298,7 @@
               <w14:ligatures w14:val="standardContextual"/>
             </w:rPr>
           </w:pPr>
-          <w:hyperlink w:anchor="_Toc165484147" w:history="1">
+          <w:hyperlink w:anchor="_Toc166168042" w:history="1">
             <w:r>
               <w:rPr>
                 <w:rStyle w:val="Hipervnculo"/>
@@ -2033,7 +2325,7 @@
                 <w:noProof/>
                 <w:webHidden/>
               </w:rPr>
-              <w:instrText xml:space="preserve"> PAGEREF _Toc165484147 \h </w:instrText>
+              <w:instrText xml:space="preserve"> PAGEREF _Toc166168042 \h </w:instrText>
             </w:r>
             <w:r>
               <w:rPr>
@@ -2053,7 +2345,7 @@
                 <w:noProof/>
                 <w:webHidden/>
               </w:rPr>
-              <w:t>16</w:t>
+              <w:t>17</w:t>
             </w:r>
             <w:r>
               <w:rPr>
@@ -2079,7 +2371,7 @@
               <w14:ligatures w14:val="standardContextual"/>
             </w:rPr>
           </w:pPr>
-          <w:hyperlink w:anchor="_Toc165484148" w:history="1">
+          <w:hyperlink w:anchor="_Toc166168043" w:history="1">
             <w:r>
               <w:rPr>
                 <w:rStyle w:val="Hipervnculo"/>
@@ -2106,7 +2398,7 @@
                 <w:noProof/>
                 <w:webHidden/>
               </w:rPr>
-              <w:instrText xml:space="preserve"> PAGEREF _Toc165484148 \h </w:instrText>
+              <w:instrText xml:space="preserve"> PAGEREF _Toc166168043 \h </w:instrText>
             </w:r>
             <w:r>
               <w:rPr>
@@ -2126,7 +2418,7 @@
                 <w:noProof/>
                 <w:webHidden/>
               </w:rPr>
-              <w:t>17</w:t>
+              <w:t>18</w:t>
             </w:r>
             <w:r>
               <w:rPr>
@@ -2152,7 +2444,7 @@
               <w14:ligatures w14:val="standardContextual"/>
             </w:rPr>
           </w:pPr>
-          <w:hyperlink w:anchor="_Toc165484149" w:history="1">
+          <w:hyperlink w:anchor="_Toc166168044" w:history="1">
             <w:r>
               <w:rPr>
                 <w:rStyle w:val="Hipervnculo"/>
@@ -2179,7 +2471,7 @@
                 <w:noProof/>
                 <w:webHidden/>
               </w:rPr>
-              <w:instrText xml:space="preserve"> PAGEREF _Toc165484149 \h </w:instrText>
+              <w:instrText xml:space="preserve"> PAGEREF _Toc166168044 \h </w:instrText>
             </w:r>
             <w:r>
               <w:rPr>
@@ -2199,7 +2491,7 @@
                 <w:noProof/>
                 <w:webHidden/>
               </w:rPr>
-              <w:t>17</w:t>
+              <w:t>18</w:t>
             </w:r>
             <w:r>
               <w:rPr>
@@ -2225,7 +2517,7 @@
               <w14:ligatures w14:val="standardContextual"/>
             </w:rPr>
           </w:pPr>
-          <w:hyperlink w:anchor="_Toc165484150" w:history="1">
+          <w:hyperlink w:anchor="_Toc166168045" w:history="1">
             <w:r>
               <w:rPr>
                 <w:rStyle w:val="Hipervnculo"/>
@@ -2252,7 +2544,7 @@
                 <w:noProof/>
                 <w:webHidden/>
               </w:rPr>
-              <w:instrText xml:space="preserve"> PAGEREF _Toc165484150 \h </w:instrText>
+              <w:instrText xml:space="preserve"> PAGEREF _Toc166168045 \h </w:instrText>
             </w:r>
             <w:r>
               <w:rPr>
@@ -2272,7 +2564,7 @@
                 <w:noProof/>
                 <w:webHidden/>
               </w:rPr>
-              <w:t>17</w:t>
+              <w:t>18</w:t>
             </w:r>
             <w:r>
               <w:rPr>
@@ -2298,7 +2590,7 @@
               <w14:ligatures w14:val="standardContextual"/>
             </w:rPr>
           </w:pPr>
-          <w:hyperlink w:anchor="_Toc165484151" w:history="1">
+          <w:hyperlink w:anchor="_Toc166168046" w:history="1">
             <w:r>
               <w:rPr>
                 <w:rStyle w:val="Hipervnculo"/>
@@ -2325,7 +2617,7 @@
                 <w:noProof/>
                 <w:webHidden/>
               </w:rPr>
-              <w:instrText xml:space="preserve"> PAGEREF _Toc165484151 \h </w:instrText>
+              <w:instrText xml:space="preserve"> PAGEREF _Toc166168046 \h </w:instrText>
             </w:r>
             <w:r>
               <w:rPr>
@@ -2345,7 +2637,7 @@
                 <w:noProof/>
                 <w:webHidden/>
               </w:rPr>
-              <w:t>18</w:t>
+              <w:t>19</w:t>
             </w:r>
             <w:r>
               <w:rPr>
@@ -2371,7 +2663,7 @@
               <w14:ligatures w14:val="standardContextual"/>
             </w:rPr>
           </w:pPr>
-          <w:hyperlink w:anchor="_Toc165484152" w:history="1">
+          <w:hyperlink w:anchor="_Toc166168047" w:history="1">
             <w:r>
               <w:rPr>
                 <w:rStyle w:val="Hipervnculo"/>
@@ -2398,7 +2690,7 @@
                 <w:noProof/>
                 <w:webHidden/>
               </w:rPr>
-              <w:instrText xml:space="preserve"> PAGEREF _Toc165484152 \h </w:instrText>
+              <w:instrText xml:space="preserve"> PAGEREF _Toc166168047 \h </w:instrText>
             </w:r>
             <w:r>
               <w:rPr>
@@ -2418,7 +2710,7 @@
                 <w:noProof/>
                 <w:webHidden/>
               </w:rPr>
-              <w:t>18</w:t>
+              <w:t>19</w:t>
             </w:r>
             <w:r>
               <w:rPr>
@@ -2444,7 +2736,7 @@
               <w14:ligatures w14:val="standardContextual"/>
             </w:rPr>
           </w:pPr>
-          <w:hyperlink w:anchor="_Toc165484153" w:history="1">
+          <w:hyperlink w:anchor="_Toc166168048" w:history="1">
             <w:r>
               <w:rPr>
                 <w:rStyle w:val="Hipervnculo"/>
@@ -2471,7 +2763,7 @@
                 <w:noProof/>
                 <w:webHidden/>
               </w:rPr>
-              <w:instrText xml:space="preserve"> PAGEREF _Toc165484153 \h </w:instrText>
+              <w:instrText xml:space="preserve"> PAGEREF _Toc166168048 \h </w:instrText>
             </w:r>
             <w:r>
               <w:rPr>
@@ -2491,7 +2783,7 @@
                 <w:noProof/>
                 <w:webHidden/>
               </w:rPr>
-              <w:t>18</w:t>
+              <w:t>19</w:t>
             </w:r>
             <w:r>
               <w:rPr>
@@ -2517,7 +2809,7 @@
               <w14:ligatures w14:val="standardContextual"/>
             </w:rPr>
           </w:pPr>
-          <w:hyperlink w:anchor="_Toc165484154" w:history="1">
+          <w:hyperlink w:anchor="_Toc166168049" w:history="1">
             <w:r>
               <w:rPr>
                 <w:rStyle w:val="Hipervnculo"/>
@@ -2544,7 +2836,7 @@
                 <w:noProof/>
                 <w:webHidden/>
               </w:rPr>
-              <w:instrText xml:space="preserve"> PAGEREF _Toc165484154 \h </w:instrText>
+              <w:instrText xml:space="preserve"> PAGEREF _Toc166168049 \h </w:instrText>
             </w:r>
             <w:r>
               <w:rPr>
@@ -2564,7 +2856,7 @@
                 <w:noProof/>
                 <w:webHidden/>
               </w:rPr>
-              <w:t>19</w:t>
+              <w:t>20</w:t>
             </w:r>
             <w:r>
               <w:rPr>
@@ -2590,7 +2882,7 @@
               <w14:ligatures w14:val="standardContextual"/>
             </w:rPr>
           </w:pPr>
-          <w:hyperlink w:anchor="_Toc165484155" w:history="1">
+          <w:hyperlink w:anchor="_Toc166168050" w:history="1">
             <w:r>
               <w:rPr>
                 <w:rStyle w:val="Hipervnculo"/>
@@ -2617,7 +2909,7 @@
                 <w:noProof/>
                 <w:webHidden/>
               </w:rPr>
-              <w:instrText xml:space="preserve"> PAGEREF _Toc165484155 \h </w:instrText>
+              <w:instrText xml:space="preserve"> PAGEREF _Toc166168050 \h </w:instrText>
             </w:r>
             <w:r>
               <w:rPr>
@@ -2637,7 +2929,7 @@
                 <w:noProof/>
                 <w:webHidden/>
               </w:rPr>
-              <w:t>20</w:t>
+              <w:t>21</w:t>
             </w:r>
             <w:r>
               <w:rPr>
@@ -2663,7 +2955,7 @@
               <w14:ligatures w14:val="standardContextual"/>
             </w:rPr>
           </w:pPr>
-          <w:hyperlink w:anchor="_Toc165484156" w:history="1">
+          <w:hyperlink w:anchor="_Toc166168051" w:history="1">
             <w:r>
               <w:rPr>
                 <w:rStyle w:val="Hipervnculo"/>
@@ -2690,7 +2982,7 @@
                 <w:noProof/>
                 <w:webHidden/>
               </w:rPr>
-              <w:instrText xml:space="preserve"> PAGEREF _Toc165484156 \h </w:instrText>
+              <w:instrText xml:space="preserve"> PAGEREF _Toc166168051 \h </w:instrText>
             </w:r>
             <w:r>
               <w:rPr>
@@ -2710,7 +3002,7 @@
                 <w:noProof/>
                 <w:webHidden/>
               </w:rPr>
-              <w:t>21</w:t>
+              <w:t>22</w:t>
             </w:r>
             <w:r>
               <w:rPr>
@@ -2728,7 +3020,6 @@
               <w:bCs/>
               <w:noProof/>
             </w:rPr>
-            <w:lastRenderedPageBreak/>
             <w:fldChar w:fldCharType="end"/>
           </w:r>
         </w:p>
@@ -2754,7 +3045,7 @@
       <w:pPr>
         <w:pStyle w:val="Ttulo1"/>
       </w:pPr>
-      <w:bookmarkStart w:id="0" w:name="_Toc165484125"/>
+      <w:bookmarkStart w:id="0" w:name="_Toc166168016"/>
       <w:r>
         <w:lastRenderedPageBreak/>
         <w:t>Descripción general del proyecto</w:t>
@@ -2765,7 +3056,7 @@
       <w:pPr>
         <w:pStyle w:val="Ttulo2"/>
       </w:pPr>
-      <w:bookmarkStart w:id="1" w:name="_Toc165484126"/>
+      <w:bookmarkStart w:id="1" w:name="_Toc166168017"/>
       <w:r>
         <w:t>Objetivos</w:t>
       </w:r>
@@ -2831,7 +3122,7 @@
       <w:pPr>
         <w:pStyle w:val="Ttulo2"/>
       </w:pPr>
-      <w:bookmarkStart w:id="2" w:name="_Toc165484127"/>
+      <w:bookmarkStart w:id="2" w:name="_Toc166168018"/>
       <w:r>
         <w:t>Cuestiones metodológicas</w:t>
       </w:r>
@@ -2841,7 +3132,7 @@
       <w:pPr>
         <w:pStyle w:val="Ttulo2"/>
       </w:pPr>
-      <w:bookmarkStart w:id="3" w:name="_Toc165484128"/>
+      <w:bookmarkStart w:id="3" w:name="_Toc166168019"/>
       <w:r>
         <w:t>Entorno de trabajo</w:t>
       </w:r>
@@ -2879,12 +3170,36 @@
         <w:t>á</w:t>
       </w:r>
       <w:r>
-        <w:t xml:space="preserve"> Visual Studio Code. También cabe destacar MongoDBCompass, una interfaz para gestionar la base de datos.</w:t>
-      </w:r>
-    </w:p>
-    <w:p>
-      <w:r>
-        <w:t>Para planificar la aplicación se ha usado Notion, un software de gestión de proyectos y para tomar notas. Con esta aplicación se ha organizado tanto la temporalidad del proyecto como las diferentes tareas a realizar.</w:t>
+        <w:t xml:space="preserve"> Visual Studio </w:t>
+      </w:r>
+      <w:proofErr w:type="spellStart"/>
+      <w:r>
+        <w:t>Code</w:t>
+      </w:r>
+      <w:proofErr w:type="spellEnd"/>
+      <w:r>
+        <w:t xml:space="preserve">. También cabe destacar </w:t>
+      </w:r>
+      <w:proofErr w:type="spellStart"/>
+      <w:r>
+        <w:t>MongoDBCompass</w:t>
+      </w:r>
+      <w:proofErr w:type="spellEnd"/>
+      <w:r>
+        <w:t>, una interfaz para gestionar la base de datos.</w:t>
+      </w:r>
+    </w:p>
+    <w:p>
+      <w:r>
+        <w:t xml:space="preserve">Para planificar la aplicación se ha usado </w:t>
+      </w:r>
+      <w:proofErr w:type="spellStart"/>
+      <w:r>
+        <w:t>Notion</w:t>
+      </w:r>
+      <w:proofErr w:type="spellEnd"/>
+      <w:r>
+        <w:t>, un software de gestión de proyectos y para tomar notas. Con esta aplicación se ha organizado tanto la temporalidad del proyecto como las diferentes tareas a realizar.</w:t>
       </w:r>
     </w:p>
     <w:p>
@@ -2946,7 +3261,7 @@
       <w:pPr>
         <w:pStyle w:val="Ttulo1"/>
       </w:pPr>
-      <w:bookmarkStart w:id="4" w:name="_Toc165484129"/>
+      <w:bookmarkStart w:id="4" w:name="_Toc166168020"/>
       <w:r>
         <w:lastRenderedPageBreak/>
         <w:t>Descripción general del producto</w:t>
@@ -2957,7 +3272,7 @@
       <w:pPr>
         <w:pStyle w:val="Ttulo2"/>
       </w:pPr>
-      <w:bookmarkStart w:id="5" w:name="_Toc165484130"/>
+      <w:bookmarkStart w:id="5" w:name="_Toc166168021"/>
       <w:r>
         <w:t>Límites del sistema</w:t>
       </w:r>
@@ -2975,7 +3290,7 @@
       <w:pPr>
         <w:pStyle w:val="Ttulo2"/>
       </w:pPr>
-      <w:bookmarkStart w:id="6" w:name="_Toc165484131"/>
+      <w:bookmarkStart w:id="6" w:name="_Toc166168022"/>
       <w:r>
         <w:t>Funcionalidades básicas</w:t>
       </w:r>
@@ -3038,7 +3353,7 @@
       <w:pPr>
         <w:pStyle w:val="Ttulo2"/>
       </w:pPr>
-      <w:bookmarkStart w:id="7" w:name="_Toc165484132"/>
+      <w:bookmarkStart w:id="7" w:name="_Toc166168023"/>
       <w:r>
         <w:t>Usuarios</w:t>
       </w:r>
@@ -3046,7 +3361,31 @@
     </w:p>
     <w:p>
       <w:r>
-        <w:t>La aplicación para la posible futura ampliación se ha desarrollado de tal manera que pueda haber usuarios con más privilegios que otros. En el contexto de la aplicación hay 2 tipos de usuarios; los superadmin y los usuarios normales. Para la presentación de esta aplicación un usuario superadmin solo podría interactuar con la API de la plataforma, no se ha diseñado el frontend para soportarlo.</w:t>
+        <w:t xml:space="preserve">La aplicación para la posible futura ampliación se ha desarrollado de tal manera que pueda haber usuarios con más privilegios que otros. En el contexto de la aplicación hay 2 tipos de usuarios; los </w:t>
+      </w:r>
+      <w:proofErr w:type="spellStart"/>
+      <w:r>
+        <w:t>superadmin</w:t>
+      </w:r>
+      <w:proofErr w:type="spellEnd"/>
+      <w:r>
+        <w:t xml:space="preserve"> y los usuarios normales. Para la presentación de esta aplicación un usuario </w:t>
+      </w:r>
+      <w:proofErr w:type="spellStart"/>
+      <w:r>
+        <w:t>superadmin</w:t>
+      </w:r>
+      <w:proofErr w:type="spellEnd"/>
+      <w:r>
+        <w:t xml:space="preserve"> solo podría interactuar con la API de la plataforma, no se ha diseñado el </w:t>
+      </w:r>
+      <w:proofErr w:type="spellStart"/>
+      <w:r>
+        <w:t>frontend</w:t>
+      </w:r>
+      <w:proofErr w:type="spellEnd"/>
+      <w:r>
+        <w:t xml:space="preserve"> para soportarlo.</w:t>
       </w:r>
     </w:p>
     <w:p>
@@ -3058,7 +3397,7 @@
       <w:pPr>
         <w:pStyle w:val="Ttulo2"/>
       </w:pPr>
-      <w:bookmarkStart w:id="8" w:name="_Toc165484133"/>
+      <w:bookmarkStart w:id="8" w:name="_Toc166168024"/>
       <w:r>
         <w:t>Hosting</w:t>
       </w:r>
@@ -3066,7 +3405,15 @@
     </w:p>
     <w:p>
       <w:r>
-        <w:t>Hay 3 hostings utilizados, diferenciando la parte del front(interfaces de usuario), la del servidor y la de la base de datos.</w:t>
+        <w:t xml:space="preserve">Hay 3 hostings utilizados, diferenciando la parte del </w:t>
+      </w:r>
+      <w:proofErr w:type="spellStart"/>
+      <w:r>
+        <w:t>front</w:t>
+      </w:r>
+      <w:proofErr w:type="spellEnd"/>
+      <w:r>
+        <w:t>(interfaces de usuario), la del servidor y la de la base de datos.</w:t>
       </w:r>
     </w:p>
     <w:p>
@@ -3078,7 +3425,15 @@
         </w:numPr>
       </w:pPr>
       <w:r>
-        <w:t>Para las diferentes interfaces se usa Cloudflare.</w:t>
+        <w:t xml:space="preserve">Para las diferentes interfaces se usa </w:t>
+      </w:r>
+      <w:proofErr w:type="spellStart"/>
+      <w:r>
+        <w:t>Cloudflare</w:t>
+      </w:r>
+      <w:proofErr w:type="spellEnd"/>
+      <w:r>
+        <w:t>.</w:t>
       </w:r>
     </w:p>
     <w:p>
@@ -3090,7 +3445,15 @@
         </w:numPr>
       </w:pPr>
       <w:r>
-        <w:t>Para el servidor se usará Northflank.</w:t>
+        <w:t xml:space="preserve">Para el servidor se usará </w:t>
+      </w:r>
+      <w:proofErr w:type="spellStart"/>
+      <w:r>
+        <w:t>Northflank</w:t>
+      </w:r>
+      <w:proofErr w:type="spellEnd"/>
+      <w:r>
+        <w:t>.</w:t>
       </w:r>
     </w:p>
     <w:p>
@@ -3107,23 +3470,68 @@
     </w:p>
     <w:p>
       <w:r>
-        <w:t xml:space="preserve">Ambos son de uso gratuito, siendo Cloudflare un </w:t>
+        <w:t xml:space="preserve">Ambos son de uso gratuito, siendo </w:t>
+      </w:r>
+      <w:proofErr w:type="spellStart"/>
+      <w:r>
+        <w:t>Cloudflare</w:t>
+      </w:r>
+      <w:proofErr w:type="spellEnd"/>
+      <w:r>
+        <w:t xml:space="preserve"> un </w:t>
       </w:r>
       <w:r>
         <w:rPr>
           <w:i/>
           <w:iCs/>
         </w:rPr>
-        <w:t>CDN (Content Delivery Network)</w:t>
-      </w:r>
-      <w:r>
-        <w:t xml:space="preserve"> bastante popular y ampliamente usado por muchas aplicaciones. Al ser el frontend una compilación en archivos estáticos nos podemos aprovechar de su red mundial para servir los archivos con muy baja latencia en cualquier parte del mundo.</w:t>
-      </w:r>
-    </w:p>
-    <w:p>
+        <w:t xml:space="preserve">CDN (Content </w:t>
+      </w:r>
+      <w:proofErr w:type="spellStart"/>
+      <w:r>
+        <w:rPr>
+          <w:i/>
+          <w:iCs/>
+        </w:rPr>
+        <w:t>Delivery</w:t>
+      </w:r>
+      <w:proofErr w:type="spellEnd"/>
+      <w:r>
+        <w:rPr>
+          <w:i/>
+          <w:iCs/>
+        </w:rPr>
+        <w:t xml:space="preserve"> Network)</w:t>
+      </w:r>
+      <w:r>
+        <w:t xml:space="preserve"> bastante popular y ampliamente usado por muchas aplicaciones. Al ser el </w:t>
+      </w:r>
+      <w:proofErr w:type="spellStart"/>
+      <w:r>
+        <w:t>frontend</w:t>
+      </w:r>
+      <w:proofErr w:type="spellEnd"/>
+      <w:r>
+        <w:t xml:space="preserve"> una compilación en archivos estáticos nos podemos aprovechar de su red mundial para servir los archivos con muy baja latencia en cualquier parte del mundo.</w:t>
+      </w:r>
+    </w:p>
+    <w:p>
+      <w:proofErr w:type="spellStart"/>
       <w:r>
         <w:lastRenderedPageBreak/>
-        <w:t>Northflank es una plataforma Cloud relativamente nueva, que trae muchas funcionalidades para facilitar el despliegue de la aplicación. Con un dockerfile sencillo defino el entorno de ejecución de mi servidor.</w:t>
+        <w:t>Northflank</w:t>
+      </w:r>
+      <w:proofErr w:type="spellEnd"/>
+      <w:r>
+        <w:t xml:space="preserve"> es una plataforma Cloud relativamente nueva, que trae muchas funcionalidades para facilitar el despliegue de la aplicación. Con un </w:t>
+      </w:r>
+      <w:proofErr w:type="spellStart"/>
+      <w:r>
+        <w:t>dockerfile</w:t>
+      </w:r>
+      <w:proofErr w:type="spellEnd"/>
+      <w:r>
+        <w:t xml:space="preserve"> sencillo defino el entorno de ejecución de mi servidor.</w:t>
       </w:r>
     </w:p>
     <w:p>
@@ -3380,14 +3788,49 @@
           <w:i/>
           <w:iCs/>
         </w:rPr>
-        <w:t>CD (Continuos Deployment),</w:t>
-      </w:r>
-      <w:r>
-        <w:t xml:space="preserve"> lo que facilita muchísimo el despliegue de la aplicación al ser automatizado al hacer un push a la rama Main del repositorio.</w:t>
-      </w:r>
-    </w:p>
-    <w:p>
-      <w:r>
+        <w:t xml:space="preserve">CD (Continuos </w:t>
+      </w:r>
+      <w:proofErr w:type="spellStart"/>
+      <w:r>
+        <w:rPr>
+          <w:i/>
+          <w:iCs/>
+        </w:rPr>
+        <w:t>Deployment</w:t>
+      </w:r>
+      <w:proofErr w:type="spellEnd"/>
+      <w:r>
+        <w:rPr>
+          <w:i/>
+          <w:iCs/>
+        </w:rPr>
+        <w:t>),</w:t>
+      </w:r>
+      <w:r>
+        <w:t xml:space="preserve"> lo que facilita muchísimo el despliegue de la aplicación al ser automatizado al hacer un </w:t>
+      </w:r>
+      <w:proofErr w:type="spellStart"/>
+      <w:r>
+        <w:t>push</w:t>
+      </w:r>
+      <w:proofErr w:type="spellEnd"/>
+      <w:r>
+        <w:t xml:space="preserve"> a la rama </w:t>
+      </w:r>
+      <w:proofErr w:type="spellStart"/>
+      <w:r>
+        <w:t>Main</w:t>
+      </w:r>
+      <w:proofErr w:type="spellEnd"/>
+      <w:r>
+        <w:t xml:space="preserve"> del repositorio.</w:t>
+      </w:r>
+    </w:p>
+    <w:p>
+      <w:r>
+        <w:rPr>
+          <w:noProof/>
+        </w:rPr>
         <w:drawing>
           <wp:inline distT="0" distB="0" distL="0" distR="0" wp14:anchorId="1758639D" wp14:editId="619C00A2">
             <wp:extent cx="5400040" cy="2136140"/>
@@ -3445,7 +3888,7 @@
       <w:pPr>
         <w:pStyle w:val="Ttulo1"/>
       </w:pPr>
-      <w:bookmarkStart w:id="9" w:name="_Toc165484134"/>
+      <w:bookmarkStart w:id="9" w:name="_Toc166168025"/>
       <w:r>
         <w:lastRenderedPageBreak/>
         <w:t>Planificación y presupuesto</w:t>
@@ -3456,7 +3899,7 @@
       <w:pPr>
         <w:pStyle w:val="Ttulo2"/>
       </w:pPr>
-      <w:bookmarkStart w:id="10" w:name="_Toc165484135"/>
+      <w:bookmarkStart w:id="10" w:name="_Toc166168026"/>
       <w:r>
         <w:t>Planificación</w:t>
       </w:r>
@@ -3508,7 +3951,7 @@
       <w:pPr>
         <w:pStyle w:val="Ttulo3"/>
       </w:pPr>
-      <w:bookmarkStart w:id="11" w:name="_Toc165484136"/>
+      <w:bookmarkStart w:id="11" w:name="_Toc166168027"/>
       <w:r>
         <w:t>Metodología</w:t>
       </w:r>
@@ -3521,7 +3964,15 @@
         </w:rPr>
       </w:pPr>
       <w:r>
-        <w:t>Método Waterfall o Cascada</w:t>
+        <w:t xml:space="preserve">Método </w:t>
+      </w:r>
+      <w:proofErr w:type="spellStart"/>
+      <w:r>
+        <w:t>Waterfall</w:t>
+      </w:r>
+      <w:proofErr w:type="spellEnd"/>
+      <w:r>
+        <w:t xml:space="preserve"> o Cascada</w:t>
       </w:r>
     </w:p>
     <w:p>
@@ -3583,7 +4034,7 @@
       <w:pPr>
         <w:pStyle w:val="Ttulo3"/>
       </w:pPr>
-      <w:bookmarkStart w:id="12" w:name="_Toc165484137"/>
+      <w:bookmarkStart w:id="12" w:name="_Toc166168028"/>
       <w:r>
         <w:lastRenderedPageBreak/>
         <w:t>Bocetos</w:t>
@@ -3708,7 +4159,7 @@
         </w:rPr>
         <w:lastRenderedPageBreak/>
         <w:drawing>
-          <wp:anchor distT="0" distB="0" distL="114300" distR="114300" simplePos="0" relativeHeight="251658240" behindDoc="0" locked="0" layoutInCell="1" allowOverlap="1" wp14:anchorId="22F792D7" wp14:editId="706291AC">
+          <wp:anchor distT="0" distB="0" distL="114300" distR="114300" simplePos="0" relativeHeight="251658752" behindDoc="0" locked="0" layoutInCell="1" allowOverlap="1" wp14:anchorId="22F792D7" wp14:editId="706291AC">
             <wp:simplePos x="0" y="0"/>
             <wp:positionH relativeFrom="column">
               <wp:posOffset>-1112703</wp:posOffset>
@@ -3789,7 +4240,7 @@
       <w:pPr>
         <w:pStyle w:val="Ttulo2"/>
       </w:pPr>
-      <w:bookmarkStart w:id="13" w:name="_Toc165484138"/>
+      <w:bookmarkStart w:id="13" w:name="_Toc166168029"/>
       <w:r>
         <w:lastRenderedPageBreak/>
         <w:t>Interfaces finales</w:t>
@@ -3800,7 +4251,7 @@
       <w:pPr>
         <w:pStyle w:val="Ttulo3"/>
       </w:pPr>
-      <w:bookmarkStart w:id="14" w:name="_Toc165484139"/>
+      <w:bookmarkStart w:id="14" w:name="_Toc166168030"/>
       <w:r>
         <w:t>Página de error</w:t>
       </w:r>
@@ -3847,6 +4298,213 @@
           </wp:inline>
         </w:drawing>
       </w:r>
+    </w:p>
+    <w:p>
+      <w:pPr>
+        <w:pStyle w:val="Ttulo3"/>
+      </w:pPr>
+      <w:bookmarkStart w:id="15" w:name="_Toc166168031"/>
+      <w:r>
+        <w:t xml:space="preserve">Pantalla de </w:t>
+      </w:r>
+      <w:proofErr w:type="spellStart"/>
+      <w:r>
+        <w:t>Login</w:t>
+      </w:r>
+      <w:bookmarkEnd w:id="15"/>
+      <w:proofErr w:type="spellEnd"/>
+    </w:p>
+    <w:p>
+      <w:r>
+        <w:drawing>
+          <wp:inline distT="0" distB="0" distL="0" distR="0" wp14:anchorId="4E0F2DBD" wp14:editId="674FFA44">
+            <wp:extent cx="5400040" cy="3401060"/>
+            <wp:effectExtent l="0" t="0" r="0" b="0"/>
+            <wp:docPr id="747673982" name="Imagen 1" descr="Interfaz de usuario gráfica, Aplicación&#10;&#10;Descripción generada automáticamente"/>
+            <wp:cNvGraphicFramePr>
+              <a:graphicFrameLocks xmlns:a="http://schemas.openxmlformats.org/drawingml/2006/main" noChangeAspect="1"/>
+            </wp:cNvGraphicFramePr>
+            <a:graphic xmlns:a="http://schemas.openxmlformats.org/drawingml/2006/main">
+              <a:graphicData uri="http://schemas.openxmlformats.org/drawingml/2006/picture">
+                <pic:pic xmlns:pic="http://schemas.openxmlformats.org/drawingml/2006/picture">
+                  <pic:nvPicPr>
+                    <pic:cNvPr id="747673982" name="Imagen 1" descr="Interfaz de usuario gráfica, Aplicación&#10;&#10;Descripción generada automáticamente"/>
+                    <pic:cNvPicPr/>
+                  </pic:nvPicPr>
+                  <pic:blipFill>
+                    <a:blip r:embed="rId20"/>
+                    <a:stretch>
+                      <a:fillRect/>
+                    </a:stretch>
+                  </pic:blipFill>
+                  <pic:spPr>
+                    <a:xfrm>
+                      <a:off x="0" y="0"/>
+                      <a:ext cx="5400040" cy="3401060"/>
+                    </a:xfrm>
+                    <a:prstGeom prst="rect">
+                      <a:avLst/>
+                    </a:prstGeom>
+                  </pic:spPr>
+                </pic:pic>
+              </a:graphicData>
+            </a:graphic>
+          </wp:inline>
+        </w:drawing>
+      </w:r>
+    </w:p>
+    <w:p>
+      <w:pPr>
+        <w:pStyle w:val="Ttulo3"/>
+      </w:pPr>
+      <w:bookmarkStart w:id="16" w:name="_Toc166168032"/>
+      <w:r>
+        <w:lastRenderedPageBreak/>
+        <w:t>Editor de comidas</w:t>
+      </w:r>
+      <w:bookmarkEnd w:id="16"/>
+    </w:p>
+    <w:p>
+      <w:r>
+        <w:drawing>
+          <wp:inline distT="0" distB="0" distL="0" distR="0" wp14:anchorId="7FADBCA1" wp14:editId="1C8B9B8D">
+            <wp:extent cx="5400040" cy="2522220"/>
+            <wp:effectExtent l="0" t="0" r="0" b="0"/>
+            <wp:docPr id="333953176" name="Imagen 1" descr="Interfaz de usuario gráfica, Tabla&#10;&#10;Descripción generada automáticamente"/>
+            <wp:cNvGraphicFramePr>
+              <a:graphicFrameLocks xmlns:a="http://schemas.openxmlformats.org/drawingml/2006/main" noChangeAspect="1"/>
+            </wp:cNvGraphicFramePr>
+            <a:graphic xmlns:a="http://schemas.openxmlformats.org/drawingml/2006/main">
+              <a:graphicData uri="http://schemas.openxmlformats.org/drawingml/2006/picture">
+                <pic:pic xmlns:pic="http://schemas.openxmlformats.org/drawingml/2006/picture">
+                  <pic:nvPicPr>
+                    <pic:cNvPr id="333953176" name="Imagen 1" descr="Interfaz de usuario gráfica, Tabla&#10;&#10;Descripción generada automáticamente"/>
+                    <pic:cNvPicPr/>
+                  </pic:nvPicPr>
+                  <pic:blipFill>
+                    <a:blip r:embed="rId21"/>
+                    <a:stretch>
+                      <a:fillRect/>
+                    </a:stretch>
+                  </pic:blipFill>
+                  <pic:spPr>
+                    <a:xfrm>
+                      <a:off x="0" y="0"/>
+                      <a:ext cx="5400040" cy="2522220"/>
+                    </a:xfrm>
+                    <a:prstGeom prst="rect">
+                      <a:avLst/>
+                    </a:prstGeom>
+                  </pic:spPr>
+                </pic:pic>
+              </a:graphicData>
+            </a:graphic>
+          </wp:inline>
+        </w:drawing>
+      </w:r>
+    </w:p>
+    <w:p>
+      <w:pPr>
+        <w:pStyle w:val="Ttulo3"/>
+      </w:pPr>
+      <w:bookmarkStart w:id="17" w:name="_Toc166168033"/>
+      <w:r>
+        <w:t>Editor del restaurante</w:t>
+      </w:r>
+      <w:bookmarkEnd w:id="17"/>
+    </w:p>
+    <w:p>
+      <w:r>
+        <w:drawing>
+          <wp:inline distT="0" distB="0" distL="0" distR="0" wp14:anchorId="1850A8FF" wp14:editId="326E827A">
+            <wp:extent cx="5400040" cy="2506980"/>
+            <wp:effectExtent l="0" t="0" r="0" b="0"/>
+            <wp:docPr id="2117458460" name="Imagen 1" descr="Interfaz de usuario gráfica, Aplicación&#10;&#10;Descripción generada automáticamente"/>
+            <wp:cNvGraphicFramePr>
+              <a:graphicFrameLocks xmlns:a="http://schemas.openxmlformats.org/drawingml/2006/main" noChangeAspect="1"/>
+            </wp:cNvGraphicFramePr>
+            <a:graphic xmlns:a="http://schemas.openxmlformats.org/drawingml/2006/main">
+              <a:graphicData uri="http://schemas.openxmlformats.org/drawingml/2006/picture">
+                <pic:pic xmlns:pic="http://schemas.openxmlformats.org/drawingml/2006/picture">
+                  <pic:nvPicPr>
+                    <pic:cNvPr id="2117458460" name="Imagen 1" descr="Interfaz de usuario gráfica, Aplicación&#10;&#10;Descripción generada automáticamente"/>
+                    <pic:cNvPicPr/>
+                  </pic:nvPicPr>
+                  <pic:blipFill>
+                    <a:blip r:embed="rId22"/>
+                    <a:stretch>
+                      <a:fillRect/>
+                    </a:stretch>
+                  </pic:blipFill>
+                  <pic:spPr>
+                    <a:xfrm>
+                      <a:off x="0" y="0"/>
+                      <a:ext cx="5400040" cy="2506980"/>
+                    </a:xfrm>
+                    <a:prstGeom prst="rect">
+                      <a:avLst/>
+                    </a:prstGeom>
+                  </pic:spPr>
+                </pic:pic>
+              </a:graphicData>
+            </a:graphic>
+          </wp:inline>
+        </w:drawing>
+      </w:r>
+    </w:p>
+    <w:p>
+      <w:pPr>
+        <w:pStyle w:val="Ttulo3"/>
+      </w:pPr>
+      <w:bookmarkStart w:id="18" w:name="_Toc166168034"/>
+      <w:proofErr w:type="spellStart"/>
+      <w:r>
+        <w:t>Pantall</w:t>
+      </w:r>
+      <w:proofErr w:type="spellEnd"/>
+      <w:r>
+        <w:t xml:space="preserve"> de tickets</w:t>
+      </w:r>
+      <w:bookmarkEnd w:id="18"/>
+    </w:p>
+    <w:p>
+      <w:r>
+        <w:drawing>
+          <wp:inline distT="0" distB="0" distL="0" distR="0" wp14:anchorId="7F360C0A" wp14:editId="72987FA3">
+            <wp:extent cx="5400040" cy="2493010"/>
+            <wp:effectExtent l="0" t="0" r="0" b="0"/>
+            <wp:docPr id="62232574" name="Imagen 1" descr="Interfaz de usuario gráfica, Aplicación&#10;&#10;Descripción generada automáticamente"/>
+            <wp:cNvGraphicFramePr>
+              <a:graphicFrameLocks xmlns:a="http://schemas.openxmlformats.org/drawingml/2006/main" noChangeAspect="1"/>
+            </wp:cNvGraphicFramePr>
+            <a:graphic xmlns:a="http://schemas.openxmlformats.org/drawingml/2006/main">
+              <a:graphicData uri="http://schemas.openxmlformats.org/drawingml/2006/picture">
+                <pic:pic xmlns:pic="http://schemas.openxmlformats.org/drawingml/2006/picture">
+                  <pic:nvPicPr>
+                    <pic:cNvPr id="62232574" name="Imagen 1" descr="Interfaz de usuario gráfica, Aplicación&#10;&#10;Descripción generada automáticamente"/>
+                    <pic:cNvPicPr/>
+                  </pic:nvPicPr>
+                  <pic:blipFill>
+                    <a:blip r:embed="rId23"/>
+                    <a:stretch>
+                      <a:fillRect/>
+                    </a:stretch>
+                  </pic:blipFill>
+                  <pic:spPr>
+                    <a:xfrm>
+                      <a:off x="0" y="0"/>
+                      <a:ext cx="5400040" cy="2493010"/>
+                    </a:xfrm>
+                    <a:prstGeom prst="rect">
+                      <a:avLst/>
+                    </a:prstGeom>
+                  </pic:spPr>
+                </pic:pic>
+              </a:graphicData>
+            </a:graphic>
+          </wp:inline>
+        </w:drawing>
+      </w:r>
       <w:r>
         <w:br w:type="page"/>
       </w:r>
@@ -3855,12 +4513,12 @@
       <w:pPr>
         <w:pStyle w:val="Ttulo2"/>
       </w:pPr>
-      <w:bookmarkStart w:id="15" w:name="_Toc165484140"/>
+      <w:bookmarkStart w:id="19" w:name="_Toc166168035"/>
       <w:r>
         <w:lastRenderedPageBreak/>
         <w:t>Presupuesto</w:t>
       </w:r>
-      <w:bookmarkEnd w:id="15"/>
+      <w:bookmarkEnd w:id="19"/>
     </w:p>
     <w:p>
       <w:pPr>
@@ -3901,11 +4559,11 @@
       <w:pPr>
         <w:pStyle w:val="Ttulo2"/>
       </w:pPr>
-      <w:bookmarkStart w:id="16" w:name="_Toc165484141"/>
+      <w:bookmarkStart w:id="20" w:name="_Toc166168036"/>
       <w:r>
         <w:t>Modelo de negocio</w:t>
       </w:r>
-      <w:bookmarkEnd w:id="16"/>
+      <w:bookmarkEnd w:id="20"/>
     </w:p>
     <w:p>
       <w:pPr>
@@ -3961,25 +4619,33 @@
       <w:pPr>
         <w:pStyle w:val="Ttulo1"/>
       </w:pPr>
-      <w:bookmarkStart w:id="17" w:name="_Toc165484142"/>
+      <w:bookmarkStart w:id="21" w:name="_Toc166168037"/>
       <w:r>
         <w:t>Documentación técnica</w:t>
       </w:r>
-      <w:bookmarkEnd w:id="17"/>
+      <w:bookmarkEnd w:id="21"/>
     </w:p>
     <w:p>
       <w:pPr>
         <w:pStyle w:val="Ttulo2"/>
       </w:pPr>
-      <w:bookmarkStart w:id="18" w:name="_Toc165484143"/>
+      <w:bookmarkStart w:id="22" w:name="_Toc166168038"/>
       <w:r>
         <w:t>Entidades</w:t>
       </w:r>
-      <w:bookmarkEnd w:id="18"/>
-    </w:p>
-    <w:p>
-      <w:r>
-        <w:t>He definido las diferentes entidades existentes de la aplicación mediante un archivo de typescript para visualizar los “tipos” claramente.</w:t>
+      <w:bookmarkEnd w:id="22"/>
+    </w:p>
+    <w:p>
+      <w:r>
+        <w:t xml:space="preserve">He definido las diferentes entidades existentes de la aplicación mediante un archivo de </w:t>
+      </w:r>
+      <w:proofErr w:type="spellStart"/>
+      <w:r>
+        <w:t>typescript</w:t>
+      </w:r>
+      <w:proofErr w:type="spellEnd"/>
+      <w:r>
+        <w:t xml:space="preserve"> para visualizar los “tipos” claramente.</w:t>
       </w:r>
       <w:r>
         <w:t xml:space="preserve"> La base de datos en las que trabajaran estas entidades será MongoDB; una base de datos no relacional muy flexible.</w:t>
@@ -4006,7 +4672,7 @@
                     <pic:cNvPicPr/>
                   </pic:nvPicPr>
                   <pic:blipFill>
-                    <a:blip r:embed="rId20"/>
+                    <a:blip r:embed="rId24"/>
                     <a:stretch>
                       <a:fillRect/>
                     </a:stretch>
@@ -4046,7 +4712,7 @@
                     <pic:cNvPicPr/>
                   </pic:nvPicPr>
                   <pic:blipFill>
-                    <a:blip r:embed="rId21"/>
+                    <a:blip r:embed="rId25"/>
                     <a:stretch>
                       <a:fillRect/>
                     </a:stretch>
@@ -4071,11 +4737,11 @@
       <w:pPr>
         <w:pStyle w:val="Ttulo2"/>
       </w:pPr>
-      <w:bookmarkStart w:id="19" w:name="_Toc165484144"/>
+      <w:bookmarkStart w:id="23" w:name="_Toc166168039"/>
       <w:r>
         <w:t>Rutas API</w:t>
       </w:r>
-      <w:bookmarkEnd w:id="19"/>
+      <w:bookmarkEnd w:id="23"/>
     </w:p>
     <w:p>
       <w:pPr>
@@ -4406,7 +5072,25 @@
           <w:bCs/>
           <w:lang w:val="en-US"/>
         </w:rPr>
-        <w:t xml:space="preserve"> /mesas/:mesa_id/tickets</w:t>
+        <w:t xml:space="preserve"> /mesas/:</w:t>
+      </w:r>
+      <w:proofErr w:type="spellStart"/>
+      <w:r>
+        <w:rPr>
+          <w:b/>
+          <w:bCs/>
+          <w:lang w:val="en-US"/>
+        </w:rPr>
+        <w:t>mesa_id</w:t>
+      </w:r>
+      <w:proofErr w:type="spellEnd"/>
+      <w:r>
+        <w:rPr>
+          <w:b/>
+          <w:bCs/>
+          <w:lang w:val="en-US"/>
+        </w:rPr>
+        <w:t>/tickets</w:t>
       </w:r>
     </w:p>
     <w:p>
@@ -4434,7 +5118,25 @@
           <w:bCs/>
           <w:lang w:val="en-US"/>
         </w:rPr>
-        <w:t xml:space="preserve"> /mesas/:mesa_id/tickets</w:t>
+        <w:t xml:space="preserve"> /mesas/:</w:t>
+      </w:r>
+      <w:proofErr w:type="spellStart"/>
+      <w:r>
+        <w:rPr>
+          <w:b/>
+          <w:bCs/>
+          <w:lang w:val="en-US"/>
+        </w:rPr>
+        <w:t>mesa_id</w:t>
+      </w:r>
+      <w:proofErr w:type="spellEnd"/>
+      <w:r>
+        <w:rPr>
+          <w:b/>
+          <w:bCs/>
+          <w:lang w:val="en-US"/>
+        </w:rPr>
+        <w:t>/tickets</w:t>
       </w:r>
     </w:p>
     <w:p>
@@ -4462,7 +5164,25 @@
           <w:bCs/>
           <w:lang w:val="en-US"/>
         </w:rPr>
-        <w:t xml:space="preserve"> /mesas/:mesa_id/tickets/:id</w:t>
+        <w:t xml:space="preserve"> /mesas/:</w:t>
+      </w:r>
+      <w:proofErr w:type="spellStart"/>
+      <w:r>
+        <w:rPr>
+          <w:b/>
+          <w:bCs/>
+          <w:lang w:val="en-US"/>
+        </w:rPr>
+        <w:t>mesa_id</w:t>
+      </w:r>
+      <w:proofErr w:type="spellEnd"/>
+      <w:r>
+        <w:rPr>
+          <w:b/>
+          <w:bCs/>
+          <w:lang w:val="en-US"/>
+        </w:rPr>
+        <w:t>/tickets/:id</w:t>
       </w:r>
     </w:p>
     <w:p>
@@ -4487,7 +5207,23 @@
           <w:b/>
           <w:bCs/>
         </w:rPr>
-        <w:t xml:space="preserve"> /mesas/:mesa_id/tickets/:id</w:t>
+        <w:t xml:space="preserve"> /mesas/:</w:t>
+      </w:r>
+      <w:proofErr w:type="spellStart"/>
+      <w:r>
+        <w:rPr>
+          <w:b/>
+          <w:bCs/>
+        </w:rPr>
+        <w:t>mesa_id</w:t>
+      </w:r>
+      <w:proofErr w:type="spellEnd"/>
+      <w:r>
+        <w:rPr>
+          <w:b/>
+          <w:bCs/>
+        </w:rPr>
+        <w:t>/tickets/:id</w:t>
       </w:r>
     </w:p>
     <w:p>
@@ -4542,8 +5278,36 @@
           <w:bCs/>
           <w:lang w:val="en-US"/>
         </w:rPr>
-        <w:t xml:space="preserve"> /tickets/:ticket_id/pedidos</w:t>
-      </w:r>
+        <w:t xml:space="preserve"> /tickets/:</w:t>
+      </w:r>
+      <w:proofErr w:type="spellStart"/>
+      <w:r>
+        <w:rPr>
+          <w:b/>
+          <w:bCs/>
+          <w:lang w:val="en-US"/>
+        </w:rPr>
+        <w:t>ticket_id</w:t>
+      </w:r>
+      <w:proofErr w:type="spellEnd"/>
+      <w:r>
+        <w:rPr>
+          <w:b/>
+          <w:bCs/>
+          <w:lang w:val="en-US"/>
+        </w:rPr>
+        <w:t>/</w:t>
+      </w:r>
+      <w:proofErr w:type="spellStart"/>
+      <w:r>
+        <w:rPr>
+          <w:b/>
+          <w:bCs/>
+          <w:lang w:val="en-US"/>
+        </w:rPr>
+        <w:t>pedidos</w:t>
+      </w:r>
+      <w:proofErr w:type="spellEnd"/>
     </w:p>
     <w:p>
       <w:pPr>
@@ -4570,8 +5334,36 @@
           <w:bCs/>
           <w:lang w:val="en-US"/>
         </w:rPr>
-        <w:t xml:space="preserve"> /tickets/:ticket_id/pedidos</w:t>
-      </w:r>
+        <w:t xml:space="preserve"> /tickets/:</w:t>
+      </w:r>
+      <w:proofErr w:type="spellStart"/>
+      <w:r>
+        <w:rPr>
+          <w:b/>
+          <w:bCs/>
+          <w:lang w:val="en-US"/>
+        </w:rPr>
+        <w:t>ticket_id</w:t>
+      </w:r>
+      <w:proofErr w:type="spellEnd"/>
+      <w:r>
+        <w:rPr>
+          <w:b/>
+          <w:bCs/>
+          <w:lang w:val="en-US"/>
+        </w:rPr>
+        <w:t>/</w:t>
+      </w:r>
+      <w:proofErr w:type="spellStart"/>
+      <w:r>
+        <w:rPr>
+          <w:b/>
+          <w:bCs/>
+          <w:lang w:val="en-US"/>
+        </w:rPr>
+        <w:t>pedidos</w:t>
+      </w:r>
+      <w:proofErr w:type="spellEnd"/>
     </w:p>
     <w:p>
       <w:pPr>
@@ -4598,7 +5390,43 @@
           <w:bCs/>
           <w:lang w:val="en-US"/>
         </w:rPr>
-        <w:t xml:space="preserve"> /tickets/:ticket_id/pedidos/:id</w:t>
+        <w:t xml:space="preserve"> /tickets/:</w:t>
+      </w:r>
+      <w:proofErr w:type="spellStart"/>
+      <w:r>
+        <w:rPr>
+          <w:b/>
+          <w:bCs/>
+          <w:lang w:val="en-US"/>
+        </w:rPr>
+        <w:t>ticket_id</w:t>
+      </w:r>
+      <w:proofErr w:type="spellEnd"/>
+      <w:r>
+        <w:rPr>
+          <w:b/>
+          <w:bCs/>
+          <w:lang w:val="en-US"/>
+        </w:rPr>
+        <w:t>/</w:t>
+      </w:r>
+      <w:proofErr w:type="spellStart"/>
+      <w:r>
+        <w:rPr>
+          <w:b/>
+          <w:bCs/>
+          <w:lang w:val="en-US"/>
+        </w:rPr>
+        <w:t>pedidos</w:t>
+      </w:r>
+      <w:proofErr w:type="spellEnd"/>
+      <w:r>
+        <w:rPr>
+          <w:b/>
+          <w:bCs/>
+          <w:lang w:val="en-US"/>
+        </w:rPr>
+        <w:t>/:id</w:t>
       </w:r>
     </w:p>
     <w:p>
@@ -4626,7 +5454,43 @@
           <w:bCs/>
           <w:lang w:val="en-US"/>
         </w:rPr>
-        <w:t xml:space="preserve"> /tickets/:ticket_id/pedidos/:id</w:t>
+        <w:t xml:space="preserve"> /tickets/:</w:t>
+      </w:r>
+      <w:proofErr w:type="spellStart"/>
+      <w:r>
+        <w:rPr>
+          <w:b/>
+          <w:bCs/>
+          <w:lang w:val="en-US"/>
+        </w:rPr>
+        <w:t>ticket_id</w:t>
+      </w:r>
+      <w:proofErr w:type="spellEnd"/>
+      <w:r>
+        <w:rPr>
+          <w:b/>
+          <w:bCs/>
+          <w:lang w:val="en-US"/>
+        </w:rPr>
+        <w:t>/</w:t>
+      </w:r>
+      <w:proofErr w:type="spellStart"/>
+      <w:r>
+        <w:rPr>
+          <w:b/>
+          <w:bCs/>
+          <w:lang w:val="en-US"/>
+        </w:rPr>
+        <w:t>pedidos</w:t>
+      </w:r>
+      <w:proofErr w:type="spellEnd"/>
+      <w:r>
+        <w:rPr>
+          <w:b/>
+          <w:bCs/>
+          <w:lang w:val="en-US"/>
+        </w:rPr>
+        <w:t>/:id</w:t>
       </w:r>
     </w:p>
     <w:p>
@@ -4654,7 +5518,43 @@
           <w:bCs/>
           <w:lang w:val="en-US"/>
         </w:rPr>
-        <w:t>/tickets/:ticket_id/pedidos/:id</w:t>
+        <w:t>/tickets/:</w:t>
+      </w:r>
+      <w:proofErr w:type="spellStart"/>
+      <w:r>
+        <w:rPr>
+          <w:b/>
+          <w:bCs/>
+          <w:lang w:val="en-US"/>
+        </w:rPr>
+        <w:t>ticket_id</w:t>
+      </w:r>
+      <w:proofErr w:type="spellEnd"/>
+      <w:r>
+        <w:rPr>
+          <w:b/>
+          <w:bCs/>
+          <w:lang w:val="en-US"/>
+        </w:rPr>
+        <w:t>/</w:t>
+      </w:r>
+      <w:proofErr w:type="spellStart"/>
+      <w:r>
+        <w:rPr>
+          <w:b/>
+          <w:bCs/>
+          <w:lang w:val="en-US"/>
+        </w:rPr>
+        <w:t>pedidos</w:t>
+      </w:r>
+      <w:proofErr w:type="spellEnd"/>
+      <w:r>
+        <w:rPr>
+          <w:b/>
+          <w:bCs/>
+          <w:lang w:val="en-US"/>
+        </w:rPr>
+        <w:t>/:id</w:t>
       </w:r>
     </w:p>
     <w:p>
@@ -4678,6 +5578,7 @@
           <w:lang w:val="en-US"/>
         </w:rPr>
       </w:pPr>
+      <w:proofErr w:type="spellStart"/>
       <w:r>
         <w:rPr>
           <w:b/>
@@ -4686,6 +5587,7 @@
         </w:rPr>
         <w:t>Platos</w:t>
       </w:r>
+      <w:proofErr w:type="spellEnd"/>
     </w:p>
     <w:p>
       <w:pPr>
@@ -4712,8 +5614,18 @@
           <w:bCs/>
           <w:lang w:val="en-US"/>
         </w:rPr>
-        <w:t>/platos</w:t>
-      </w:r>
+        <w:t>/</w:t>
+      </w:r>
+      <w:proofErr w:type="spellStart"/>
+      <w:r>
+        <w:rPr>
+          <w:b/>
+          <w:bCs/>
+          <w:lang w:val="en-US"/>
+        </w:rPr>
+        <w:t>platos</w:t>
+      </w:r>
+      <w:proofErr w:type="spellEnd"/>
     </w:p>
     <w:p>
       <w:pPr>
@@ -4740,8 +5652,18 @@
           <w:bCs/>
           <w:lang w:val="en-US"/>
         </w:rPr>
-        <w:t xml:space="preserve"> /platos</w:t>
-      </w:r>
+        <w:t xml:space="preserve"> /</w:t>
+      </w:r>
+      <w:proofErr w:type="spellStart"/>
+      <w:r>
+        <w:rPr>
+          <w:b/>
+          <w:bCs/>
+          <w:lang w:val="en-US"/>
+        </w:rPr>
+        <w:t>platos</w:t>
+      </w:r>
+      <w:proofErr w:type="spellEnd"/>
     </w:p>
     <w:p>
       <w:pPr>
@@ -4768,7 +5690,25 @@
           <w:bCs/>
           <w:lang w:val="en-US"/>
         </w:rPr>
-        <w:t xml:space="preserve"> /platos/:id</w:t>
+        <w:t xml:space="preserve"> /</w:t>
+      </w:r>
+      <w:proofErr w:type="spellStart"/>
+      <w:r>
+        <w:rPr>
+          <w:b/>
+          <w:bCs/>
+          <w:lang w:val="en-US"/>
+        </w:rPr>
+        <w:t>platos</w:t>
+      </w:r>
+      <w:proofErr w:type="spellEnd"/>
+      <w:r>
+        <w:rPr>
+          <w:b/>
+          <w:bCs/>
+          <w:lang w:val="en-US"/>
+        </w:rPr>
+        <w:t>/:id</w:t>
       </w:r>
     </w:p>
     <w:p>
@@ -4796,7 +5736,25 @@
           <w:bCs/>
           <w:lang w:val="en-US"/>
         </w:rPr>
-        <w:t>/platos/:id</w:t>
+        <w:t>/</w:t>
+      </w:r>
+      <w:proofErr w:type="spellStart"/>
+      <w:r>
+        <w:rPr>
+          <w:b/>
+          <w:bCs/>
+          <w:lang w:val="en-US"/>
+        </w:rPr>
+        <w:t>platos</w:t>
+      </w:r>
+      <w:proofErr w:type="spellEnd"/>
+      <w:r>
+        <w:rPr>
+          <w:b/>
+          <w:bCs/>
+          <w:lang w:val="en-US"/>
+        </w:rPr>
+        <w:t>/:id</w:t>
       </w:r>
     </w:p>
     <w:p>
@@ -4824,7 +5782,25 @@
           <w:bCs/>
           <w:lang w:val="en-US"/>
         </w:rPr>
-        <w:t xml:space="preserve"> /platos/:id</w:t>
+        <w:t xml:space="preserve"> /</w:t>
+      </w:r>
+      <w:proofErr w:type="spellStart"/>
+      <w:r>
+        <w:rPr>
+          <w:b/>
+          <w:bCs/>
+          <w:lang w:val="en-US"/>
+        </w:rPr>
+        <w:t>platos</w:t>
+      </w:r>
+      <w:proofErr w:type="spellEnd"/>
+      <w:r>
+        <w:rPr>
+          <w:b/>
+          <w:bCs/>
+          <w:lang w:val="en-US"/>
+        </w:rPr>
+        <w:t>/:id</w:t>
       </w:r>
     </w:p>
     <w:p>
@@ -5013,12 +5989,21 @@
           <w:bCs/>
         </w:rPr>
       </w:pPr>
-      <w:r>
-        <w:rPr>
-          <w:b/>
-          <w:bCs/>
-        </w:rPr>
-        <w:t>WebSocket para Cocineros</w:t>
+      <w:proofErr w:type="spellStart"/>
+      <w:r>
+        <w:rPr>
+          <w:b/>
+          <w:bCs/>
+        </w:rPr>
+        <w:t>WebSocket</w:t>
+      </w:r>
+      <w:proofErr w:type="spellEnd"/>
+      <w:r>
+        <w:rPr>
+          <w:b/>
+          <w:bCs/>
+        </w:rPr>
+        <w:t xml:space="preserve"> para Cocineros</w:t>
       </w:r>
     </w:p>
     <w:p>
@@ -5058,21 +6043,21 @@
       <w:pPr>
         <w:pStyle w:val="Ttulo2"/>
       </w:pPr>
-      <w:bookmarkStart w:id="20" w:name="_Toc165484145"/>
+      <w:bookmarkStart w:id="24" w:name="_Toc166168040"/>
       <w:r>
         <w:t>Estructura del código</w:t>
       </w:r>
-      <w:bookmarkEnd w:id="20"/>
+      <w:bookmarkEnd w:id="24"/>
     </w:p>
     <w:p>
       <w:pPr>
         <w:pStyle w:val="Ttulo3"/>
       </w:pPr>
-      <w:bookmarkStart w:id="21" w:name="_Toc165484146"/>
+      <w:bookmarkStart w:id="25" w:name="_Toc166168041"/>
       <w:r>
         <w:t>Librerías</w:t>
       </w:r>
-      <w:bookmarkEnd w:id="21"/>
+      <w:bookmarkEnd w:id="25"/>
     </w:p>
     <w:p>
       <w:r>
@@ -5094,7 +6079,23 @@
         </w:numPr>
       </w:pPr>
       <w:r>
-        <w:t>Express: Framework de desarrollo para facilitar la elaboración del servidor, consta de un sistema avanzado de routing y librerías para parsear las cookies u otros.</w:t>
+        <w:t xml:space="preserve">Express: Framework de desarrollo para facilitar la elaboración del servidor, consta de un sistema avanzado de </w:t>
+      </w:r>
+      <w:proofErr w:type="spellStart"/>
+      <w:r>
+        <w:t>routing</w:t>
+      </w:r>
+      <w:proofErr w:type="spellEnd"/>
+      <w:r>
+        <w:t xml:space="preserve"> y librerías para </w:t>
+      </w:r>
+      <w:proofErr w:type="spellStart"/>
+      <w:r>
+        <w:t>parsear</w:t>
+      </w:r>
+      <w:proofErr w:type="spellEnd"/>
+      <w:r>
+        <w:t xml:space="preserve"> las cookies u otros.</w:t>
       </w:r>
     </w:p>
     <w:p>
@@ -5105,15 +6106,28 @@
           <w:numId w:val="1"/>
         </w:numPr>
       </w:pPr>
+      <w:proofErr w:type="spellStart"/>
       <w:r>
         <w:lastRenderedPageBreak/>
-        <w:t xml:space="preserve">Mongoose: Interfaz para la base de datos </w:t>
+        <w:t>Mongoose</w:t>
+      </w:r>
+      <w:proofErr w:type="spellEnd"/>
+      <w:r>
+        <w:t xml:space="preserve">: Interfaz para la base de datos </w:t>
       </w:r>
       <w:r>
         <w:t>M</w:t>
       </w:r>
       <w:r>
-        <w:t>ongo, permite crear Schemas (Estructuras de objetos) y muchas funciones añadidas.</w:t>
+        <w:t xml:space="preserve">ongo, permite crear </w:t>
+      </w:r>
+      <w:proofErr w:type="spellStart"/>
+      <w:r>
+        <w:t>Schemas</w:t>
+      </w:r>
+      <w:proofErr w:type="spellEnd"/>
+      <w:r>
+        <w:t xml:space="preserve"> (Estructuras de objetos) y muchas funciones añadidas.</w:t>
       </w:r>
     </w:p>
     <w:p>
@@ -5124,9 +6138,11 @@
           <w:numId w:val="1"/>
         </w:numPr>
       </w:pPr>
+      <w:proofErr w:type="spellStart"/>
       <w:r>
         <w:t>Bcrypt</w:t>
       </w:r>
+      <w:proofErr w:type="spellEnd"/>
       <w:r>
         <w:t>:</w:t>
       </w:r>
@@ -5145,8 +6161,13 @@
           <w:numId w:val="1"/>
         </w:numPr>
       </w:pPr>
-      <w:r>
-        <w:t>Jsonwebtokens: Librería para generar tokens con una carga que se pueden codificar, decodificar y verificar mediante una contraseña. Es muy útil su uso para el sistema de autentificación y persistencia de la sesión.</w:t>
+      <w:proofErr w:type="spellStart"/>
+      <w:r>
+        <w:t>Jsonwebtokens</w:t>
+      </w:r>
+      <w:proofErr w:type="spellEnd"/>
+      <w:r>
+        <w:t>: Librería para generar tokens con una carga que se pueden codificar, decodificar y verificar mediante una contraseña. Es muy útil su uso para el sistema de autentificación y persistencia de la sesión.</w:t>
       </w:r>
     </w:p>
     <w:p>
@@ -5162,11 +6183,40 @@
           <w:numId w:val="1"/>
         </w:numPr>
       </w:pPr>
-      <w:r>
-        <w:t>React: Framework de javascript creado por Facebook (actualmente META) q</w:t>
-      </w:r>
-      <w:r>
-        <w:t>ue facilita mucho la creación de software mediante la encapsulación de código, tanto el lenguaje de marcado como las funcionalidades, para una mayor reutilización de este. Es actualmente el framework de javascript más usado en la actualidad.</w:t>
+      <w:proofErr w:type="spellStart"/>
+      <w:r>
+        <w:t>React</w:t>
+      </w:r>
+      <w:proofErr w:type="spellEnd"/>
+      <w:r>
+        <w:t xml:space="preserve">: Framework de </w:t>
+      </w:r>
+      <w:proofErr w:type="spellStart"/>
+      <w:r>
+        <w:t>javascript</w:t>
+      </w:r>
+      <w:proofErr w:type="spellEnd"/>
+      <w:r>
+        <w:t xml:space="preserve"> creado por Facebook (actualmente META) q</w:t>
+      </w:r>
+      <w:r>
+        <w:t xml:space="preserve">ue facilita mucho la creación de software mediante la encapsulación de código, tanto el lenguaje de marcado como las funcionalidades, para una mayor reutilización de este. Es actualmente el </w:t>
+      </w:r>
+      <w:proofErr w:type="spellStart"/>
+      <w:r>
+        <w:t>framework</w:t>
+      </w:r>
+      <w:proofErr w:type="spellEnd"/>
+      <w:r>
+        <w:t xml:space="preserve"> de </w:t>
+      </w:r>
+      <w:proofErr w:type="spellStart"/>
+      <w:r>
+        <w:t>javascript</w:t>
+      </w:r>
+      <w:proofErr w:type="spellEnd"/>
+      <w:r>
+        <w:t xml:space="preserve"> más usado en la actualidad.</w:t>
       </w:r>
     </w:p>
     <w:p>
@@ -5189,8 +6239,13 @@
           <w:numId w:val="1"/>
         </w:numPr>
       </w:pPr>
-      <w:r>
-        <w:t>Sonner: Librería que se encarga de las notificaciones mediante cuadros de diferentes colores.</w:t>
+      <w:proofErr w:type="spellStart"/>
+      <w:r>
+        <w:t>Sonner</w:t>
+      </w:r>
+      <w:proofErr w:type="spellEnd"/>
+      <w:r>
+        <w:t>: Librería que se encarga de las notificaciones mediante cuadros de diferentes colores.</w:t>
       </w:r>
     </w:p>
     <w:p>
@@ -5201,15 +6256,44 @@
           <w:numId w:val="1"/>
         </w:numPr>
       </w:pPr>
-      <w:r>
-        <w:t xml:space="preserve">React-router-dom: Librería hecha para react pero que no es parte de ella directamente, la uso para manejar las rutas de la aplicación y crear una </w:t>
+      <w:proofErr w:type="spellStart"/>
+      <w:r>
+        <w:t>React</w:t>
+      </w:r>
+      <w:proofErr w:type="spellEnd"/>
+      <w:r>
+        <w:t>-</w:t>
+      </w:r>
+      <w:proofErr w:type="spellStart"/>
+      <w:r>
+        <w:t>router</w:t>
+      </w:r>
+      <w:proofErr w:type="spellEnd"/>
+      <w:r>
+        <w:t xml:space="preserve">-dom: Librería hecha para </w:t>
+      </w:r>
+      <w:proofErr w:type="spellStart"/>
+      <w:r>
+        <w:t>react</w:t>
+      </w:r>
+      <w:proofErr w:type="spellEnd"/>
+      <w:r>
+        <w:t xml:space="preserve"> pero que no es parte de ella directamente, la uso para manejar las rutas de la aplicación y crear una </w:t>
       </w:r>
       <w:r>
         <w:rPr>
           <w:u w:val="single"/>
         </w:rPr>
-        <w:t>SPA (Single Page Application</w:t>
-      </w:r>
+        <w:t xml:space="preserve">SPA (Single Page </w:t>
+      </w:r>
+      <w:proofErr w:type="spellStart"/>
+      <w:r>
+        <w:rPr>
+          <w:u w:val="single"/>
+        </w:rPr>
+        <w:t>Application</w:t>
+      </w:r>
+      <w:proofErr w:type="spellEnd"/>
       <w:r>
         <w:t>).</w:t>
       </w:r>
@@ -5218,11 +6302,11 @@
       <w:pPr>
         <w:pStyle w:val="Ttulo2"/>
       </w:pPr>
-      <w:bookmarkStart w:id="22" w:name="_Toc165484147"/>
+      <w:bookmarkStart w:id="26" w:name="_Toc166168042"/>
       <w:r>
         <w:t>Pruebas</w:t>
       </w:r>
-      <w:bookmarkEnd w:id="22"/>
+      <w:bookmarkEnd w:id="26"/>
     </w:p>
     <w:p/>
     <w:p>
@@ -5243,32 +6327,324 @@
       <w:pPr>
         <w:pStyle w:val="Ttulo1"/>
       </w:pPr>
-      <w:bookmarkStart w:id="23" w:name="_Toc165484148"/>
+      <w:bookmarkStart w:id="27" w:name="_Toc166168043"/>
       <w:r>
         <w:lastRenderedPageBreak/>
         <w:t>Manuales de usuario</w:t>
       </w:r>
-      <w:bookmarkEnd w:id="23"/>
+      <w:bookmarkEnd w:id="27"/>
     </w:p>
     <w:p>
       <w:pPr>
         <w:pStyle w:val="Ttulo2"/>
       </w:pPr>
-      <w:bookmarkStart w:id="24" w:name="_Toc165484149"/>
+      <w:bookmarkStart w:id="28" w:name="_Toc166168044"/>
       <w:r>
         <w:t>Instalación</w:t>
       </w:r>
-      <w:bookmarkEnd w:id="24"/>
+      <w:bookmarkEnd w:id="28"/>
+    </w:p>
+    <w:p>
+      <w:pPr>
+        <w:pStyle w:val="Prrafodelista"/>
+        <w:numPr>
+          <w:ilvl w:val="0"/>
+          <w:numId w:val="4"/>
+        </w:numPr>
+      </w:pPr>
+      <w:r>
+        <w:t>Descargar</w:t>
+      </w:r>
+      <w:r>
+        <w:t xml:space="preserve"> los siguientes softwares para poder empezar:</w:t>
+      </w:r>
+    </w:p>
+    <w:p>
+      <w:pPr>
+        <w:pStyle w:val="Prrafodelista"/>
+        <w:numPr>
+          <w:ilvl w:val="1"/>
+          <w:numId w:val="1"/>
+        </w:numPr>
+      </w:pPr>
+      <w:r>
+        <w:t>Node.js</w:t>
+      </w:r>
+      <w:r>
+        <w:t xml:space="preserve"> (versión 20 o superior, 22 recomendada)</w:t>
+      </w:r>
+      <w:r>
+        <w:t xml:space="preserve">: </w:t>
+      </w:r>
+      <w:hyperlink r:id="rId26" w:history="1">
+        <w:r>
+          <w:rPr>
+            <w:rStyle w:val="Hipervnculo"/>
+          </w:rPr>
+          <w:t>https://nodejs.org/e</w:t>
+        </w:r>
+        <w:r>
+          <w:rPr>
+            <w:rStyle w:val="Hipervnculo"/>
+          </w:rPr>
+          <w:t>n</w:t>
+        </w:r>
+      </w:hyperlink>
+    </w:p>
+    <w:p>
+      <w:pPr>
+        <w:pStyle w:val="Prrafodelista"/>
+        <w:numPr>
+          <w:ilvl w:val="1"/>
+          <w:numId w:val="1"/>
+        </w:numPr>
+        <w:rPr>
+          <w:lang w:val="en-US"/>
+        </w:rPr>
+      </w:pPr>
+      <w:r>
+        <w:rPr>
+          <w:lang w:val="en-US"/>
+        </w:rPr>
+        <w:t xml:space="preserve">MongoDB: </w:t>
+      </w:r>
+      <w:hyperlink r:id="rId27" w:history="1">
+        <w:r>
+          <w:rPr>
+            <w:rStyle w:val="Hipervnculo"/>
+            <w:lang w:val="en-US"/>
+          </w:rPr>
+          <w:t>https://www.mongodb.com/try/download/community</w:t>
+        </w:r>
+      </w:hyperlink>
+    </w:p>
+    <w:p>
+      <w:pPr>
+        <w:pStyle w:val="Prrafodelista"/>
+        <w:numPr>
+          <w:ilvl w:val="1"/>
+          <w:numId w:val="1"/>
+        </w:numPr>
+        <w:rPr>
+          <w:lang w:val="en-US"/>
+        </w:rPr>
+      </w:pPr>
+      <w:r>
+        <w:rPr>
+          <w:lang w:val="en-US"/>
+        </w:rPr>
+        <w:t xml:space="preserve">Git: </w:t>
+      </w:r>
+      <w:hyperlink r:id="rId28" w:history="1">
+        <w:r>
+          <w:rPr>
+            <w:rStyle w:val="Hipervnculo"/>
+            <w:lang w:val="en-US"/>
+          </w:rPr>
+          <w:t>https://git-scm.com/</w:t>
+        </w:r>
+      </w:hyperlink>
+    </w:p>
+    <w:p>
+      <w:pPr>
+        <w:pStyle w:val="Prrafodelista"/>
+        <w:numPr>
+          <w:ilvl w:val="0"/>
+          <w:numId w:val="4"/>
+        </w:numPr>
+      </w:pPr>
+      <w:r>
+        <w:t>Descargar una copia del p</w:t>
+      </w:r>
+      <w:r>
+        <w:t>royecto con el comando “</w:t>
+      </w:r>
+      <w:proofErr w:type="spellStart"/>
+      <w:r>
+        <w:t>git</w:t>
+      </w:r>
+      <w:proofErr w:type="spellEnd"/>
+      <w:r>
+        <w:t xml:space="preserve"> clone </w:t>
+      </w:r>
+      <w:hyperlink r:id="rId29" w:history="1">
+        <w:r>
+          <w:rPr>
+            <w:rStyle w:val="Hipervnculo"/>
+          </w:rPr>
+          <w:t>https://github.com/FerZeg/TFG.git</w:t>
+        </w:r>
+      </w:hyperlink>
+      <w:r>
+        <w:t>”</w:t>
+      </w:r>
+    </w:p>
+    <w:p>
+      <w:pPr>
+        <w:pStyle w:val="Prrafodelista"/>
+        <w:numPr>
+          <w:ilvl w:val="0"/>
+          <w:numId w:val="4"/>
+        </w:numPr>
+      </w:pPr>
+      <w:r>
+        <w:t xml:space="preserve">Abrir 3 terminales, como recomendación abrir 3 pestañas diferentes en el Visual Studio </w:t>
+      </w:r>
+      <w:proofErr w:type="spellStart"/>
+      <w:r>
+        <w:t>Code</w:t>
+      </w:r>
+      <w:proofErr w:type="spellEnd"/>
+      <w:r>
+        <w:t xml:space="preserve"> ya que la parte del servidor y los 2 </w:t>
+      </w:r>
+      <w:proofErr w:type="spellStart"/>
+      <w:r>
+        <w:t>frontends</w:t>
+      </w:r>
+      <w:proofErr w:type="spellEnd"/>
+      <w:r>
+        <w:t xml:space="preserve"> están </w:t>
+      </w:r>
+      <w:proofErr w:type="spellStart"/>
+      <w:r>
+        <w:t>separados.Las</w:t>
+      </w:r>
+      <w:proofErr w:type="spellEnd"/>
+      <w:r>
+        <w:t xml:space="preserve"> carpetas son las siguientes en las que debes situarte:</w:t>
+      </w:r>
+    </w:p>
+    <w:p>
+      <w:pPr>
+        <w:pStyle w:val="Prrafodelista"/>
+        <w:numPr>
+          <w:ilvl w:val="1"/>
+          <w:numId w:val="4"/>
+        </w:numPr>
+      </w:pPr>
+      <w:r>
+        <w:t>\TFG\Código\</w:t>
+      </w:r>
+      <w:proofErr w:type="spellStart"/>
+      <w:r>
+        <w:t>Backend</w:t>
+      </w:r>
+      <w:proofErr w:type="spellEnd"/>
+    </w:p>
+    <w:p>
+      <w:pPr>
+        <w:pStyle w:val="Prrafodelista"/>
+        <w:numPr>
+          <w:ilvl w:val="1"/>
+          <w:numId w:val="4"/>
+        </w:numPr>
+      </w:pPr>
+      <w:r>
+        <w:t>\TFG\Código\</w:t>
+      </w:r>
+      <w:proofErr w:type="spellStart"/>
+      <w:r>
+        <w:t>Frontends</w:t>
+      </w:r>
+      <w:proofErr w:type="spellEnd"/>
+      <w:r>
+        <w:t>\cocina</w:t>
+      </w:r>
+    </w:p>
+    <w:p>
+      <w:pPr>
+        <w:pStyle w:val="Prrafodelista"/>
+        <w:numPr>
+          <w:ilvl w:val="1"/>
+          <w:numId w:val="4"/>
+        </w:numPr>
+      </w:pPr>
+      <w:r>
+        <w:t>\TFG\Código\</w:t>
+      </w:r>
+      <w:proofErr w:type="spellStart"/>
+      <w:r>
+        <w:t>Frontends</w:t>
+      </w:r>
+      <w:proofErr w:type="spellEnd"/>
+      <w:r>
+        <w:t>\c</w:t>
+      </w:r>
+      <w:r>
+        <w:t>liente</w:t>
+      </w:r>
+    </w:p>
+    <w:p>
+      <w:pPr>
+        <w:pStyle w:val="Prrafodelista"/>
+        <w:numPr>
+          <w:ilvl w:val="0"/>
+          <w:numId w:val="4"/>
+        </w:numPr>
+      </w:pPr>
+      <w:r>
+        <w:t>Instalar las dependencias con el manejador de paquetes que viene con Node.js por defecto NPM (</w:t>
+      </w:r>
+      <w:proofErr w:type="spellStart"/>
+      <w:r>
+        <w:t>Node</w:t>
+      </w:r>
+      <w:proofErr w:type="spellEnd"/>
+      <w:r>
+        <w:t xml:space="preserve"> </w:t>
+      </w:r>
+      <w:proofErr w:type="spellStart"/>
+      <w:r>
+        <w:t>Package</w:t>
+      </w:r>
+      <w:proofErr w:type="spellEnd"/>
+      <w:r>
+        <w:t xml:space="preserve"> Manager), “</w:t>
+      </w:r>
+      <w:proofErr w:type="spellStart"/>
+      <w:r>
+        <w:t>npm</w:t>
+      </w:r>
+      <w:proofErr w:type="spellEnd"/>
+      <w:r>
+        <w:t xml:space="preserve"> </w:t>
+      </w:r>
+      <w:proofErr w:type="spellStart"/>
+      <w:r>
+        <w:t>install</w:t>
+      </w:r>
+      <w:proofErr w:type="spellEnd"/>
+      <w:r>
+        <w:t xml:space="preserve">”. Se pueden usar otros más eficientes como </w:t>
+      </w:r>
+      <w:proofErr w:type="spellStart"/>
+      <w:r>
+        <w:t>pnpm</w:t>
+      </w:r>
+      <w:proofErr w:type="spellEnd"/>
+      <w:r>
+        <w:t xml:space="preserve"> que debes instalar antes usando este mismo. Esto debe hacerse en cada una de las carpetas al ser proyectos diferentes.</w:t>
+      </w:r>
+    </w:p>
+    <w:p>
+      <w:pPr>
+        <w:pStyle w:val="Prrafodelista"/>
+        <w:numPr>
+          <w:ilvl w:val="0"/>
+          <w:numId w:val="4"/>
+        </w:numPr>
+      </w:pPr>
     </w:p>
     <w:p>
       <w:pPr>
         <w:pStyle w:val="Ttulo2"/>
       </w:pPr>
-      <w:bookmarkStart w:id="25" w:name="_Toc165484150"/>
+      <w:bookmarkStart w:id="29" w:name="_Toc166168045"/>
       <w:r>
         <w:t>Uso</w:t>
       </w:r>
-      <w:bookmarkEnd w:id="25"/>
+      <w:bookmarkEnd w:id="29"/>
     </w:p>
     <w:p>
       <w:pPr>
@@ -5288,32 +6664,32 @@
       <w:pPr>
         <w:pStyle w:val="Ttulo1"/>
       </w:pPr>
-      <w:bookmarkStart w:id="26" w:name="_Toc165484151"/>
+      <w:bookmarkStart w:id="30" w:name="_Toc166168046"/>
       <w:r>
         <w:lastRenderedPageBreak/>
         <w:t>Conclusiones y ampliaciones</w:t>
       </w:r>
-      <w:bookmarkEnd w:id="26"/>
+      <w:bookmarkEnd w:id="30"/>
     </w:p>
     <w:p>
       <w:pPr>
         <w:pStyle w:val="Ttulo2"/>
       </w:pPr>
-      <w:bookmarkStart w:id="27" w:name="_Toc165484152"/>
+      <w:bookmarkStart w:id="31" w:name="_Toc166168047"/>
       <w:r>
         <w:t>Conclusiones</w:t>
       </w:r>
-      <w:bookmarkEnd w:id="27"/>
+      <w:bookmarkEnd w:id="31"/>
     </w:p>
     <w:p>
       <w:pPr>
         <w:pStyle w:val="Ttulo2"/>
       </w:pPr>
-      <w:bookmarkStart w:id="28" w:name="_Toc165484153"/>
+      <w:bookmarkStart w:id="32" w:name="_Toc166168048"/>
       <w:r>
         <w:t>Ampliaciones</w:t>
       </w:r>
-      <w:bookmarkEnd w:id="28"/>
+      <w:bookmarkEnd w:id="32"/>
     </w:p>
     <w:p>
       <w:pPr>
@@ -5333,12 +6709,12 @@
       <w:pPr>
         <w:pStyle w:val="Ttulo2"/>
       </w:pPr>
-      <w:bookmarkStart w:id="29" w:name="_Toc165484154"/>
+      <w:bookmarkStart w:id="33" w:name="_Toc166168049"/>
       <w:r>
         <w:lastRenderedPageBreak/>
         <w:t>Relación de ficheros en formato digital</w:t>
       </w:r>
-      <w:bookmarkEnd w:id="29"/>
+      <w:bookmarkEnd w:id="33"/>
     </w:p>
     <w:p>
       <w:pPr>
@@ -5358,12 +6734,12 @@
       <w:pPr>
         <w:pStyle w:val="Ttulo1"/>
       </w:pPr>
-      <w:bookmarkStart w:id="30" w:name="_Toc165484155"/>
+      <w:bookmarkStart w:id="34" w:name="_Toc166168050"/>
       <w:r>
         <w:lastRenderedPageBreak/>
         <w:t>Bibliografía</w:t>
       </w:r>
-      <w:bookmarkEnd w:id="30"/>
+      <w:bookmarkEnd w:id="34"/>
     </w:p>
     <w:p>
       <w:pPr>
@@ -5388,7 +6764,7 @@
           <w:szCs w:val="40"/>
         </w:rPr>
       </w:pPr>
-      <w:hyperlink r:id="rId22" w:history="1">
+      <w:hyperlink r:id="rId30" w:history="1">
         <w:r>
           <w:rPr>
             <w:rStyle w:val="Hipervnculo"/>
@@ -5414,7 +6790,7 @@
           <w:u w:val="none"/>
         </w:rPr>
       </w:pPr>
-      <w:hyperlink r:id="rId23" w:history="1">
+      <w:hyperlink r:id="rId31" w:history="1">
         <w:r>
           <w:rPr>
             <w:rStyle w:val="Hipervnculo"/>
@@ -5443,7 +6819,7 @@
           <w:szCs w:val="40"/>
         </w:rPr>
       </w:pPr>
-      <w:hyperlink r:id="rId24" w:history="1">
+      <w:hyperlink r:id="rId32" w:history="1">
         <w:r>
           <w:rPr>
             <w:rStyle w:val="Hipervnculo"/>
@@ -5459,12 +6835,12 @@
       <w:pPr>
         <w:pStyle w:val="Ttulo1"/>
       </w:pPr>
-      <w:bookmarkStart w:id="31" w:name="_Toc165484156"/>
+      <w:bookmarkStart w:id="35" w:name="_Toc166168051"/>
       <w:r>
         <w:lastRenderedPageBreak/>
         <w:t>Glosario</w:t>
       </w:r>
-      <w:bookmarkEnd w:id="31"/>
+      <w:bookmarkEnd w:id="35"/>
     </w:p>
     <w:p>
       <w:pPr>
@@ -5483,7 +6859,23 @@
           <w:b/>
           <w:bCs/>
         </w:rPr>
-        <w:t xml:space="preserve">CDN (Content Delivery Network): </w:t>
+        <w:t xml:space="preserve">CDN (Content </w:t>
+      </w:r>
+      <w:proofErr w:type="spellStart"/>
+      <w:r>
+        <w:rPr>
+          <w:b/>
+          <w:bCs/>
+        </w:rPr>
+        <w:t>Delivery</w:t>
+      </w:r>
+      <w:proofErr w:type="spellEnd"/>
+      <w:r>
+        <w:rPr>
+          <w:b/>
+          <w:bCs/>
+        </w:rPr>
+        <w:t xml:space="preserve"> Network): </w:t>
       </w:r>
       <w:r>
         <w:t>Red de servidores interconecta</w:t>
@@ -5509,7 +6901,23 @@
           <w:b/>
           <w:bCs/>
         </w:rPr>
-        <w:t>CD (Continuos Deployment):</w:t>
+        <w:t xml:space="preserve">CD (Continuos </w:t>
+      </w:r>
+      <w:proofErr w:type="spellStart"/>
+      <w:r>
+        <w:rPr>
+          <w:b/>
+          <w:bCs/>
+        </w:rPr>
+        <w:t>Deployment</w:t>
+      </w:r>
+      <w:proofErr w:type="spellEnd"/>
+      <w:r>
+        <w:rPr>
+          <w:b/>
+          <w:bCs/>
+        </w:rPr>
+        <w:t>):</w:t>
       </w:r>
       <w:r>
         <w:t xml:space="preserve"> Es una estrategia por la cual se publican automáticamente los cambios hechos a producción (producto final).</w:t>
@@ -5532,7 +6940,23 @@
           <w:b/>
           <w:bCs/>
         </w:rPr>
-        <w:t>SPA (Single Page Application):</w:t>
+        <w:t xml:space="preserve">SPA (Single Page </w:t>
+      </w:r>
+      <w:proofErr w:type="spellStart"/>
+      <w:r>
+        <w:rPr>
+          <w:b/>
+          <w:bCs/>
+        </w:rPr>
+        <w:t>Application</w:t>
+      </w:r>
+      <w:proofErr w:type="spellEnd"/>
+      <w:r>
+        <w:rPr>
+          <w:b/>
+          <w:bCs/>
+        </w:rPr>
+        <w:t>):</w:t>
       </w:r>
       <w:r>
         <w:t xml:space="preserve"> Aplicación web que interactú</w:t>
@@ -5542,7 +6966,7 @@
       </w:r>
     </w:p>
     <w:sectPr>
-      <w:footerReference w:type="default" r:id="rId25"/>
+      <w:footerReference w:type="default" r:id="rId33"/>
       <w:pgSz w:w="11906" w:h="16838"/>
       <w:pgMar w:top="1417" w:right="1701" w:bottom="1417" w:left="1701" w:header="708" w:footer="708" w:gutter="0"/>
       <w:cols w:space="708"/>
@@ -5785,7 +7209,7 @@
         <w:rFonts w:ascii="Calibri" w:eastAsia="Calibri" w:hAnsi="Calibri" w:cs="Calibri" w:hint="default"/>
       </w:rPr>
     </w:lvl>
-    <w:lvl w:ilvl="1" w:tplc="0C0A0003" w:tentative="1">
+    <w:lvl w:ilvl="1" w:tplc="0C0A0003">
       <w:start w:val="1"/>
       <w:numFmt w:val="bullet"/>
       <w:lvlText w:val="o"/>
@@ -5994,6 +7418,95 @@
       </w:rPr>
     </w:lvl>
   </w:abstractNum>
+  <w:abstractNum w:abstractNumId="3" w15:restartNumberingAfterBreak="0">
+    <w:nsid w:val="480518F8"/>
+    <w:multiLevelType w:val="hybridMultilevel"/>
+    <w:tmpl w:val="AA725998"/>
+    <w:lvl w:ilvl="0" w:tplc="0C0A000F">
+      <w:start w:val="1"/>
+      <w:numFmt w:val="decimal"/>
+      <w:lvlText w:val="%1."/>
+      <w:lvlJc w:val="left"/>
+      <w:pPr>
+        <w:ind w:left="720" w:hanging="360"/>
+      </w:pPr>
+      <w:rPr>
+        <w:rFonts w:hint="default"/>
+      </w:rPr>
+    </w:lvl>
+    <w:lvl w:ilvl="1" w:tplc="0C0A0019">
+      <w:start w:val="1"/>
+      <w:numFmt w:val="lowerLetter"/>
+      <w:lvlText w:val="%2."/>
+      <w:lvlJc w:val="left"/>
+      <w:pPr>
+        <w:ind w:left="1440" w:hanging="360"/>
+      </w:pPr>
+    </w:lvl>
+    <w:lvl w:ilvl="2" w:tplc="0C0A001B" w:tentative="1">
+      <w:start w:val="1"/>
+      <w:numFmt w:val="lowerRoman"/>
+      <w:lvlText w:val="%3."/>
+      <w:lvlJc w:val="right"/>
+      <w:pPr>
+        <w:ind w:left="2160" w:hanging="180"/>
+      </w:pPr>
+    </w:lvl>
+    <w:lvl w:ilvl="3" w:tplc="0C0A000F" w:tentative="1">
+      <w:start w:val="1"/>
+      <w:numFmt w:val="decimal"/>
+      <w:lvlText w:val="%4."/>
+      <w:lvlJc w:val="left"/>
+      <w:pPr>
+        <w:ind w:left="2880" w:hanging="360"/>
+      </w:pPr>
+    </w:lvl>
+    <w:lvl w:ilvl="4" w:tplc="0C0A0019" w:tentative="1">
+      <w:start w:val="1"/>
+      <w:numFmt w:val="lowerLetter"/>
+      <w:lvlText w:val="%5."/>
+      <w:lvlJc w:val="left"/>
+      <w:pPr>
+        <w:ind w:left="3600" w:hanging="360"/>
+      </w:pPr>
+    </w:lvl>
+    <w:lvl w:ilvl="5" w:tplc="0C0A001B" w:tentative="1">
+      <w:start w:val="1"/>
+      <w:numFmt w:val="lowerRoman"/>
+      <w:lvlText w:val="%6."/>
+      <w:lvlJc w:val="right"/>
+      <w:pPr>
+        <w:ind w:left="4320" w:hanging="180"/>
+      </w:pPr>
+    </w:lvl>
+    <w:lvl w:ilvl="6" w:tplc="0C0A000F" w:tentative="1">
+      <w:start w:val="1"/>
+      <w:numFmt w:val="decimal"/>
+      <w:lvlText w:val="%7."/>
+      <w:lvlJc w:val="left"/>
+      <w:pPr>
+        <w:ind w:left="5040" w:hanging="360"/>
+      </w:pPr>
+    </w:lvl>
+    <w:lvl w:ilvl="7" w:tplc="0C0A0019" w:tentative="1">
+      <w:start w:val="1"/>
+      <w:numFmt w:val="lowerLetter"/>
+      <w:lvlText w:val="%8."/>
+      <w:lvlJc w:val="left"/>
+      <w:pPr>
+        <w:ind w:left="5760" w:hanging="360"/>
+      </w:pPr>
+    </w:lvl>
+    <w:lvl w:ilvl="8" w:tplc="0C0A001B" w:tentative="1">
+      <w:start w:val="1"/>
+      <w:numFmt w:val="lowerRoman"/>
+      <w:lvlText w:val="%9."/>
+      <w:lvlJc w:val="right"/>
+      <w:pPr>
+        <w:ind w:left="6480" w:hanging="180"/>
+      </w:pPr>
+    </w:lvl>
+  </w:abstractNum>
   <w:num w:numId="1" w16cid:durableId="711883607">
     <w:abstractNumId w:val="1"/>
   </w:num>
@@ -6002,6 +7515,9 @@
   </w:num>
   <w:num w:numId="3" w16cid:durableId="524054948">
     <w:abstractNumId w:val="2"/>
+  </w:num>
+  <w:num w:numId="4" w16cid:durableId="1738473917">
+    <w:abstractNumId w:val="3"/>
   </w:num>
 </w:numbering>
 </file>

</xml_diff>

<commit_message>
Creada la parte del cliente
</commit_message>
<xml_diff>
--- a/Documentos/Documentos Propios/Memoria.docx
+++ b/Documentos/Documentos Propios/Memoria.docx
@@ -4316,6 +4316,9 @@
     </w:p>
     <w:p>
       <w:r>
+        <w:rPr>
+          <w:noProof/>
+        </w:rPr>
         <w:drawing>
           <wp:inline distT="0" distB="0" distL="0" distR="0" wp14:anchorId="4E0F2DBD" wp14:editId="674FFA44">
             <wp:extent cx="5400040" cy="3401060"/>
@@ -4366,6 +4369,9 @@
     </w:p>
     <w:p>
       <w:r>
+        <w:rPr>
+          <w:noProof/>
+        </w:rPr>
         <w:drawing>
           <wp:inline distT="0" distB="0" distL="0" distR="0" wp14:anchorId="7FADBCA1" wp14:editId="1C8B9B8D">
             <wp:extent cx="5400040" cy="2522220"/>
@@ -4415,6 +4421,9 @@
     </w:p>
     <w:p>
       <w:r>
+        <w:rPr>
+          <w:noProof/>
+        </w:rPr>
         <w:drawing>
           <wp:inline distT="0" distB="0" distL="0" distR="0" wp14:anchorId="1850A8FF" wp14:editId="326E827A">
             <wp:extent cx="5400040" cy="2506980"/>
@@ -4469,6 +4478,9 @@
     </w:p>
     <w:p>
       <w:r>
+        <w:rPr>
+          <w:noProof/>
+        </w:rPr>
         <w:drawing>
           <wp:inline distT="0" distB="0" distL="0" distR="0" wp14:anchorId="7F360C0A" wp14:editId="72987FA3">
             <wp:extent cx="5400040" cy="2493010"/>
@@ -6408,15 +6420,32 @@
         </w:rPr>
         <w:t xml:space="preserve">MongoDB: </w:t>
       </w:r>
-      <w:hyperlink r:id="rId27" w:history="1">
-        <w:r>
-          <w:rPr>
-            <w:rStyle w:val="Hipervnculo"/>
-            <w:lang w:val="en-US"/>
-          </w:rPr>
-          <w:t>https://www.mongodb.com/try/download/community</w:t>
-        </w:r>
-      </w:hyperlink>
+      <w:r>
+        <w:fldChar w:fldCharType="begin"/>
+      </w:r>
+      <w:r>
+        <w:rPr>
+          <w:lang w:val="en-US"/>
+        </w:rPr>
+        <w:instrText>HYPERLINK "https://www.mongodb.com/try/download/community"</w:instrText>
+      </w:r>
+      <w:r>
+        <w:fldChar w:fldCharType="separate"/>
+      </w:r>
+      <w:r>
+        <w:rPr>
+          <w:rStyle w:val="Hipervnculo"/>
+          <w:lang w:val="en-US"/>
+        </w:rPr>
+        <w:t>https://www.mongodb.com/try/download/community</w:t>
+      </w:r>
+      <w:r>
+        <w:rPr>
+          <w:rStyle w:val="Hipervnculo"/>
+          <w:lang w:val="en-US"/>
+        </w:rPr>
+        <w:fldChar w:fldCharType="end"/>
+      </w:r>
     </w:p>
     <w:p>
       <w:pPr>
@@ -6435,7 +6464,7 @@
         </w:rPr>
         <w:t xml:space="preserve">Git: </w:t>
       </w:r>
-      <w:hyperlink r:id="rId28" w:history="1">
+      <w:hyperlink r:id="rId27" w:history="1">
         <w:r>
           <w:rPr>
             <w:rStyle w:val="Hipervnculo"/>
@@ -6467,7 +6496,7 @@
       <w:r>
         <w:t xml:space="preserve"> clone </w:t>
       </w:r>
-      <w:hyperlink r:id="rId29" w:history="1">
+      <w:hyperlink r:id="rId28" w:history="1">
         <w:r>
           <w:rPr>
             <w:rStyle w:val="Hipervnculo"/>
@@ -6569,10 +6598,7 @@
       </w:r>
       <w:proofErr w:type="spellEnd"/>
       <w:r>
-        <w:t>\c</w:t>
-      </w:r>
-      <w:r>
-        <w:t>liente</w:t>
+        <w:t>\cliente</w:t>
       </w:r>
     </w:p>
     <w:p>
@@ -6764,7 +6790,7 @@
           <w:szCs w:val="40"/>
         </w:rPr>
       </w:pPr>
-      <w:hyperlink r:id="rId30" w:history="1">
+      <w:hyperlink r:id="rId29" w:history="1">
         <w:r>
           <w:rPr>
             <w:rStyle w:val="Hipervnculo"/>
@@ -6790,7 +6816,7 @@
           <w:u w:val="none"/>
         </w:rPr>
       </w:pPr>
-      <w:hyperlink r:id="rId31" w:history="1">
+      <w:hyperlink r:id="rId30" w:history="1">
         <w:r>
           <w:rPr>
             <w:rStyle w:val="Hipervnculo"/>
@@ -6819,7 +6845,7 @@
           <w:szCs w:val="40"/>
         </w:rPr>
       </w:pPr>
-      <w:hyperlink r:id="rId32" w:history="1">
+      <w:hyperlink r:id="rId31" w:history="1">
         <w:r>
           <w:rPr>
             <w:rStyle w:val="Hipervnculo"/>
@@ -6966,7 +6992,7 @@
       </w:r>
     </w:p>
     <w:sectPr>
-      <w:footerReference w:type="default" r:id="rId33"/>
+      <w:footerReference w:type="default" r:id="rId32"/>
       <w:pgSz w:w="11906" w:h="16838"/>
       <w:pgMar w:top="1417" w:right="1701" w:bottom="1417" w:left="1701" w:header="708" w:footer="708" w:gutter="0"/>
       <w:cols w:space="708"/>

</xml_diff>

<commit_message>
Hecha la petición para pedir los postres
</commit_message>
<xml_diff>
--- a/Documentos/Documentos Propios/Memoria.docx
+++ b/Documentos/Documentos Propios/Memoria.docx
@@ -3170,36 +3170,12 @@
         <w:t>á</w:t>
       </w:r>
       <w:r>
-        <w:t xml:space="preserve"> Visual Studio </w:t>
-      </w:r>
-      <w:proofErr w:type="spellStart"/>
-      <w:r>
-        <w:t>Code</w:t>
-      </w:r>
-      <w:proofErr w:type="spellEnd"/>
-      <w:r>
-        <w:t xml:space="preserve">. También cabe destacar </w:t>
-      </w:r>
-      <w:proofErr w:type="spellStart"/>
-      <w:r>
-        <w:t>MongoDBCompass</w:t>
-      </w:r>
-      <w:proofErr w:type="spellEnd"/>
-      <w:r>
-        <w:t>, una interfaz para gestionar la base de datos.</w:t>
-      </w:r>
-    </w:p>
-    <w:p>
-      <w:r>
-        <w:t xml:space="preserve">Para planificar la aplicación se ha usado </w:t>
-      </w:r>
-      <w:proofErr w:type="spellStart"/>
-      <w:r>
-        <w:t>Notion</w:t>
-      </w:r>
-      <w:proofErr w:type="spellEnd"/>
-      <w:r>
-        <w:t>, un software de gestión de proyectos y para tomar notas. Con esta aplicación se ha organizado tanto la temporalidad del proyecto como las diferentes tareas a realizar.</w:t>
+        <w:t xml:space="preserve"> Visual Studio Code. También cabe destacar MongoDBCompass, una interfaz para gestionar la base de datos.</w:t>
+      </w:r>
+    </w:p>
+    <w:p>
+      <w:r>
+        <w:t>Para planificar la aplicación se ha usado Notion, un software de gestión de proyectos y para tomar notas. Con esta aplicación se ha organizado tanto la temporalidad del proyecto como las diferentes tareas a realizar.</w:t>
       </w:r>
     </w:p>
     <w:p>
@@ -3361,31 +3337,7 @@
     </w:p>
     <w:p>
       <w:r>
-        <w:t xml:space="preserve">La aplicación para la posible futura ampliación se ha desarrollado de tal manera que pueda haber usuarios con más privilegios que otros. En el contexto de la aplicación hay 2 tipos de usuarios; los </w:t>
-      </w:r>
-      <w:proofErr w:type="spellStart"/>
-      <w:r>
-        <w:t>superadmin</w:t>
-      </w:r>
-      <w:proofErr w:type="spellEnd"/>
-      <w:r>
-        <w:t xml:space="preserve"> y los usuarios normales. Para la presentación de esta aplicación un usuario </w:t>
-      </w:r>
-      <w:proofErr w:type="spellStart"/>
-      <w:r>
-        <w:t>superadmin</w:t>
-      </w:r>
-      <w:proofErr w:type="spellEnd"/>
-      <w:r>
-        <w:t xml:space="preserve"> solo podría interactuar con la API de la plataforma, no se ha diseñado el </w:t>
-      </w:r>
-      <w:proofErr w:type="spellStart"/>
-      <w:r>
-        <w:t>frontend</w:t>
-      </w:r>
-      <w:proofErr w:type="spellEnd"/>
-      <w:r>
-        <w:t xml:space="preserve"> para soportarlo.</w:t>
+        <w:t>La aplicación para la posible futura ampliación se ha desarrollado de tal manera que pueda haber usuarios con más privilegios que otros. En el contexto de la aplicación hay 2 tipos de usuarios; los superadmin y los usuarios normales. Para la presentación de esta aplicación un usuario superadmin solo podría interactuar con la API de la plataforma, no se ha diseñado el frontend para soportarlo.</w:t>
       </w:r>
     </w:p>
     <w:p>
@@ -3405,15 +3357,7 @@
     </w:p>
     <w:p>
       <w:r>
-        <w:t xml:space="preserve">Hay 3 hostings utilizados, diferenciando la parte del </w:t>
-      </w:r>
-      <w:proofErr w:type="spellStart"/>
-      <w:r>
-        <w:t>front</w:t>
-      </w:r>
-      <w:proofErr w:type="spellEnd"/>
-      <w:r>
-        <w:t>(interfaces de usuario), la del servidor y la de la base de datos.</w:t>
+        <w:t>Hay 3 hostings utilizados, diferenciando la parte del front(interfaces de usuario), la del servidor y la de la base de datos.</w:t>
       </w:r>
     </w:p>
     <w:p>
@@ -3425,15 +3369,7 @@
         </w:numPr>
       </w:pPr>
       <w:r>
-        <w:t xml:space="preserve">Para las diferentes interfaces se usa </w:t>
-      </w:r>
-      <w:proofErr w:type="spellStart"/>
-      <w:r>
-        <w:t>Cloudflare</w:t>
-      </w:r>
-      <w:proofErr w:type="spellEnd"/>
-      <w:r>
-        <w:t>.</w:t>
+        <w:t>Para las diferentes interfaces se usa Cloudflare.</w:t>
       </w:r>
     </w:p>
     <w:p>
@@ -3445,15 +3381,7 @@
         </w:numPr>
       </w:pPr>
       <w:r>
-        <w:t xml:space="preserve">Para el servidor se usará </w:t>
-      </w:r>
-      <w:proofErr w:type="spellStart"/>
-      <w:r>
-        <w:t>Northflank</w:t>
-      </w:r>
-      <w:proofErr w:type="spellEnd"/>
-      <w:r>
-        <w:t>.</w:t>
+        <w:t>Para el servidor se usará Northflank.</w:t>
       </w:r>
     </w:p>
     <w:p>
@@ -3470,68 +3398,23 @@
     </w:p>
     <w:p>
       <w:r>
-        <w:t xml:space="preserve">Ambos son de uso gratuito, siendo </w:t>
-      </w:r>
-      <w:proofErr w:type="spellStart"/>
-      <w:r>
-        <w:t>Cloudflare</w:t>
-      </w:r>
-      <w:proofErr w:type="spellEnd"/>
-      <w:r>
-        <w:t xml:space="preserve"> un </w:t>
+        <w:t xml:space="preserve">Ambos son de uso gratuito, siendo Cloudflare un </w:t>
       </w:r>
       <w:r>
         <w:rPr>
           <w:i/>
           <w:iCs/>
         </w:rPr>
-        <w:t xml:space="preserve">CDN (Content </w:t>
-      </w:r>
-      <w:proofErr w:type="spellStart"/>
-      <w:r>
-        <w:rPr>
-          <w:i/>
-          <w:iCs/>
-        </w:rPr>
-        <w:t>Delivery</w:t>
-      </w:r>
-      <w:proofErr w:type="spellEnd"/>
-      <w:r>
-        <w:rPr>
-          <w:i/>
-          <w:iCs/>
-        </w:rPr>
-        <w:t xml:space="preserve"> Network)</w:t>
-      </w:r>
-      <w:r>
-        <w:t xml:space="preserve"> bastante popular y ampliamente usado por muchas aplicaciones. Al ser el </w:t>
-      </w:r>
-      <w:proofErr w:type="spellStart"/>
-      <w:r>
-        <w:t>frontend</w:t>
-      </w:r>
-      <w:proofErr w:type="spellEnd"/>
-      <w:r>
-        <w:t xml:space="preserve"> una compilación en archivos estáticos nos podemos aprovechar de su red mundial para servir los archivos con muy baja latencia en cualquier parte del mundo.</w:t>
-      </w:r>
-    </w:p>
-    <w:p>
-      <w:proofErr w:type="spellStart"/>
+        <w:t>CDN (Content Delivery Network)</w:t>
+      </w:r>
+      <w:r>
+        <w:t xml:space="preserve"> bastante popular y ampliamente usado por muchas aplicaciones. Al ser el frontend una compilación en archivos estáticos nos podemos aprovechar de su red mundial para servir los archivos con muy baja latencia en cualquier parte del mundo.</w:t>
+      </w:r>
+    </w:p>
+    <w:p>
       <w:r>
         <w:lastRenderedPageBreak/>
-        <w:t>Northflank</w:t>
-      </w:r>
-      <w:proofErr w:type="spellEnd"/>
-      <w:r>
-        <w:t xml:space="preserve"> es una plataforma Cloud relativamente nueva, que trae muchas funcionalidades para facilitar el despliegue de la aplicación. Con un </w:t>
-      </w:r>
-      <w:proofErr w:type="spellStart"/>
-      <w:r>
-        <w:t>dockerfile</w:t>
-      </w:r>
-      <w:proofErr w:type="spellEnd"/>
-      <w:r>
-        <w:t xml:space="preserve"> sencillo defino el entorno de ejecución de mi servidor.</w:t>
+        <w:t>Northflank es una plataforma Cloud relativamente nueva, que trae muchas funcionalidades para facilitar el despliegue de la aplicación. Con un dockerfile sencillo defino el entorno de ejecución de mi servidor.</w:t>
       </w:r>
     </w:p>
     <w:p>
@@ -3788,42 +3671,10 @@
           <w:i/>
           <w:iCs/>
         </w:rPr>
-        <w:t xml:space="preserve">CD (Continuos </w:t>
-      </w:r>
-      <w:proofErr w:type="spellStart"/>
-      <w:r>
-        <w:rPr>
-          <w:i/>
-          <w:iCs/>
-        </w:rPr>
-        <w:t>Deployment</w:t>
-      </w:r>
-      <w:proofErr w:type="spellEnd"/>
-      <w:r>
-        <w:rPr>
-          <w:i/>
-          <w:iCs/>
-        </w:rPr>
-        <w:t>),</w:t>
-      </w:r>
-      <w:r>
-        <w:t xml:space="preserve"> lo que facilita muchísimo el despliegue de la aplicación al ser automatizado al hacer un </w:t>
-      </w:r>
-      <w:proofErr w:type="spellStart"/>
-      <w:r>
-        <w:t>push</w:t>
-      </w:r>
-      <w:proofErr w:type="spellEnd"/>
-      <w:r>
-        <w:t xml:space="preserve"> a la rama </w:t>
-      </w:r>
-      <w:proofErr w:type="spellStart"/>
-      <w:r>
-        <w:t>Main</w:t>
-      </w:r>
-      <w:proofErr w:type="spellEnd"/>
-      <w:r>
-        <w:t xml:space="preserve"> del repositorio.</w:t>
+        <w:t>CD (Continuos Deployment),</w:t>
+      </w:r>
+      <w:r>
+        <w:t xml:space="preserve"> lo que facilita muchísimo el despliegue de la aplicación al ser automatizado al hacer un push a la rama Main del repositorio.</w:t>
       </w:r>
     </w:p>
     <w:p>
@@ -3964,15 +3815,7 @@
         </w:rPr>
       </w:pPr>
       <w:r>
-        <w:t xml:space="preserve">Método </w:t>
-      </w:r>
-      <w:proofErr w:type="spellStart"/>
-      <w:r>
-        <w:t>Waterfall</w:t>
-      </w:r>
-      <w:proofErr w:type="spellEnd"/>
-      <w:r>
-        <w:t xml:space="preserve"> o Cascada</w:t>
+        <w:t>Método Waterfall o Cascada</w:t>
       </w:r>
     </w:p>
     <w:p>
@@ -4305,14 +4148,9 @@
       </w:pPr>
       <w:bookmarkStart w:id="15" w:name="_Toc166168031"/>
       <w:r>
-        <w:t xml:space="preserve">Pantalla de </w:t>
-      </w:r>
-      <w:proofErr w:type="spellStart"/>
-      <w:r>
-        <w:t>Login</w:t>
+        <w:t>Pantalla de Login</w:t>
       </w:r>
       <w:bookmarkEnd w:id="15"/>
-      <w:proofErr w:type="spellEnd"/>
     </w:p>
     <w:p>
       <w:r>
@@ -4466,13 +4304,8 @@
         <w:pStyle w:val="Ttulo3"/>
       </w:pPr>
       <w:bookmarkStart w:id="18" w:name="_Toc166168034"/>
-      <w:proofErr w:type="spellStart"/>
-      <w:r>
-        <w:t>Pantall</w:t>
-      </w:r>
-      <w:proofErr w:type="spellEnd"/>
-      <w:r>
-        <w:t xml:space="preserve"> de tickets</w:t>
+      <w:r>
+        <w:t>Pantall de tickets</w:t>
       </w:r>
       <w:bookmarkEnd w:id="18"/>
     </w:p>
@@ -4649,15 +4482,7 @@
     </w:p>
     <w:p>
       <w:r>
-        <w:t xml:space="preserve">He definido las diferentes entidades existentes de la aplicación mediante un archivo de </w:t>
-      </w:r>
-      <w:proofErr w:type="spellStart"/>
-      <w:r>
-        <w:t>typescript</w:t>
-      </w:r>
-      <w:proofErr w:type="spellEnd"/>
-      <w:r>
-        <w:t xml:space="preserve"> para visualizar los “tipos” claramente.</w:t>
+        <w:t>He definido las diferentes entidades existentes de la aplicación mediante un archivo de typescript para visualizar los “tipos” claramente.</w:t>
       </w:r>
       <w:r>
         <w:t xml:space="preserve"> La base de datos en las que trabajaran estas entidades será MongoDB; una base de datos no relacional muy flexible.</w:t>
@@ -5084,25 +4909,7 @@
           <w:bCs/>
           <w:lang w:val="en-US"/>
         </w:rPr>
-        <w:t xml:space="preserve"> /mesas/:</w:t>
-      </w:r>
-      <w:proofErr w:type="spellStart"/>
-      <w:r>
-        <w:rPr>
-          <w:b/>
-          <w:bCs/>
-          <w:lang w:val="en-US"/>
-        </w:rPr>
-        <w:t>mesa_id</w:t>
-      </w:r>
-      <w:proofErr w:type="spellEnd"/>
-      <w:r>
-        <w:rPr>
-          <w:b/>
-          <w:bCs/>
-          <w:lang w:val="en-US"/>
-        </w:rPr>
-        <w:t>/tickets</w:t>
+        <w:t xml:space="preserve"> /mesas/:mesa_id/tickets</w:t>
       </w:r>
     </w:p>
     <w:p>
@@ -5130,25 +4937,7 @@
           <w:bCs/>
           <w:lang w:val="en-US"/>
         </w:rPr>
-        <w:t xml:space="preserve"> /mesas/:</w:t>
-      </w:r>
-      <w:proofErr w:type="spellStart"/>
-      <w:r>
-        <w:rPr>
-          <w:b/>
-          <w:bCs/>
-          <w:lang w:val="en-US"/>
-        </w:rPr>
-        <w:t>mesa_id</w:t>
-      </w:r>
-      <w:proofErr w:type="spellEnd"/>
-      <w:r>
-        <w:rPr>
-          <w:b/>
-          <w:bCs/>
-          <w:lang w:val="en-US"/>
-        </w:rPr>
-        <w:t>/tickets</w:t>
+        <w:t xml:space="preserve"> /mesas/:mesa_id/tickets</w:t>
       </w:r>
     </w:p>
     <w:p>
@@ -5176,25 +4965,7 @@
           <w:bCs/>
           <w:lang w:val="en-US"/>
         </w:rPr>
-        <w:t xml:space="preserve"> /mesas/:</w:t>
-      </w:r>
-      <w:proofErr w:type="spellStart"/>
-      <w:r>
-        <w:rPr>
-          <w:b/>
-          <w:bCs/>
-          <w:lang w:val="en-US"/>
-        </w:rPr>
-        <w:t>mesa_id</w:t>
-      </w:r>
-      <w:proofErr w:type="spellEnd"/>
-      <w:r>
-        <w:rPr>
-          <w:b/>
-          <w:bCs/>
-          <w:lang w:val="en-US"/>
-        </w:rPr>
-        <w:t>/tickets/:id</w:t>
+        <w:t xml:space="preserve"> /mesas/:mesa_id/tickets/:id</w:t>
       </w:r>
     </w:p>
     <w:p>
@@ -5219,23 +4990,7 @@
           <w:b/>
           <w:bCs/>
         </w:rPr>
-        <w:t xml:space="preserve"> /mesas/:</w:t>
-      </w:r>
-      <w:proofErr w:type="spellStart"/>
-      <w:r>
-        <w:rPr>
-          <w:b/>
-          <w:bCs/>
-        </w:rPr>
-        <w:t>mesa_id</w:t>
-      </w:r>
-      <w:proofErr w:type="spellEnd"/>
-      <w:r>
-        <w:rPr>
-          <w:b/>
-          <w:bCs/>
-        </w:rPr>
-        <w:t>/tickets/:id</w:t>
+        <w:t xml:space="preserve"> /mesas/:mesa_id/tickets/:id</w:t>
       </w:r>
     </w:p>
     <w:p>
@@ -5290,36 +5045,8 @@
           <w:bCs/>
           <w:lang w:val="en-US"/>
         </w:rPr>
-        <w:t xml:space="preserve"> /tickets/:</w:t>
-      </w:r>
-      <w:proofErr w:type="spellStart"/>
-      <w:r>
-        <w:rPr>
-          <w:b/>
-          <w:bCs/>
-          <w:lang w:val="en-US"/>
-        </w:rPr>
-        <w:t>ticket_id</w:t>
-      </w:r>
-      <w:proofErr w:type="spellEnd"/>
-      <w:r>
-        <w:rPr>
-          <w:b/>
-          <w:bCs/>
-          <w:lang w:val="en-US"/>
-        </w:rPr>
-        <w:t>/</w:t>
-      </w:r>
-      <w:proofErr w:type="spellStart"/>
-      <w:r>
-        <w:rPr>
-          <w:b/>
-          <w:bCs/>
-          <w:lang w:val="en-US"/>
-        </w:rPr>
-        <w:t>pedidos</w:t>
-      </w:r>
-      <w:proofErr w:type="spellEnd"/>
+        <w:t xml:space="preserve"> /tickets/:ticket_id/pedidos</w:t>
+      </w:r>
     </w:p>
     <w:p>
       <w:pPr>
@@ -5346,36 +5073,8 @@
           <w:bCs/>
           <w:lang w:val="en-US"/>
         </w:rPr>
-        <w:t xml:space="preserve"> /tickets/:</w:t>
-      </w:r>
-      <w:proofErr w:type="spellStart"/>
-      <w:r>
-        <w:rPr>
-          <w:b/>
-          <w:bCs/>
-          <w:lang w:val="en-US"/>
-        </w:rPr>
-        <w:t>ticket_id</w:t>
-      </w:r>
-      <w:proofErr w:type="spellEnd"/>
-      <w:r>
-        <w:rPr>
-          <w:b/>
-          <w:bCs/>
-          <w:lang w:val="en-US"/>
-        </w:rPr>
-        <w:t>/</w:t>
-      </w:r>
-      <w:proofErr w:type="spellStart"/>
-      <w:r>
-        <w:rPr>
-          <w:b/>
-          <w:bCs/>
-          <w:lang w:val="en-US"/>
-        </w:rPr>
-        <w:t>pedidos</w:t>
-      </w:r>
-      <w:proofErr w:type="spellEnd"/>
+        <w:t xml:space="preserve"> /tickets/:ticket_id/pedidos</w:t>
+      </w:r>
     </w:p>
     <w:p>
       <w:pPr>
@@ -5402,43 +5101,7 @@
           <w:bCs/>
           <w:lang w:val="en-US"/>
         </w:rPr>
-        <w:t xml:space="preserve"> /tickets/:</w:t>
-      </w:r>
-      <w:proofErr w:type="spellStart"/>
-      <w:r>
-        <w:rPr>
-          <w:b/>
-          <w:bCs/>
-          <w:lang w:val="en-US"/>
-        </w:rPr>
-        <w:t>ticket_id</w:t>
-      </w:r>
-      <w:proofErr w:type="spellEnd"/>
-      <w:r>
-        <w:rPr>
-          <w:b/>
-          <w:bCs/>
-          <w:lang w:val="en-US"/>
-        </w:rPr>
-        <w:t>/</w:t>
-      </w:r>
-      <w:proofErr w:type="spellStart"/>
-      <w:r>
-        <w:rPr>
-          <w:b/>
-          <w:bCs/>
-          <w:lang w:val="en-US"/>
-        </w:rPr>
-        <w:t>pedidos</w:t>
-      </w:r>
-      <w:proofErr w:type="spellEnd"/>
-      <w:r>
-        <w:rPr>
-          <w:b/>
-          <w:bCs/>
-          <w:lang w:val="en-US"/>
-        </w:rPr>
-        <w:t>/:id</w:t>
+        <w:t xml:space="preserve"> /tickets/:ticket_id/pedidos/:id</w:t>
       </w:r>
     </w:p>
     <w:p>
@@ -5466,43 +5129,7 @@
           <w:bCs/>
           <w:lang w:val="en-US"/>
         </w:rPr>
-        <w:t xml:space="preserve"> /tickets/:</w:t>
-      </w:r>
-      <w:proofErr w:type="spellStart"/>
-      <w:r>
-        <w:rPr>
-          <w:b/>
-          <w:bCs/>
-          <w:lang w:val="en-US"/>
-        </w:rPr>
-        <w:t>ticket_id</w:t>
-      </w:r>
-      <w:proofErr w:type="spellEnd"/>
-      <w:r>
-        <w:rPr>
-          <w:b/>
-          <w:bCs/>
-          <w:lang w:val="en-US"/>
-        </w:rPr>
-        <w:t>/</w:t>
-      </w:r>
-      <w:proofErr w:type="spellStart"/>
-      <w:r>
-        <w:rPr>
-          <w:b/>
-          <w:bCs/>
-          <w:lang w:val="en-US"/>
-        </w:rPr>
-        <w:t>pedidos</w:t>
-      </w:r>
-      <w:proofErr w:type="spellEnd"/>
-      <w:r>
-        <w:rPr>
-          <w:b/>
-          <w:bCs/>
-          <w:lang w:val="en-US"/>
-        </w:rPr>
-        <w:t>/:id</w:t>
+        <w:t xml:space="preserve"> /tickets/:ticket_id/pedidos/:id</w:t>
       </w:r>
     </w:p>
     <w:p>
@@ -5530,76 +5157,38 @@
           <w:bCs/>
           <w:lang w:val="en-US"/>
         </w:rPr>
-        <w:t>/tickets/:</w:t>
-      </w:r>
-      <w:proofErr w:type="spellStart"/>
-      <w:r>
+        <w:t>/tickets/:ticket_id/pedidos/:id</w:t>
+      </w:r>
+    </w:p>
+    <w:p>
+      <w:pPr>
+        <w:pStyle w:val="Prrafodelista"/>
+        <w:ind w:left="0"/>
         <w:rPr>
           <w:b/>
           <w:bCs/>
           <w:lang w:val="en-US"/>
         </w:rPr>
-        <w:t>ticket_id</w:t>
-      </w:r>
-      <w:proofErr w:type="spellEnd"/>
-      <w:r>
+      </w:pPr>
+    </w:p>
+    <w:p>
+      <w:pPr>
+        <w:pStyle w:val="Prrafodelista"/>
+        <w:ind w:left="0"/>
         <w:rPr>
           <w:b/>
           <w:bCs/>
           <w:lang w:val="en-US"/>
         </w:rPr>
-        <w:t>/</w:t>
-      </w:r>
-      <w:proofErr w:type="spellStart"/>
+      </w:pPr>
       <w:r>
         <w:rPr>
           <w:b/>
           <w:bCs/>
           <w:lang w:val="en-US"/>
         </w:rPr>
-        <w:t>pedidos</w:t>
-      </w:r>
-      <w:proofErr w:type="spellEnd"/>
-      <w:r>
-        <w:rPr>
-          <w:b/>
-          <w:bCs/>
-          <w:lang w:val="en-US"/>
-        </w:rPr>
-        <w:t>/:id</w:t>
-      </w:r>
-    </w:p>
-    <w:p>
-      <w:pPr>
-        <w:pStyle w:val="Prrafodelista"/>
-        <w:ind w:left="0"/>
-        <w:rPr>
-          <w:b/>
-          <w:bCs/>
-          <w:lang w:val="en-US"/>
-        </w:rPr>
-      </w:pPr>
-    </w:p>
-    <w:p>
-      <w:pPr>
-        <w:pStyle w:val="Prrafodelista"/>
-        <w:ind w:left="0"/>
-        <w:rPr>
-          <w:b/>
-          <w:bCs/>
-          <w:lang w:val="en-US"/>
-        </w:rPr>
-      </w:pPr>
-      <w:proofErr w:type="spellStart"/>
-      <w:r>
-        <w:rPr>
-          <w:b/>
-          <w:bCs/>
-          <w:lang w:val="en-US"/>
-        </w:rPr>
         <w:t>Platos</w:t>
       </w:r>
-      <w:proofErr w:type="spellEnd"/>
     </w:p>
     <w:p>
       <w:pPr>
@@ -5626,18 +5215,8 @@
           <w:bCs/>
           <w:lang w:val="en-US"/>
         </w:rPr>
-        <w:t>/</w:t>
-      </w:r>
-      <w:proofErr w:type="spellStart"/>
-      <w:r>
-        <w:rPr>
-          <w:b/>
-          <w:bCs/>
-          <w:lang w:val="en-US"/>
-        </w:rPr>
-        <w:t>platos</w:t>
-      </w:r>
-      <w:proofErr w:type="spellEnd"/>
+        <w:t>/platos</w:t>
+      </w:r>
     </w:p>
     <w:p>
       <w:pPr>
@@ -5664,18 +5243,8 @@
           <w:bCs/>
           <w:lang w:val="en-US"/>
         </w:rPr>
-        <w:t xml:space="preserve"> /</w:t>
-      </w:r>
-      <w:proofErr w:type="spellStart"/>
-      <w:r>
-        <w:rPr>
-          <w:b/>
-          <w:bCs/>
-          <w:lang w:val="en-US"/>
-        </w:rPr>
-        <w:t>platos</w:t>
-      </w:r>
-      <w:proofErr w:type="spellEnd"/>
+        <w:t xml:space="preserve"> /platos</w:t>
+      </w:r>
     </w:p>
     <w:p>
       <w:pPr>
@@ -5702,25 +5271,7 @@
           <w:bCs/>
           <w:lang w:val="en-US"/>
         </w:rPr>
-        <w:t xml:space="preserve"> /</w:t>
-      </w:r>
-      <w:proofErr w:type="spellStart"/>
-      <w:r>
-        <w:rPr>
-          <w:b/>
-          <w:bCs/>
-          <w:lang w:val="en-US"/>
-        </w:rPr>
-        <w:t>platos</w:t>
-      </w:r>
-      <w:proofErr w:type="spellEnd"/>
-      <w:r>
-        <w:rPr>
-          <w:b/>
-          <w:bCs/>
-          <w:lang w:val="en-US"/>
-        </w:rPr>
-        <w:t>/:id</w:t>
+        <w:t xml:space="preserve"> /platos/:id</w:t>
       </w:r>
     </w:p>
     <w:p>
@@ -5748,25 +5299,7 @@
           <w:bCs/>
           <w:lang w:val="en-US"/>
         </w:rPr>
-        <w:t>/</w:t>
-      </w:r>
-      <w:proofErr w:type="spellStart"/>
-      <w:r>
-        <w:rPr>
-          <w:b/>
-          <w:bCs/>
-          <w:lang w:val="en-US"/>
-        </w:rPr>
-        <w:t>platos</w:t>
-      </w:r>
-      <w:proofErr w:type="spellEnd"/>
-      <w:r>
-        <w:rPr>
-          <w:b/>
-          <w:bCs/>
-          <w:lang w:val="en-US"/>
-        </w:rPr>
-        <w:t>/:id</w:t>
+        <w:t>/platos/:id</w:t>
       </w:r>
     </w:p>
     <w:p>
@@ -5794,25 +5327,7 @@
           <w:bCs/>
           <w:lang w:val="en-US"/>
         </w:rPr>
-        <w:t xml:space="preserve"> /</w:t>
-      </w:r>
-      <w:proofErr w:type="spellStart"/>
-      <w:r>
-        <w:rPr>
-          <w:b/>
-          <w:bCs/>
-          <w:lang w:val="en-US"/>
-        </w:rPr>
-        <w:t>platos</w:t>
-      </w:r>
-      <w:proofErr w:type="spellEnd"/>
-      <w:r>
-        <w:rPr>
-          <w:b/>
-          <w:bCs/>
-          <w:lang w:val="en-US"/>
-        </w:rPr>
-        <w:t>/:id</w:t>
+        <w:t xml:space="preserve"> /platos/:id</w:t>
       </w:r>
     </w:p>
     <w:p>
@@ -6001,21 +5516,12 @@
           <w:bCs/>
         </w:rPr>
       </w:pPr>
-      <w:proofErr w:type="spellStart"/>
-      <w:r>
-        <w:rPr>
-          <w:b/>
-          <w:bCs/>
-        </w:rPr>
-        <w:t>WebSocket</w:t>
-      </w:r>
-      <w:proofErr w:type="spellEnd"/>
-      <w:r>
-        <w:rPr>
-          <w:b/>
-          <w:bCs/>
-        </w:rPr>
-        <w:t xml:space="preserve"> para Cocineros</w:t>
+      <w:r>
+        <w:rPr>
+          <w:b/>
+          <w:bCs/>
+        </w:rPr>
+        <w:t>WebSocket para Cocineros</w:t>
       </w:r>
     </w:p>
     <w:p>
@@ -6091,23 +5597,7 @@
         </w:numPr>
       </w:pPr>
       <w:r>
-        <w:t xml:space="preserve">Express: Framework de desarrollo para facilitar la elaboración del servidor, consta de un sistema avanzado de </w:t>
-      </w:r>
-      <w:proofErr w:type="spellStart"/>
-      <w:r>
-        <w:t>routing</w:t>
-      </w:r>
-      <w:proofErr w:type="spellEnd"/>
-      <w:r>
-        <w:t xml:space="preserve"> y librerías para </w:t>
-      </w:r>
-      <w:proofErr w:type="spellStart"/>
-      <w:r>
-        <w:t>parsear</w:t>
-      </w:r>
-      <w:proofErr w:type="spellEnd"/>
-      <w:r>
-        <w:t xml:space="preserve"> las cookies u otros.</w:t>
+        <w:t>Express: Framework de desarrollo para facilitar la elaboración del servidor, consta de un sistema avanzado de routing y librerías para parsear las cookies u otros.</w:t>
       </w:r>
     </w:p>
     <w:p>
@@ -6118,28 +5608,15 @@
           <w:numId w:val="1"/>
         </w:numPr>
       </w:pPr>
-      <w:proofErr w:type="spellStart"/>
       <w:r>
         <w:lastRenderedPageBreak/>
-        <w:t>Mongoose</w:t>
-      </w:r>
-      <w:proofErr w:type="spellEnd"/>
-      <w:r>
-        <w:t xml:space="preserve">: Interfaz para la base de datos </w:t>
+        <w:t xml:space="preserve">Mongoose: Interfaz para la base de datos </w:t>
       </w:r>
       <w:r>
         <w:t>M</w:t>
       </w:r>
       <w:r>
-        <w:t xml:space="preserve">ongo, permite crear </w:t>
-      </w:r>
-      <w:proofErr w:type="spellStart"/>
-      <w:r>
-        <w:t>Schemas</w:t>
-      </w:r>
-      <w:proofErr w:type="spellEnd"/>
-      <w:r>
-        <w:t xml:space="preserve"> (Estructuras de objetos) y muchas funciones añadidas.</w:t>
+        <w:t>ongo, permite crear Schemas (Estructuras de objetos) y muchas funciones añadidas.</w:t>
       </w:r>
     </w:p>
     <w:p>
@@ -6150,11 +5627,9 @@
           <w:numId w:val="1"/>
         </w:numPr>
       </w:pPr>
-      <w:proofErr w:type="spellStart"/>
       <w:r>
         <w:t>Bcrypt</w:t>
       </w:r>
-      <w:proofErr w:type="spellEnd"/>
       <w:r>
         <w:t>:</w:t>
       </w:r>
@@ -6173,13 +5648,8 @@
           <w:numId w:val="1"/>
         </w:numPr>
       </w:pPr>
-      <w:proofErr w:type="spellStart"/>
-      <w:r>
-        <w:t>Jsonwebtokens</w:t>
-      </w:r>
-      <w:proofErr w:type="spellEnd"/>
-      <w:r>
-        <w:t>: Librería para generar tokens con una carga que se pueden codificar, decodificar y verificar mediante una contraseña. Es muy útil su uso para el sistema de autentificación y persistencia de la sesión.</w:t>
+      <w:r>
+        <w:t>Jsonwebtokens: Librería para generar tokens con una carga que se pueden codificar, decodificar y verificar mediante una contraseña. Es muy útil su uso para el sistema de autentificación y persistencia de la sesión.</w:t>
       </w:r>
     </w:p>
     <w:p>
@@ -6195,40 +5665,11 @@
           <w:numId w:val="1"/>
         </w:numPr>
       </w:pPr>
-      <w:proofErr w:type="spellStart"/>
-      <w:r>
-        <w:t>React</w:t>
-      </w:r>
-      <w:proofErr w:type="spellEnd"/>
-      <w:r>
-        <w:t xml:space="preserve">: Framework de </w:t>
-      </w:r>
-      <w:proofErr w:type="spellStart"/>
-      <w:r>
-        <w:t>javascript</w:t>
-      </w:r>
-      <w:proofErr w:type="spellEnd"/>
-      <w:r>
-        <w:t xml:space="preserve"> creado por Facebook (actualmente META) q</w:t>
-      </w:r>
-      <w:r>
-        <w:t xml:space="preserve">ue facilita mucho la creación de software mediante la encapsulación de código, tanto el lenguaje de marcado como las funcionalidades, para una mayor reutilización de este. Es actualmente el </w:t>
-      </w:r>
-      <w:proofErr w:type="spellStart"/>
-      <w:r>
-        <w:t>framework</w:t>
-      </w:r>
-      <w:proofErr w:type="spellEnd"/>
-      <w:r>
-        <w:t xml:space="preserve"> de </w:t>
-      </w:r>
-      <w:proofErr w:type="spellStart"/>
-      <w:r>
-        <w:t>javascript</w:t>
-      </w:r>
-      <w:proofErr w:type="spellEnd"/>
-      <w:r>
-        <w:t xml:space="preserve"> más usado en la actualidad.</w:t>
+      <w:r>
+        <w:t>React: Framework de javascript creado por Facebook (actualmente META) q</w:t>
+      </w:r>
+      <w:r>
+        <w:t>ue facilita mucho la creación de software mediante la encapsulación de código, tanto el lenguaje de marcado como las funcionalidades, para una mayor reutilización de este. Es actualmente el framework de javascript más usado en la actualidad.</w:t>
       </w:r>
     </w:p>
     <w:p>
@@ -6251,13 +5692,8 @@
           <w:numId w:val="1"/>
         </w:numPr>
       </w:pPr>
-      <w:proofErr w:type="spellStart"/>
-      <w:r>
-        <w:t>Sonner</w:t>
-      </w:r>
-      <w:proofErr w:type="spellEnd"/>
-      <w:r>
-        <w:t>: Librería que se encarga de las notificaciones mediante cuadros de diferentes colores.</w:t>
+      <w:r>
+        <w:t>Sonner: Librería que se encarga de las notificaciones mediante cuadros de diferentes colores.</w:t>
       </w:r>
     </w:p>
     <w:p>
@@ -6268,44 +5704,15 @@
           <w:numId w:val="1"/>
         </w:numPr>
       </w:pPr>
-      <w:proofErr w:type="spellStart"/>
-      <w:r>
-        <w:t>React</w:t>
-      </w:r>
-      <w:proofErr w:type="spellEnd"/>
-      <w:r>
-        <w:t>-</w:t>
-      </w:r>
-      <w:proofErr w:type="spellStart"/>
-      <w:r>
-        <w:t>router</w:t>
-      </w:r>
-      <w:proofErr w:type="spellEnd"/>
-      <w:r>
-        <w:t xml:space="preserve">-dom: Librería hecha para </w:t>
-      </w:r>
-      <w:proofErr w:type="spellStart"/>
-      <w:r>
-        <w:t>react</w:t>
-      </w:r>
-      <w:proofErr w:type="spellEnd"/>
-      <w:r>
-        <w:t xml:space="preserve"> pero que no es parte de ella directamente, la uso para manejar las rutas de la aplicación y crear una </w:t>
+      <w:r>
+        <w:t xml:space="preserve">React-router-dom: Librería hecha para react pero que no es parte de ella directamente, la uso para manejar las rutas de la aplicación y crear una </w:t>
       </w:r>
       <w:r>
         <w:rPr>
           <w:u w:val="single"/>
         </w:rPr>
-        <w:t xml:space="preserve">SPA (Single Page </w:t>
-      </w:r>
-      <w:proofErr w:type="spellStart"/>
-      <w:r>
-        <w:rPr>
-          <w:u w:val="single"/>
-        </w:rPr>
-        <w:t>Application</w:t>
-      </w:r>
-      <w:proofErr w:type="spellEnd"/>
+        <w:t>SPA (Single Page Application</w:t>
+      </w:r>
       <w:r>
         <w:t>).</w:t>
       </w:r>
@@ -6420,32 +5827,15 @@
         </w:rPr>
         <w:t xml:space="preserve">MongoDB: </w:t>
       </w:r>
-      <w:r>
-        <w:fldChar w:fldCharType="begin"/>
-      </w:r>
-      <w:r>
-        <w:rPr>
-          <w:lang w:val="en-US"/>
-        </w:rPr>
-        <w:instrText>HYPERLINK "https://www.mongodb.com/try/download/community"</w:instrText>
-      </w:r>
-      <w:r>
-        <w:fldChar w:fldCharType="separate"/>
-      </w:r>
-      <w:r>
-        <w:rPr>
-          <w:rStyle w:val="Hipervnculo"/>
-          <w:lang w:val="en-US"/>
-        </w:rPr>
-        <w:t>https://www.mongodb.com/try/download/community</w:t>
-      </w:r>
-      <w:r>
-        <w:rPr>
-          <w:rStyle w:val="Hipervnculo"/>
-          <w:lang w:val="en-US"/>
-        </w:rPr>
-        <w:fldChar w:fldCharType="end"/>
-      </w:r>
+      <w:hyperlink r:id="rId27" w:history="1">
+        <w:r>
+          <w:rPr>
+            <w:rStyle w:val="Hipervnculo"/>
+            <w:lang w:val="en-US"/>
+          </w:rPr>
+          <w:t>https://www.mongodb.com/try/download/community</w:t>
+        </w:r>
+      </w:hyperlink>
     </w:p>
     <w:p>
       <w:pPr>
@@ -6464,7 +5854,7 @@
         </w:rPr>
         <w:t xml:space="preserve">Git: </w:t>
       </w:r>
-      <w:hyperlink r:id="rId27" w:history="1">
+      <w:hyperlink r:id="rId28" w:history="1">
         <w:r>
           <w:rPr>
             <w:rStyle w:val="Hipervnculo"/>
@@ -6486,17 +5876,9 @@
         <w:t>Descargar una copia del p</w:t>
       </w:r>
       <w:r>
-        <w:t>royecto con el comando “</w:t>
-      </w:r>
-      <w:proofErr w:type="spellStart"/>
-      <w:r>
-        <w:t>git</w:t>
-      </w:r>
-      <w:proofErr w:type="spellEnd"/>
-      <w:r>
-        <w:t xml:space="preserve"> clone </w:t>
-      </w:r>
-      <w:hyperlink r:id="rId28" w:history="1">
+        <w:t xml:space="preserve">royecto con el comando “git clone </w:t>
+      </w:r>
+      <w:hyperlink r:id="rId29" w:history="1">
         <w:r>
           <w:rPr>
             <w:rStyle w:val="Hipervnculo"/>
@@ -6517,31 +5899,7 @@
         </w:numPr>
       </w:pPr>
       <w:r>
-        <w:t xml:space="preserve">Abrir 3 terminales, como recomendación abrir 3 pestañas diferentes en el Visual Studio </w:t>
-      </w:r>
-      <w:proofErr w:type="spellStart"/>
-      <w:r>
-        <w:t>Code</w:t>
-      </w:r>
-      <w:proofErr w:type="spellEnd"/>
-      <w:r>
-        <w:t xml:space="preserve"> ya que la parte del servidor y los 2 </w:t>
-      </w:r>
-      <w:proofErr w:type="spellStart"/>
-      <w:r>
-        <w:t>frontends</w:t>
-      </w:r>
-      <w:proofErr w:type="spellEnd"/>
-      <w:r>
-        <w:t xml:space="preserve"> están </w:t>
-      </w:r>
-      <w:proofErr w:type="spellStart"/>
-      <w:r>
-        <w:t>separados.Las</w:t>
-      </w:r>
-      <w:proofErr w:type="spellEnd"/>
-      <w:r>
-        <w:t xml:space="preserve"> carpetas son las siguientes en las que debes situarte:</w:t>
+        <w:t>Abrir 3 terminales, como recomendación abrir 3 pestañas diferentes en el Visual Studio Code ya que la parte del servidor y los 2 frontends están separados.Las carpetas son las siguientes en las que debes situarte:</w:t>
       </w:r>
     </w:p>
     <w:p>
@@ -6553,13 +5911,8 @@
         </w:numPr>
       </w:pPr>
       <w:r>
-        <w:t>\TFG\Código\</w:t>
-      </w:r>
-      <w:proofErr w:type="spellStart"/>
-      <w:r>
-        <w:t>Backend</w:t>
-      </w:r>
-      <w:proofErr w:type="spellEnd"/>
+        <w:t>\TFG\Código\Backend</w:t>
+      </w:r>
     </w:p>
     <w:p>
       <w:pPr>
@@ -6570,15 +5923,7 @@
         </w:numPr>
       </w:pPr>
       <w:r>
-        <w:t>\TFG\Código\</w:t>
-      </w:r>
-      <w:proofErr w:type="spellStart"/>
-      <w:r>
-        <w:t>Frontends</w:t>
-      </w:r>
-      <w:proofErr w:type="spellEnd"/>
-      <w:r>
-        <w:t>\cocina</w:t>
+        <w:t>\TFG\Código\Frontends\cocina</w:t>
       </w:r>
     </w:p>
     <w:p>
@@ -6590,15 +5935,7 @@
         </w:numPr>
       </w:pPr>
       <w:r>
-        <w:t>\TFG\Código\</w:t>
-      </w:r>
-      <w:proofErr w:type="spellStart"/>
-      <w:r>
-        <w:t>Frontends</w:t>
-      </w:r>
-      <w:proofErr w:type="spellEnd"/>
-      <w:r>
-        <w:t>\cliente</w:t>
+        <w:t>\TFG\Código\Frontends\cliente</w:t>
       </w:r>
     </w:p>
     <w:p>
@@ -6610,47 +5947,7 @@
         </w:numPr>
       </w:pPr>
       <w:r>
-        <w:t>Instalar las dependencias con el manejador de paquetes que viene con Node.js por defecto NPM (</w:t>
-      </w:r>
-      <w:proofErr w:type="spellStart"/>
-      <w:r>
-        <w:t>Node</w:t>
-      </w:r>
-      <w:proofErr w:type="spellEnd"/>
-      <w:r>
-        <w:t xml:space="preserve"> </w:t>
-      </w:r>
-      <w:proofErr w:type="spellStart"/>
-      <w:r>
-        <w:t>Package</w:t>
-      </w:r>
-      <w:proofErr w:type="spellEnd"/>
-      <w:r>
-        <w:t xml:space="preserve"> Manager), “</w:t>
-      </w:r>
-      <w:proofErr w:type="spellStart"/>
-      <w:r>
-        <w:t>npm</w:t>
-      </w:r>
-      <w:proofErr w:type="spellEnd"/>
-      <w:r>
-        <w:t xml:space="preserve"> </w:t>
-      </w:r>
-      <w:proofErr w:type="spellStart"/>
-      <w:r>
-        <w:t>install</w:t>
-      </w:r>
-      <w:proofErr w:type="spellEnd"/>
-      <w:r>
-        <w:t xml:space="preserve">”. Se pueden usar otros más eficientes como </w:t>
-      </w:r>
-      <w:proofErr w:type="spellStart"/>
-      <w:r>
-        <w:t>pnpm</w:t>
-      </w:r>
-      <w:proofErr w:type="spellEnd"/>
-      <w:r>
-        <w:t xml:space="preserve"> que debes instalar antes usando este mismo. Esto debe hacerse en cada una de las carpetas al ser proyectos diferentes.</w:t>
+        <w:t>Instalar las dependencias con el manejador de paquetes que viene con Node.js por defecto NPM (Node Package Manager), “npm install”. Se pueden usar otros más eficientes como pnpm que debes instalar antes usando este mismo. Esto debe hacerse en cada una de las carpetas al ser proyectos diferentes.</w:t>
       </w:r>
     </w:p>
     <w:p>
@@ -6790,7 +6087,7 @@
           <w:szCs w:val="40"/>
         </w:rPr>
       </w:pPr>
-      <w:hyperlink r:id="rId29" w:history="1">
+      <w:hyperlink r:id="rId30" w:history="1">
         <w:r>
           <w:rPr>
             <w:rStyle w:val="Hipervnculo"/>
@@ -6816,7 +6113,7 @@
           <w:u w:val="none"/>
         </w:rPr>
       </w:pPr>
-      <w:hyperlink r:id="rId30" w:history="1">
+      <w:hyperlink r:id="rId31" w:history="1">
         <w:r>
           <w:rPr>
             <w:rStyle w:val="Hipervnculo"/>
@@ -6839,13 +6136,15 @@
         </w:numPr>
         <w:spacing w:after="160" w:line="259" w:lineRule="auto"/>
         <w:rPr>
+          <w:rStyle w:val="Hipervnculo"/>
           <w:rFonts w:asciiTheme="majorHAnsi" w:eastAsiaTheme="majorEastAsia" w:hAnsiTheme="majorHAnsi" w:cstheme="majorBidi"/>
           <w:color w:val="0F4761" w:themeColor="accent1" w:themeShade="BF"/>
           <w:sz w:val="40"/>
           <w:szCs w:val="40"/>
-        </w:rPr>
-      </w:pPr>
-      <w:hyperlink r:id="rId31" w:history="1">
+          <w:u w:val="none"/>
+        </w:rPr>
+      </w:pPr>
+      <w:hyperlink r:id="rId32" w:history="1">
         <w:r>
           <w:rPr>
             <w:rStyle w:val="Hipervnculo"/>
@@ -6853,20 +6152,14 @@
           <w:t>https://www.reddit.com/user/BackNativos22/comments/taiqv2/describir_el_modelo_y_sus_principales/</w:t>
         </w:r>
       </w:hyperlink>
-      <w:r>
-        <w:br w:type="page"/>
-      </w:r>
-    </w:p>
-    <w:p>
-      <w:pPr>
-        <w:pStyle w:val="Ttulo1"/>
-      </w:pPr>
-      <w:bookmarkStart w:id="35" w:name="_Toc166168051"/>
-      <w:r>
-        <w:lastRenderedPageBreak/>
-        <w:t>Glosario</w:t>
-      </w:r>
-      <w:bookmarkEnd w:id="35"/>
+    </w:p>
+    <w:p>
+      <w:pPr>
+        <w:spacing w:after="160" w:line="259" w:lineRule="auto"/>
+      </w:pPr>
+      <w:r>
+        <w:t>Algunos iconos (libre uso con atribución):</w:t>
+      </w:r>
     </w:p>
     <w:p>
       <w:pPr>
@@ -6875,40 +6168,36 @@
           <w:ilvl w:val="0"/>
           <w:numId w:val="1"/>
         </w:numPr>
-        <w:rPr>
-          <w:b/>
-          <w:bCs/>
-        </w:rPr>
-      </w:pPr>
-      <w:r>
-        <w:rPr>
-          <w:b/>
-          <w:bCs/>
-        </w:rPr>
-        <w:t xml:space="preserve">CDN (Content </w:t>
-      </w:r>
-      <w:proofErr w:type="spellStart"/>
-      <w:r>
-        <w:rPr>
-          <w:b/>
-          <w:bCs/>
-        </w:rPr>
-        <w:t>Delivery</w:t>
-      </w:r>
-      <w:proofErr w:type="spellEnd"/>
-      <w:r>
-        <w:rPr>
-          <w:b/>
-          <w:bCs/>
-        </w:rPr>
-        <w:t xml:space="preserve"> Network): </w:t>
-      </w:r>
-      <w:r>
-        <w:t>Red de servidores interconecta</w:t>
-      </w:r>
-      <w:r>
-        <w:t>dos que contienen copias locales de contenidos para distribuirlos rápidamente desde el nodo más cercano al usuario.</w:t>
-      </w:r>
+        <w:spacing w:after="160" w:line="259" w:lineRule="auto"/>
+        <w:rPr>
+          <w:rFonts w:asciiTheme="majorHAnsi" w:eastAsiaTheme="majorEastAsia" w:hAnsiTheme="majorHAnsi" w:cstheme="majorBidi"/>
+          <w:color w:val="0F4761" w:themeColor="accent1" w:themeShade="BF"/>
+          <w:sz w:val="40"/>
+          <w:szCs w:val="40"/>
+        </w:rPr>
+      </w:pPr>
+      <w:hyperlink r:id="rId33" w:history="1">
+        <w:r>
+          <w:rPr>
+            <w:rStyle w:val="Hipervnculo"/>
+          </w:rPr>
+          <w:t>https://www.svgrepo.com/</w:t>
+        </w:r>
+      </w:hyperlink>
+      <w:r>
+        <w:br w:type="page"/>
+      </w:r>
+    </w:p>
+    <w:p>
+      <w:pPr>
+        <w:pStyle w:val="Ttulo1"/>
+      </w:pPr>
+      <w:bookmarkStart w:id="35" w:name="_Toc166168051"/>
+      <w:r>
+        <w:lastRenderedPageBreak/>
+        <w:t>Glosario</w:t>
+      </w:r>
+      <w:bookmarkEnd w:id="35"/>
     </w:p>
     <w:p>
       <w:pPr>
@@ -6927,26 +6216,13 @@
           <w:b/>
           <w:bCs/>
         </w:rPr>
-        <w:t xml:space="preserve">CD (Continuos </w:t>
-      </w:r>
-      <w:proofErr w:type="spellStart"/>
-      <w:r>
-        <w:rPr>
-          <w:b/>
-          <w:bCs/>
-        </w:rPr>
-        <w:t>Deployment</w:t>
-      </w:r>
-      <w:proofErr w:type="spellEnd"/>
-      <w:r>
-        <w:rPr>
-          <w:b/>
-          <w:bCs/>
-        </w:rPr>
-        <w:t>):</w:t>
-      </w:r>
-      <w:r>
-        <w:t xml:space="preserve"> Es una estrategia por la cual se publican automáticamente los cambios hechos a producción (producto final).</w:t>
+        <w:t xml:space="preserve">CDN (Content Delivery Network): </w:t>
+      </w:r>
+      <w:r>
+        <w:t>Red de servidores interconecta</w:t>
+      </w:r>
+      <w:r>
+        <w:t>dos que contienen copias locales de contenidos para distribuirlos rápidamente desde el nodo más cercano al usuario.</w:t>
       </w:r>
     </w:p>
     <w:p>
@@ -6966,23 +6242,30 @@
           <w:b/>
           <w:bCs/>
         </w:rPr>
-        <w:t xml:space="preserve">SPA (Single Page </w:t>
-      </w:r>
-      <w:proofErr w:type="spellStart"/>
-      <w:r>
-        <w:rPr>
-          <w:b/>
-          <w:bCs/>
-        </w:rPr>
-        <w:t>Application</w:t>
-      </w:r>
-      <w:proofErr w:type="spellEnd"/>
-      <w:r>
-        <w:rPr>
-          <w:b/>
-          <w:bCs/>
-        </w:rPr>
-        <w:t>):</w:t>
+        <w:t>CD (Continuos Deployment):</w:t>
+      </w:r>
+      <w:r>
+        <w:t xml:space="preserve"> Es una estrategia por la cual se publican automáticamente los cambios hechos a producción (producto final).</w:t>
+      </w:r>
+    </w:p>
+    <w:p>
+      <w:pPr>
+        <w:pStyle w:val="Prrafodelista"/>
+        <w:numPr>
+          <w:ilvl w:val="0"/>
+          <w:numId w:val="1"/>
+        </w:numPr>
+        <w:rPr>
+          <w:b/>
+          <w:bCs/>
+        </w:rPr>
+      </w:pPr>
+      <w:r>
+        <w:rPr>
+          <w:b/>
+          <w:bCs/>
+        </w:rPr>
+        <w:t>SPA (Single Page Application):</w:t>
       </w:r>
       <w:r>
         <w:t xml:space="preserve"> Aplicación web que interactú</w:t>
@@ -6992,7 +6275,7 @@
       </w:r>
     </w:p>
     <w:sectPr>
-      <w:footerReference w:type="default" r:id="rId32"/>
+      <w:footerReference w:type="default" r:id="rId34"/>
       <w:pgSz w:w="11906" w:h="16838"/>
       <w:pgMar w:top="1417" w:right="1701" w:bottom="1417" w:left="1701" w:header="708" w:footer="708" w:gutter="0"/>
       <w:cols w:space="708"/>

</xml_diff>